<commit_message>
Summary of game added
</commit_message>
<xml_diff>
--- a/Design/DesignDocument.docx
+++ b/Design/DesignDocument.docx
@@ -267,7 +267,7 @@
               </mc:Choice>
               <mc:Fallback>
                 <w:pict>
-                  <v:group w14:anchorId="009B1475" id="Group_x0020_149" o:spid="_x0000_s1026" style="position:absolute;margin-left:0;margin-top:0;width:8in;height:95.7pt;z-index:251662336;mso-width-percent:941;mso-height-percent:121;mso-top-percent:23;mso-position-horizontal:center;mso-position-horizontal-relative:page;mso-position-vertical-relative:page;mso-width-percent:941;mso-height-percent:121;mso-top-percent:23" coordorigin=",-1" coordsize="7315200,1216153" o:gfxdata="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">
+                  <v:group w14:anchorId="081F0A99" id="Group_x0020_149" o:spid="_x0000_s1026" style="position:absolute;margin-left:0;margin-top:0;width:8in;height:95.7pt;z-index:251662336;mso-width-percent:941;mso-height-percent:121;mso-top-percent:23;mso-position-horizontal:center;mso-position-horizontal-relative:page;mso-position-vertical-relative:page;mso-width-percent:941;mso-height-percent:121;mso-top-percent:23" coordorigin=",-1" coordsize="7315200,1216153" o:gfxdata="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">
                     <v:shape id="Rectangle_x0020_51" o:spid="_x0000_s1027" style="position:absolute;top:-1;width:7315200;height:1130373;visibility:visible;mso-wrap-style:square;v-text-anchor:middle" coordsize="7312660,1129665" o:gfxdata="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" path="m0,0l7312660,,7312660,1129665,3619500,733425,,1091565,,0xe" fillcolor="#5b9bd5 [3204]" stroked="f" strokeweight="1pt">
                       <v:stroke joinstyle="miter"/>
                       <v:path arrowok="t" o:connecttype="custom" o:connectlocs="0,0;7315200,0;7315200,1130373;3620757,733885;0,1092249;0,0" o:connectangles="0,0,0,0,0,0"/>
@@ -1156,6 +1156,194 @@
     <w:p/>
     <w:p>
       <w:r>
+        <w:t>Game summary:</w:t>
+      </w:r>
+    </w:p>
+    <w:p>
+      <w:pPr>
+        <w:pStyle w:val="ListParagraph"/>
+        <w:numPr>
+          <w:ilvl w:val="0"/>
+          <w:numId w:val="3"/>
+        </w:numPr>
+      </w:pPr>
+      <w:r>
+        <w:t>Players collect coins scattered around the central area</w:t>
+      </w:r>
+    </w:p>
+    <w:p>
+      <w:pPr>
+        <w:pStyle w:val="ListParagraph"/>
+        <w:numPr>
+          <w:ilvl w:val="0"/>
+          <w:numId w:val="3"/>
+        </w:numPr>
+      </w:pPr>
+      <w:r>
+        <w:t>App is considered a prototype that a team can further develop</w:t>
+      </w:r>
+    </w:p>
+    <w:p>
+      <w:pPr>
+        <w:pStyle w:val="ListParagraph"/>
+        <w:numPr>
+          <w:ilvl w:val="0"/>
+          <w:numId w:val="3"/>
+        </w:numPr>
+      </w:pPr>
+      <w:r>
+        <w:t xml:space="preserve">Location of coins are specified on </w:t>
+      </w:r>
+      <w:proofErr w:type="gramStart"/>
+      <w:r>
+        <w:t>map,</w:t>
+      </w:r>
+      <w:proofErr w:type="gramEnd"/>
+      <w:r>
+        <w:t xml:space="preserve"> they are collected by getting near to their location. (What if the player’s inventory is full? Drop/trade/bank)</w:t>
+      </w:r>
+    </w:p>
+    <w:p>
+      <w:pPr>
+        <w:pStyle w:val="ListParagraph"/>
+        <w:numPr>
+          <w:ilvl w:val="0"/>
+          <w:numId w:val="3"/>
+        </w:numPr>
+      </w:pPr>
+      <w:r>
+        <w:t>Each map has 50 coins</w:t>
+      </w:r>
+    </w:p>
+    <w:p>
+      <w:pPr>
+        <w:pStyle w:val="ListParagraph"/>
+        <w:numPr>
+          <w:ilvl w:val="0"/>
+          <w:numId w:val="3"/>
+        </w:numPr>
+      </w:pPr>
+      <w:r>
+        <w:t>A new map is released every day. (Do we generate the map or is the geo-</w:t>
+      </w:r>
+      <w:proofErr w:type="spellStart"/>
+      <w:r>
+        <w:t>json</w:t>
+      </w:r>
+      <w:proofErr w:type="spellEnd"/>
+      <w:r>
+        <w:t xml:space="preserve"> data given to us?)</w:t>
+      </w:r>
+    </w:p>
+    <w:p>
+      <w:pPr>
+        <w:pStyle w:val="ListParagraph"/>
+        <w:numPr>
+          <w:ilvl w:val="0"/>
+          <w:numId w:val="3"/>
+        </w:numPr>
+      </w:pPr>
+      <w:r>
+        <w:t xml:space="preserve">Four different coins: Penny (PENY), Dollar (DOLR), </w:t>
+      </w:r>
+      <w:proofErr w:type="spellStart"/>
+      <w:r>
+        <w:t>Shil</w:t>
+      </w:r>
+      <w:proofErr w:type="spellEnd"/>
+      <w:r>
+        <w:t xml:space="preserve"> (SHIL), Quid (QUID).</w:t>
+      </w:r>
+    </w:p>
+    <w:p>
+      <w:pPr>
+        <w:pStyle w:val="ListParagraph"/>
+        <w:numPr>
+          <w:ilvl w:val="0"/>
+          <w:numId w:val="3"/>
+        </w:numPr>
+      </w:pPr>
+      <w:r>
+        <w:t>Fluctuate relative to the value another currency just like real currencies do.</w:t>
+      </w:r>
+    </w:p>
+    <w:p>
+      <w:pPr>
+        <w:pStyle w:val="ListParagraph"/>
+        <w:numPr>
+          <w:ilvl w:val="0"/>
+          <w:numId w:val="3"/>
+        </w:numPr>
+      </w:pPr>
+      <w:r>
+        <w:t>That other currency is GOLD.</w:t>
+      </w:r>
+    </w:p>
+    <w:p>
+      <w:pPr>
+        <w:pStyle w:val="ListParagraph"/>
+        <w:numPr>
+          <w:ilvl w:val="0"/>
+          <w:numId w:val="3"/>
+        </w:numPr>
+      </w:pPr>
+      <w:r>
+        <w:t xml:space="preserve">What algorithm are we going to use to handle coin </w:t>
+      </w:r>
+      <w:proofErr w:type="gramStart"/>
+      <w:r>
+        <w:t>fluctuations ?</w:t>
+      </w:r>
+      <w:proofErr w:type="gramEnd"/>
+      <w:r>
+        <w:t xml:space="preserve"> Is it going to be a simulation or based on real data?</w:t>
+      </w:r>
+    </w:p>
+    <w:p>
+      <w:pPr>
+        <w:pStyle w:val="ListParagraph"/>
+        <w:numPr>
+          <w:ilvl w:val="0"/>
+          <w:numId w:val="3"/>
+        </w:numPr>
+      </w:pPr>
+      <w:r>
+        <w:t xml:space="preserve">Every coin on a map has a value &gt; 0 but &lt; 10 of its currency (relative to GOLD) </w:t>
+      </w:r>
+      <w:proofErr w:type="spellStart"/>
+      <w:r>
+        <w:t>E.g</w:t>
+      </w:r>
+      <w:proofErr w:type="spellEnd"/>
+      <w:r>
+        <w:t xml:space="preserve"> 5</w:t>
+      </w:r>
+      <w:r>
+        <w:t>.72384765123</w:t>
+      </w:r>
+      <w:r>
+        <w:t xml:space="preserve"> DOLR</w:t>
+      </w:r>
+    </w:p>
+    <w:p>
+      <w:pPr>
+        <w:pStyle w:val="ListParagraph"/>
+        <w:numPr>
+          <w:ilvl w:val="0"/>
+          <w:numId w:val="3"/>
+        </w:numPr>
+      </w:pPr>
+      <w:r>
+        <w:t>What happens to coins from an older map?</w:t>
+      </w:r>
+      <w:bookmarkStart w:id="0" w:name="_GoBack"/>
+      <w:bookmarkEnd w:id="0"/>
+    </w:p>
+    <w:p/>
+    <w:p/>
+    <w:p/>
+    <w:p>
+      <w:r>
         <w:t>Project timescale from week 2 to week 13</w:t>
       </w:r>
     </w:p>
@@ -1337,8 +1525,6 @@
         </w:rPr>
         <w:t>Load balancers (if the game became super popular), additional servers</w:t>
       </w:r>
-      <w:bookmarkStart w:id="0" w:name="_GoBack"/>
-      <w:bookmarkEnd w:id="0"/>
     </w:p>
     <w:p>
       <w:pPr>
@@ -1433,9 +1619,9 @@
 <file path=word/numbering.xml><?xml version="1.0" encoding="utf-8"?>
 <w:numbering xmlns:wpc="http://schemas.microsoft.com/office/word/2010/wordprocessingCanvas" xmlns:mo="http://schemas.microsoft.com/office/mac/office/2008/main" xmlns:mc="http://schemas.openxmlformats.org/markup-compatibility/2006" xmlns:mv="urn:schemas-microsoft-com:mac:vml" xmlns:o="urn:schemas-microsoft-com:office:office" xmlns:r="http://schemas.openxmlformats.org/officeDocument/2006/relationships" xmlns:m="http://schemas.openxmlformats.org/officeDocument/2006/math" xmlns:v="urn:schemas-microsoft-com:vml" xmlns:wp14="http://schemas.microsoft.com/office/word/2010/wordprocessingDrawing" xmlns:wp="http://schemas.openxmlformats.org/drawingml/2006/wordprocessingDrawing" xmlns:w10="urn:schemas-microsoft-com:office:word" xmlns:w="http://schemas.openxmlformats.org/wordprocessingml/2006/main" xmlns:w14="http://schemas.microsoft.com/office/word/2010/wordml" xmlns:w15="http://schemas.microsoft.com/office/word/2012/wordml" xmlns:wpg="http://schemas.microsoft.com/office/word/2010/wordprocessingGroup" xmlns:wpi="http://schemas.microsoft.com/office/word/2010/wordprocessingInk" xmlns:wne="http://schemas.microsoft.com/office/word/2006/wordml" xmlns:wps="http://schemas.microsoft.com/office/word/2010/wordprocessingShape" mc:Ignorable="w14 w15 wp14">
   <w:abstractNum w:abstractNumId="0">
-    <w:nsid w:val="49590C64"/>
+    <w:nsid w:val="36B62DAE"/>
     <w:multiLevelType w:val="hybridMultilevel"/>
-    <w:tmpl w:val="1F10EF4C"/>
+    <w:tmpl w:val="CDF86342"/>
     <w:lvl w:ilvl="0" w:tplc="AEF2F5AA">
       <w:numFmt w:val="bullet"/>
       <w:lvlText w:val="-"/>
@@ -1545,9 +1731,9 @@
     </w:lvl>
   </w:abstractNum>
   <w:abstractNum w:abstractNumId="1">
-    <w:nsid w:val="711A50B3"/>
+    <w:nsid w:val="49590C64"/>
     <w:multiLevelType w:val="hybridMultilevel"/>
-    <w:tmpl w:val="FC34037E"/>
+    <w:tmpl w:val="1F10EF4C"/>
     <w:lvl w:ilvl="0" w:tplc="AEF2F5AA">
       <w:numFmt w:val="bullet"/>
       <w:lvlText w:val="-"/>
@@ -1656,10 +1842,125 @@
       </w:rPr>
     </w:lvl>
   </w:abstractNum>
+  <w:abstractNum w:abstractNumId="2">
+    <w:nsid w:val="711A50B3"/>
+    <w:multiLevelType w:val="hybridMultilevel"/>
+    <w:tmpl w:val="FC34037E"/>
+    <w:lvl w:ilvl="0" w:tplc="AEF2F5AA">
+      <w:numFmt w:val="bullet"/>
+      <w:lvlText w:val="-"/>
+      <w:lvlJc w:val="left"/>
+      <w:pPr>
+        <w:ind w:left="720" w:hanging="360"/>
+      </w:pPr>
+      <w:rPr>
+        <w:rFonts w:ascii="Calibri" w:eastAsiaTheme="minorHAnsi" w:hAnsi="Calibri" w:cstheme="minorBidi" w:hint="default"/>
+      </w:rPr>
+    </w:lvl>
+    <w:lvl w:ilvl="1" w:tplc="08090003" w:tentative="1">
+      <w:start w:val="1"/>
+      <w:numFmt w:val="bullet"/>
+      <w:lvlText w:val="o"/>
+      <w:lvlJc w:val="left"/>
+      <w:pPr>
+        <w:ind w:left="1440" w:hanging="360"/>
+      </w:pPr>
+      <w:rPr>
+        <w:rFonts w:ascii="Courier New" w:hAnsi="Courier New" w:cs="Courier New" w:hint="default"/>
+      </w:rPr>
+    </w:lvl>
+    <w:lvl w:ilvl="2" w:tplc="08090005" w:tentative="1">
+      <w:start w:val="1"/>
+      <w:numFmt w:val="bullet"/>
+      <w:lvlText w:val=""/>
+      <w:lvlJc w:val="left"/>
+      <w:pPr>
+        <w:ind w:left="2160" w:hanging="360"/>
+      </w:pPr>
+      <w:rPr>
+        <w:rFonts w:ascii="Wingdings" w:hAnsi="Wingdings" w:hint="default"/>
+      </w:rPr>
+    </w:lvl>
+    <w:lvl w:ilvl="3" w:tplc="08090001" w:tentative="1">
+      <w:start w:val="1"/>
+      <w:numFmt w:val="bullet"/>
+      <w:lvlText w:val=""/>
+      <w:lvlJc w:val="left"/>
+      <w:pPr>
+        <w:ind w:left="2880" w:hanging="360"/>
+      </w:pPr>
+      <w:rPr>
+        <w:rFonts w:ascii="Symbol" w:hAnsi="Symbol" w:hint="default"/>
+      </w:rPr>
+    </w:lvl>
+    <w:lvl w:ilvl="4" w:tplc="08090003" w:tentative="1">
+      <w:start w:val="1"/>
+      <w:numFmt w:val="bullet"/>
+      <w:lvlText w:val="o"/>
+      <w:lvlJc w:val="left"/>
+      <w:pPr>
+        <w:ind w:left="3600" w:hanging="360"/>
+      </w:pPr>
+      <w:rPr>
+        <w:rFonts w:ascii="Courier New" w:hAnsi="Courier New" w:cs="Courier New" w:hint="default"/>
+      </w:rPr>
+    </w:lvl>
+    <w:lvl w:ilvl="5" w:tplc="08090005" w:tentative="1">
+      <w:start w:val="1"/>
+      <w:numFmt w:val="bullet"/>
+      <w:lvlText w:val=""/>
+      <w:lvlJc w:val="left"/>
+      <w:pPr>
+        <w:ind w:left="4320" w:hanging="360"/>
+      </w:pPr>
+      <w:rPr>
+        <w:rFonts w:ascii="Wingdings" w:hAnsi="Wingdings" w:hint="default"/>
+      </w:rPr>
+    </w:lvl>
+    <w:lvl w:ilvl="6" w:tplc="08090001" w:tentative="1">
+      <w:start w:val="1"/>
+      <w:numFmt w:val="bullet"/>
+      <w:lvlText w:val=""/>
+      <w:lvlJc w:val="left"/>
+      <w:pPr>
+        <w:ind w:left="5040" w:hanging="360"/>
+      </w:pPr>
+      <w:rPr>
+        <w:rFonts w:ascii="Symbol" w:hAnsi="Symbol" w:hint="default"/>
+      </w:rPr>
+    </w:lvl>
+    <w:lvl w:ilvl="7" w:tplc="08090003" w:tentative="1">
+      <w:start w:val="1"/>
+      <w:numFmt w:val="bullet"/>
+      <w:lvlText w:val="o"/>
+      <w:lvlJc w:val="left"/>
+      <w:pPr>
+        <w:ind w:left="5760" w:hanging="360"/>
+      </w:pPr>
+      <w:rPr>
+        <w:rFonts w:ascii="Courier New" w:hAnsi="Courier New" w:cs="Courier New" w:hint="default"/>
+      </w:rPr>
+    </w:lvl>
+    <w:lvl w:ilvl="8" w:tplc="08090005" w:tentative="1">
+      <w:start w:val="1"/>
+      <w:numFmt w:val="bullet"/>
+      <w:lvlText w:val=""/>
+      <w:lvlJc w:val="left"/>
+      <w:pPr>
+        <w:ind w:left="6480" w:hanging="360"/>
+      </w:pPr>
+      <w:rPr>
+        <w:rFonts w:ascii="Wingdings" w:hAnsi="Wingdings" w:hint="default"/>
+      </w:rPr>
+    </w:lvl>
+  </w:abstractNum>
   <w:num w:numId="1">
+    <w:abstractNumId w:val="2"/>
+  </w:num>
+  <w:num w:numId="2">
     <w:abstractNumId w:val="1"/>
   </w:num>
-  <w:num w:numId="2">
+  <w:num w:numId="3">
     <w:abstractNumId w:val="0"/>
   </w:num>
 </w:numbering>
@@ -2067,7 +2368,6 @@
   <w:style w:type="character" w:default="1" w:styleId="DefaultParagraphFont">
     <w:name w:val="Default Paragraph Font"/>
     <w:uiPriority w:val="1"/>
-    <w:semiHidden/>
     <w:unhideWhenUsed/>
   </w:style>
   <w:style w:type="table" w:default="1" w:styleId="TableNormal">

</xml_diff>

<commit_message>
Added discussion on Java vs Kotlin
</commit_message>
<xml_diff>
--- a/Design/DesignDocument.docx
+++ b/Design/DesignDocument.docx
@@ -10,6 +10,7 @@
           <w:docPartUnique/>
         </w:docPartObj>
       </w:sdtPr>
+      <w:sdtEndPr/>
       <w:sdtContent>
         <w:p>
           <w:r>
@@ -267,7 +268,7 @@
               </mc:Choice>
               <mc:Fallback>
                 <w:pict>
-                  <v:group w14:anchorId="081F0A99" id="Group_x0020_149" o:spid="_x0000_s1026" style="position:absolute;margin-left:0;margin-top:0;width:8in;height:95.7pt;z-index:251662336;mso-width-percent:941;mso-height-percent:121;mso-top-percent:23;mso-position-horizontal:center;mso-position-horizontal-relative:page;mso-position-vertical-relative:page;mso-width-percent:941;mso-height-percent:121;mso-top-percent:23" coordorigin=",-1" coordsize="7315200,1216153" o:gfxdata="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">
+                  <v:group w14:anchorId="761168BB" id="Group_x0020_149" o:spid="_x0000_s1026" style="position:absolute;margin-left:0;margin-top:0;width:8in;height:95.7pt;z-index:251662336;mso-width-percent:941;mso-height-percent:121;mso-top-percent:23;mso-position-horizontal:center;mso-position-horizontal-relative:page;mso-position-vertical-relative:page;mso-width-percent:941;mso-height-percent:121;mso-top-percent:23" coordorigin=",-1" coordsize="7315200,1216153" o:gfxdata="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">
                     <v:shape id="Rectangle_x0020_51" o:spid="_x0000_s1027" style="position:absolute;top:-1;width:7315200;height:1130373;visibility:visible;mso-wrap-style:square;v-text-anchor:middle" coordsize="7312660,1129665" o:gfxdata="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" path="m0,0l7312660,,7312660,1129665,3619500,733425,,1091565,,0xe" fillcolor="#5b9bd5 [3204]" stroked="f" strokeweight="1pt">
                       <v:stroke joinstyle="miter"/>
                       <v:path arrowok="t" o:connecttype="custom" o:connectlocs="0,0;7315200,0;7315200,1130373;3620757,733885;0,1092249;0,0" o:connectangles="0,0,0,0,0,0"/>
@@ -358,6 +359,7 @@
                                   <w:dataBinding w:prefixMappings="xmlns:ns0='http://purl.org/dc/elements/1.1/' xmlns:ns1='http://schemas.openxmlformats.org/package/2006/metadata/core-properties' " w:xpath="/ns1:coreProperties[1]/ns0:creator[1]" w:storeItemID="{6C3C8BC8-F283-45AE-878A-BAB7291924A1}"/>
                                   <w:text/>
                                 </w:sdtPr>
+                                <w:sdtEndPr/>
                                 <w:sdtContent>
                                   <w:p>
                                     <w:pPr>
@@ -369,7 +371,6 @@
                                         <w:szCs w:val="28"/>
                                       </w:rPr>
                                     </w:pPr>
-                                    <w:proofErr w:type="spellStart"/>
                                     <w:r>
                                       <w:rPr>
                                         <w:color w:val="595959" w:themeColor="text1" w:themeTint="A6"/>
@@ -377,29 +378,8 @@
                                         <w:szCs w:val="28"/>
                                         <w:lang w:val="en-GB"/>
                                       </w:rPr>
-                                      <w:t>Raees</w:t>
+                                      <w:t>Raees Aamir</w:t>
                                     </w:r>
-                                    <w:proofErr w:type="spellEnd"/>
-                                    <w:r>
-                                      <w:rPr>
-                                        <w:color w:val="595959" w:themeColor="text1" w:themeTint="A6"/>
-                                        <w:sz w:val="28"/>
-                                        <w:szCs w:val="28"/>
-                                        <w:lang w:val="en-GB"/>
-                                      </w:rPr>
-                                      <w:t xml:space="preserve"> </w:t>
-                                    </w:r>
-                                    <w:proofErr w:type="spellStart"/>
-                                    <w:r>
-                                      <w:rPr>
-                                        <w:color w:val="595959" w:themeColor="text1" w:themeTint="A6"/>
-                                        <w:sz w:val="28"/>
-                                        <w:szCs w:val="28"/>
-                                        <w:lang w:val="en-GB"/>
-                                      </w:rPr>
-                                      <w:t>Aamir</w:t>
-                                    </w:r>
-                                    <w:proofErr w:type="spellEnd"/>
                                   </w:p>
                                 </w:sdtContent>
                               </w:sdt>
@@ -426,6 +406,7 @@
                                     <w:dataBinding w:prefixMappings="xmlns:ns0='http://schemas.microsoft.com/office/2006/coverPageProps' " w:xpath="/ns0:CoverPageProperties[1]/ns0:CompanyEmail[1]" w:storeItemID="{55AF091B-3C7A-41E3-B477-F2FDAA23CFDA}"/>
                                     <w:text/>
                                   </w:sdtPr>
+                                  <w:sdtEndPr/>
                                   <w:sdtContent>
                                     <w:r>
                                       <w:rPr>
@@ -480,6 +461,7 @@
                             <w:dataBinding w:prefixMappings="xmlns:ns0='http://purl.org/dc/elements/1.1/' xmlns:ns1='http://schemas.openxmlformats.org/package/2006/metadata/core-properties' " w:xpath="/ns1:coreProperties[1]/ns0:creator[1]" w:storeItemID="{6C3C8BC8-F283-45AE-878A-BAB7291924A1}"/>
                             <w:text/>
                           </w:sdtPr>
+                          <w:sdtEndPr/>
                           <w:sdtContent>
                             <w:p>
                               <w:pPr>
@@ -491,7 +473,6 @@
                                   <w:szCs w:val="28"/>
                                 </w:rPr>
                               </w:pPr>
-                              <w:proofErr w:type="spellStart"/>
                               <w:r>
                                 <w:rPr>
                                   <w:color w:val="595959" w:themeColor="text1" w:themeTint="A6"/>
@@ -499,29 +480,8 @@
                                   <w:szCs w:val="28"/>
                                   <w:lang w:val="en-GB"/>
                                 </w:rPr>
-                                <w:t>Raees</w:t>
+                                <w:t>Raees Aamir</w:t>
                               </w:r>
-                              <w:proofErr w:type="spellEnd"/>
-                              <w:r>
-                                <w:rPr>
-                                  <w:color w:val="595959" w:themeColor="text1" w:themeTint="A6"/>
-                                  <w:sz w:val="28"/>
-                                  <w:szCs w:val="28"/>
-                                  <w:lang w:val="en-GB"/>
-                                </w:rPr>
-                                <w:t xml:space="preserve"> </w:t>
-                              </w:r>
-                              <w:proofErr w:type="spellStart"/>
-                              <w:r>
-                                <w:rPr>
-                                  <w:color w:val="595959" w:themeColor="text1" w:themeTint="A6"/>
-                                  <w:sz w:val="28"/>
-                                  <w:szCs w:val="28"/>
-                                  <w:lang w:val="en-GB"/>
-                                </w:rPr>
-                                <w:t>Aamir</w:t>
-                              </w:r>
-                              <w:proofErr w:type="spellEnd"/>
                             </w:p>
                           </w:sdtContent>
                         </w:sdt>
@@ -548,6 +508,7 @@
                               <w:dataBinding w:prefixMappings="xmlns:ns0='http://schemas.microsoft.com/office/2006/coverPageProps' " w:xpath="/ns0:CoverPageProperties[1]/ns0:CompanyEmail[1]" w:storeItemID="{55AF091B-3C7A-41E3-B477-F2FDAA23CFDA}"/>
                               <w:text/>
                             </w:sdtPr>
+                            <w:sdtEndPr/>
                             <w:sdtContent>
                               <w:r>
                                 <w:rPr>
@@ -664,6 +625,7 @@
                                   <w:dataBinding w:prefixMappings="xmlns:ns0='http://schemas.microsoft.com/office/2006/coverPageProps' " w:xpath="/ns0:CoverPageProperties[1]/ns0:Abstract[1]" w:storeItemID="{55AF091B-3C7A-41E3-B477-F2FDAA23CFDA}"/>
                                   <w:text w:multiLine="1"/>
                                 </w:sdtPr>
+                                <w:sdtEndPr/>
                                 <w:sdtContent>
                                   <w:p>
                                     <w:pPr>
@@ -681,43 +643,7 @@
                                         <w:sz w:val="20"/>
                                         <w:szCs w:val="20"/>
                                       </w:rPr>
-                                      <w:t xml:space="preserve">A document containing design decisions about </w:t>
-                                    </w:r>
-                                    <w:proofErr w:type="spellStart"/>
-                                    <w:r>
-                                      <w:rPr>
-                                        <w:color w:val="595959" w:themeColor="text1" w:themeTint="A6"/>
-                                        <w:sz w:val="20"/>
-                                        <w:szCs w:val="20"/>
-                                      </w:rPr>
-                                      <w:t>Coinz</w:t>
-                                    </w:r>
-                                    <w:proofErr w:type="spellEnd"/>
-                                    <w:r>
-                                      <w:rPr>
-                                        <w:color w:val="595959" w:themeColor="text1" w:themeTint="A6"/>
-                                        <w:sz w:val="20"/>
-                                        <w:szCs w:val="20"/>
-                                      </w:rPr>
-                                      <w:t xml:space="preserve">. A map based game where players have to collect </w:t>
-                                    </w:r>
-                                    <w:proofErr w:type="spellStart"/>
-                                    <w:r>
-                                      <w:rPr>
-                                        <w:color w:val="595959" w:themeColor="text1" w:themeTint="A6"/>
-                                        <w:sz w:val="20"/>
-                                        <w:szCs w:val="20"/>
-                                      </w:rPr>
-                                      <w:t>cryptocurrency</w:t>
-                                    </w:r>
-                                    <w:proofErr w:type="spellEnd"/>
-                                    <w:r>
-                                      <w:rPr>
-                                        <w:color w:val="595959" w:themeColor="text1" w:themeTint="A6"/>
-                                        <w:sz w:val="20"/>
-                                        <w:szCs w:val="20"/>
-                                      </w:rPr>
-                                      <w:t xml:space="preserve"> coins. Features of the app, extra features and the timescale are all included.</w:t>
+                                      <w:t>A document containing design decisions about Coinz. A map based game where players have to collect cryptocurrency coins. Features of the app, extra features and the timescale are all included.</w:t>
                                     </w:r>
                                   </w:p>
                                 </w:sdtContent>
@@ -779,6 +705,7 @@
                             <w:dataBinding w:prefixMappings="xmlns:ns0='http://schemas.microsoft.com/office/2006/coverPageProps' " w:xpath="/ns0:CoverPageProperties[1]/ns0:Abstract[1]" w:storeItemID="{55AF091B-3C7A-41E3-B477-F2FDAA23CFDA}"/>
                             <w:text w:multiLine="1"/>
                           </w:sdtPr>
+                          <w:sdtEndPr/>
                           <w:sdtContent>
                             <w:p>
                               <w:pPr>
@@ -796,43 +723,7 @@
                                   <w:sz w:val="20"/>
                                   <w:szCs w:val="20"/>
                                 </w:rPr>
-                                <w:t xml:space="preserve">A document containing design decisions about </w:t>
-                              </w:r>
-                              <w:proofErr w:type="spellStart"/>
-                              <w:r>
-                                <w:rPr>
-                                  <w:color w:val="595959" w:themeColor="text1" w:themeTint="A6"/>
-                                  <w:sz w:val="20"/>
-                                  <w:szCs w:val="20"/>
-                                </w:rPr>
-                                <w:t>Coinz</w:t>
-                              </w:r>
-                              <w:proofErr w:type="spellEnd"/>
-                              <w:r>
-                                <w:rPr>
-                                  <w:color w:val="595959" w:themeColor="text1" w:themeTint="A6"/>
-                                  <w:sz w:val="20"/>
-                                  <w:szCs w:val="20"/>
-                                </w:rPr>
-                                <w:t xml:space="preserve">. A map based game where players have to collect </w:t>
-                              </w:r>
-                              <w:proofErr w:type="spellStart"/>
-                              <w:r>
-                                <w:rPr>
-                                  <w:color w:val="595959" w:themeColor="text1" w:themeTint="A6"/>
-                                  <w:sz w:val="20"/>
-                                  <w:szCs w:val="20"/>
-                                </w:rPr>
-                                <w:t>cryptocurrency</w:t>
-                              </w:r>
-                              <w:proofErr w:type="spellEnd"/>
-                              <w:r>
-                                <w:rPr>
-                                  <w:color w:val="595959" w:themeColor="text1" w:themeTint="A6"/>
-                                  <w:sz w:val="20"/>
-                                  <w:szCs w:val="20"/>
-                                </w:rPr>
-                                <w:t xml:space="preserve"> coins. Features of the app, extra features and the timescale are all included.</w:t>
+                                <w:t>A document containing design decisions about Coinz. A map based game where players have to collect cryptocurrency coins. Features of the app, extra features and the timescale are all included.</w:t>
                               </w:r>
                             </w:p>
                           </w:sdtContent>
@@ -963,6 +854,7 @@
                                   <w:dataBinding w:prefixMappings="xmlns:ns0='http://purl.org/dc/elements/1.1/' xmlns:ns1='http://schemas.openxmlformats.org/package/2006/metadata/core-properties' " w:xpath="/ns1:coreProperties[1]/ns0:subject[1]" w:storeItemID="{6C3C8BC8-F283-45AE-878A-BAB7291924A1}"/>
                                   <w:text/>
                                 </w:sdtPr>
+                                <w:sdtEndPr/>
                                 <w:sdtContent>
                                   <w:p>
                                     <w:pPr>
@@ -1064,6 +956,7 @@
                             <w:dataBinding w:prefixMappings="xmlns:ns0='http://purl.org/dc/elements/1.1/' xmlns:ns1='http://schemas.openxmlformats.org/package/2006/metadata/core-properties' " w:xpath="/ns1:coreProperties[1]/ns0:subject[1]" w:storeItemID="{6C3C8BC8-F283-45AE-878A-BAB7291924A1}"/>
                             <w:text/>
                           </w:sdtPr>
+                          <w:sdtEndPr/>
                           <w:sdtContent>
                             <w:p>
                               <w:pPr>
@@ -1192,15 +1085,7 @@
         </w:numPr>
       </w:pPr>
       <w:r>
-        <w:t xml:space="preserve">Location of coins are specified on </w:t>
-      </w:r>
-      <w:proofErr w:type="gramStart"/>
-      <w:r>
-        <w:t>map,</w:t>
-      </w:r>
-      <w:proofErr w:type="gramEnd"/>
-      <w:r>
-        <w:t xml:space="preserve"> they are collected by getting near to their location. (What if the player’s inventory is full? Drop/trade/bank)</w:t>
+        <w:t>Location of coins are specified on map, they are collected by getting near to their location. (What if the player’s inventory is full? Drop/trade/bank)</w:t>
       </w:r>
     </w:p>
     <w:p>
@@ -1224,15 +1109,7 @@
         </w:numPr>
       </w:pPr>
       <w:r>
-        <w:t>A new map is released every day. (Do we generate the map or is the geo-</w:t>
-      </w:r>
-      <w:proofErr w:type="spellStart"/>
-      <w:r>
-        <w:t>json</w:t>
-      </w:r>
-      <w:proofErr w:type="spellEnd"/>
-      <w:r>
-        <w:t xml:space="preserve"> data given to us?)</w:t>
+        <w:t>A new map is released every day. (Do we generate the map or is the geo-json data given to us?)</w:t>
       </w:r>
     </w:p>
     <w:p>
@@ -1244,15 +1121,7 @@
         </w:numPr>
       </w:pPr>
       <w:r>
-        <w:t xml:space="preserve">Four different coins: Penny (PENY), Dollar (DOLR), </w:t>
-      </w:r>
-      <w:proofErr w:type="spellStart"/>
-      <w:r>
-        <w:t>Shil</w:t>
-      </w:r>
-      <w:proofErr w:type="spellEnd"/>
-      <w:r>
-        <w:t xml:space="preserve"> (SHIL), Quid (QUID).</w:t>
+        <w:t>Four different coins: Penny (PENY), Dollar (DOLR), Shil (SHIL), Quid (QUID).</w:t>
       </w:r>
     </w:p>
     <w:p>
@@ -1288,15 +1157,7 @@
         </w:numPr>
       </w:pPr>
       <w:r>
-        <w:t xml:space="preserve">What algorithm are we going to use to handle coin </w:t>
-      </w:r>
-      <w:proofErr w:type="gramStart"/>
-      <w:r>
-        <w:t>fluctuations ?</w:t>
-      </w:r>
-      <w:proofErr w:type="gramEnd"/>
-      <w:r>
-        <w:t xml:space="preserve"> Is it going to be a simulation or based on real data?</w:t>
+        <w:t>What algorithm are we going to use to handle coin fluctuations ? Is it going to be a simulation or based on real data?</w:t>
       </w:r>
     </w:p>
     <w:p>
@@ -1308,15 +1169,7 @@
         </w:numPr>
       </w:pPr>
       <w:r>
-        <w:t xml:space="preserve">Every coin on a map has a value &gt; 0 but &lt; 10 of its currency (relative to GOLD) </w:t>
-      </w:r>
-      <w:proofErr w:type="spellStart"/>
-      <w:r>
-        <w:t>E.g</w:t>
-      </w:r>
-      <w:proofErr w:type="spellEnd"/>
-      <w:r>
-        <w:t xml:space="preserve"> 5</w:t>
+        <w:t>Every coin on a map has a value &gt; 0 but &lt; 10 of its currency (relative to GOLD) E.g 5</w:t>
       </w:r>
       <w:r>
         <w:t>.72384765123</w:t>
@@ -1335,6 +1188,904 @@
       </w:pPr>
       <w:r>
         <w:t>What happens to coins from an older map?</w:t>
+      </w:r>
+    </w:p>
+    <w:p/>
+    <w:p/>
+    <w:p/>
+    <w:p>
+      <w:r>
+        <w:t>Project timescale from week 2 to week 13</w:t>
+      </w:r>
+    </w:p>
+    <w:p>
+      <w:pPr>
+        <w:pStyle w:val="ListParagraph"/>
+        <w:numPr>
+          <w:ilvl w:val="0"/>
+          <w:numId w:val="2"/>
+        </w:numPr>
+      </w:pPr>
+      <w:r>
+        <w:t>What have I done so far</w:t>
+      </w:r>
+    </w:p>
+    <w:p>
+      <w:pPr>
+        <w:pStyle w:val="ListParagraph"/>
+        <w:numPr>
+          <w:ilvl w:val="0"/>
+          <w:numId w:val="2"/>
+        </w:numPr>
+      </w:pPr>
+      <w:r>
+        <w:t>What still remains to be done</w:t>
+      </w:r>
+    </w:p>
+    <w:p>
+      <w:pPr>
+        <w:pStyle w:val="ListParagraph"/>
+        <w:numPr>
+          <w:ilvl w:val="0"/>
+          <w:numId w:val="2"/>
+        </w:numPr>
+      </w:pPr>
+      <w:r>
+        <w:t>Order in which you can complete a well-engineered, well-tested and well-documented project.</w:t>
+      </w:r>
+    </w:p>
+    <w:p/>
+    <w:p>
+      <w:r>
+        <w:t>Justification and discussion on:</w:t>
+      </w:r>
+    </w:p>
+    <w:p/>
+    <w:p>
+      <w:pPr>
+        <w:rPr>
+          <w:i/>
+        </w:rPr>
+      </w:pPr>
+      <w:r>
+        <w:rPr>
+          <w:i/>
+        </w:rPr>
+        <w:t>Engineering</w:t>
+      </w:r>
+    </w:p>
+    <w:p>
+      <w:pPr>
+        <w:pStyle w:val="ListParagraph"/>
+        <w:numPr>
+          <w:ilvl w:val="0"/>
+          <w:numId w:val="1"/>
+        </w:numPr>
+      </w:pPr>
+      <w:r>
+        <w:t>Programming language chosen</w:t>
+      </w:r>
+    </w:p>
+    <w:p>
+      <w:pPr>
+        <w:pStyle w:val="ListParagraph"/>
+        <w:numPr>
+          <w:ilvl w:val="0"/>
+          <w:numId w:val="1"/>
+        </w:numPr>
+      </w:pPr>
+      <w:r>
+        <w:t>API level chosen</w:t>
+      </w:r>
+    </w:p>
+    <w:p>
+      <w:r>
+        <w:rPr>
+          <w:i/>
+        </w:rPr>
+        <w:t>Unit Testing</w:t>
+      </w:r>
+    </w:p>
+    <w:p>
+      <w:pPr>
+        <w:pStyle w:val="ListParagraph"/>
+        <w:numPr>
+          <w:ilvl w:val="0"/>
+          <w:numId w:val="1"/>
+        </w:numPr>
+      </w:pPr>
+      <w:r>
+        <w:t>Framework chosen</w:t>
+      </w:r>
+    </w:p>
+    <w:p>
+      <w:pPr>
+        <w:pStyle w:val="ListParagraph"/>
+        <w:numPr>
+          <w:ilvl w:val="0"/>
+          <w:numId w:val="1"/>
+        </w:numPr>
+      </w:pPr>
+      <w:r>
+        <w:t>Types of tests to implement</w:t>
+      </w:r>
+    </w:p>
+    <w:p>
+      <w:pPr>
+        <w:rPr>
+          <w:i/>
+        </w:rPr>
+      </w:pPr>
+      <w:r>
+        <w:rPr>
+          <w:i/>
+        </w:rPr>
+        <w:t>Systems level design</w:t>
+      </w:r>
+    </w:p>
+    <w:p>
+      <w:pPr>
+        <w:pStyle w:val="ListParagraph"/>
+        <w:numPr>
+          <w:ilvl w:val="0"/>
+          <w:numId w:val="1"/>
+        </w:numPr>
+        <w:rPr>
+          <w:i/>
+        </w:rPr>
+      </w:pPr>
+      <w:r>
+        <w:rPr>
+          <w:i/>
+        </w:rPr>
+        <w:t>Explore alternatives for databases, cloud host (other than EC2)</w:t>
+      </w:r>
+    </w:p>
+    <w:p>
+      <w:pPr>
+        <w:pStyle w:val="ListParagraph"/>
+        <w:numPr>
+          <w:ilvl w:val="0"/>
+          <w:numId w:val="1"/>
+        </w:numPr>
+        <w:rPr>
+          <w:i/>
+        </w:rPr>
+      </w:pPr>
+      <w:r>
+        <w:rPr>
+          <w:i/>
+        </w:rPr>
+        <w:t>Security – DON’T TRUST THE CLIENT. Login encryption/decryption methods</w:t>
+      </w:r>
+    </w:p>
+    <w:p>
+      <w:pPr>
+        <w:pStyle w:val="ListParagraph"/>
+        <w:numPr>
+          <w:ilvl w:val="0"/>
+          <w:numId w:val="1"/>
+        </w:numPr>
+        <w:rPr>
+          <w:i/>
+        </w:rPr>
+      </w:pPr>
+      <w:r>
+        <w:rPr>
+          <w:i/>
+        </w:rPr>
+        <w:t>Load balancers (if the game became super popular), additional servers</w:t>
+      </w:r>
+    </w:p>
+    <w:p>
+      <w:pPr>
+        <w:rPr>
+          <w:i/>
+        </w:rPr>
+      </w:pPr>
+      <w:r>
+        <w:rPr>
+          <w:i/>
+        </w:rPr>
+        <w:t>Game design</w:t>
+      </w:r>
+    </w:p>
+    <w:p>
+      <w:pPr>
+        <w:pStyle w:val="ListParagraph"/>
+        <w:numPr>
+          <w:ilvl w:val="0"/>
+          <w:numId w:val="1"/>
+        </w:numPr>
+      </w:pPr>
+      <w:r>
+        <w:t>Extra features</w:t>
+      </w:r>
+    </w:p>
+    <w:p>
+      <w:pPr>
+        <w:pStyle w:val="ListParagraph"/>
+        <w:numPr>
+          <w:ilvl w:val="0"/>
+          <w:numId w:val="1"/>
+        </w:numPr>
+      </w:pPr>
+      <w:r>
+        <w:t>Features</w:t>
+      </w:r>
+    </w:p>
+    <w:p/>
+    <w:p>
+      <w:r>
+        <w:t>Define extra features:</w:t>
+      </w:r>
+    </w:p>
+    <w:p>
+      <w:pPr>
+        <w:pStyle w:val="ListParagraph"/>
+        <w:numPr>
+          <w:ilvl w:val="0"/>
+          <w:numId w:val="1"/>
+        </w:numPr>
+      </w:pPr>
+      <w:r>
+        <w:t>Coin trading</w:t>
+      </w:r>
+    </w:p>
+    <w:p>
+      <w:pPr>
+        <w:pStyle w:val="ListParagraph"/>
+        <w:numPr>
+          <w:ilvl w:val="0"/>
+          <w:numId w:val="1"/>
+        </w:numPr>
+      </w:pPr>
+      <w:r>
+        <w:t>Backend server (for login, passing information to client, getting information from database)</w:t>
+      </w:r>
+    </w:p>
+    <w:p>
+      <w:pPr>
+        <w:pStyle w:val="ListParagraph"/>
+        <w:numPr>
+          <w:ilvl w:val="0"/>
+          <w:numId w:val="1"/>
+        </w:numPr>
+      </w:pPr>
+      <w:r>
+        <w:t xml:space="preserve">Backend server host. E.g. EC2 </w:t>
+      </w:r>
+    </w:p>
+    <w:p/>
+    <w:p>
+      <w:pPr>
+        <w:pStyle w:val="Heading1"/>
+      </w:pPr>
+      <w:r>
+        <w:t>Programming Language Discussion</w:t>
+      </w:r>
+    </w:p>
+    <w:p/>
+    <w:p>
+      <w:r>
+        <w:t>In this section, I’m going to discuss the advantages and disadvantages of choosing Kotlin over Java or by choosing Java over Kotlin. I will weigh up the advantages and disadvantages of each choice and I will reach a conclusion based on which language maximizes benefits and minimizes costs.</w:t>
+      </w:r>
+    </w:p>
+    <w:p>
+      <w:pPr>
+        <w:tabs>
+          <w:tab w:val="left" w:pos="7127"/>
+        </w:tabs>
+      </w:pPr>
+      <w:r>
+        <w:tab/>
+      </w:r>
+    </w:p>
+    <w:p>
+      <w:r>
+        <w:t xml:space="preserve">As of the release of Android Studio 3.0 in October last year (*REF), Google added Kotlin as an officially supported programming language for the Android SDK. When developing a specification for a project, this might cause analysts to ponder on which choice of language would be the best for a new Android app. There are many things to consider such as the supported libraries, </w:t>
+      </w:r>
+      <w:r>
+        <w:t xml:space="preserve">the Java to Kotlin translator and </w:t>
+      </w:r>
+      <w:r>
+        <w:t>the syntax and se</w:t>
+      </w:r>
+      <w:r>
+        <w:t>mantics</w:t>
+      </w:r>
+      <w:r>
+        <w:t xml:space="preserve">. A conservative developer might want to stay with Java until Kotlin matures; whilst a more liberal developer would be open to going with Kotlin in its youth. </w:t>
+      </w:r>
+    </w:p>
+    <w:p/>
+    <w:p>
+      <w:r>
+        <w:t xml:space="preserve">Since it is possible to use Java libraries in Kotlin and vice versa, simply looking at which language has better libraries is not a valid comparison. A more important factor is thinking about how </w:t>
+      </w:r>
+      <w:r>
+        <w:rPr>
+          <w:i/>
+        </w:rPr>
+        <w:t>effective</w:t>
+      </w:r>
+      <w:r>
+        <w:t xml:space="preserve"> the Java to Kotlin translator is. It seems to be fine at translating toy Java code to toy Kotlin code, but there are situations where it can struggle translating enterprise level code to Kotlin. For example, this stackoverflow question (</w:t>
+      </w:r>
+      <w:r>
+        <w:t>https://stackoverflow.com/questions/43235423/converted-java-class-file-to-kotlin-makes-compilation-error</w:t>
+      </w:r>
+      <w:r>
+        <w:t xml:space="preserve">) is about </w:t>
+      </w:r>
+      <w:r>
+        <w:t>a developer using a Java CallbackWrapper in Kotlin that works fine; however, when the Java code is translated to Kotlin the compiler throws cryptic errors. The developer who answered the question noticed that the problem was caused b</w:t>
+      </w:r>
+      <w:r>
+        <w:t xml:space="preserve">y the fact Kotlin </w:t>
+      </w:r>
+      <w:r>
+        <w:t>“doesn’t allow using lambdas to implement Kotlin functional interfaces, so your lambda isn’t going to work (</w:t>
+      </w:r>
+      <w:r>
+        <w:rPr>
+          <w:i/>
+        </w:rPr>
+        <w:t>it does allow implementing Java functional interfaces, because Java doesn’t have proper function types</w:t>
+      </w:r>
+      <w:r>
+        <w:t xml:space="preserve">)” </w:t>
+      </w:r>
+      <w:r>
+        <w:t xml:space="preserve">Unfortunately the Android Studio translator assumed that the </w:t>
+      </w:r>
+      <w:r>
+        <w:t xml:space="preserve">Kotlin </w:t>
+      </w:r>
+      <w:r>
+        <w:t>lambda</w:t>
+      </w:r>
+      <w:r>
+        <w:t>s</w:t>
+      </w:r>
+      <w:r>
+        <w:t xml:space="preserve"> would work </w:t>
+      </w:r>
+      <w:r>
+        <w:t>despite that</w:t>
+      </w:r>
+      <w:r>
+        <w:t xml:space="preserve"> Kotlin has real function types unlike Java. If I were to improve the Android Studio translator, I would add a heuristic that </w:t>
+      </w:r>
+      <w:r>
+        <w:t>searches the entire code bases for usages of Kotlin lambdas to implement Java functional interfaces because it won’t work in Kotlin.</w:t>
+      </w:r>
+    </w:p>
+    <w:p/>
+    <w:p>
+      <w:r>
+        <w:t>Ones of Kotlin’s b</w:t>
+      </w:r>
+      <w:r>
+        <w:t>iggest advantage over Java is it</w:t>
+      </w:r>
+      <w:r>
+        <w:t>s syntax; lots of developers complain about Java verbosity and this is absolutely not a problem in Kotl</w:t>
+      </w:r>
+      <w:r>
+        <w:t>in because the signal to noise ratio is much lower. For example, in Java it would take multiple lines to populate an array with content.</w:t>
+      </w:r>
+    </w:p>
+    <w:p/>
+    <w:p>
+      <w:pPr>
+        <w:shd w:val="clear" w:color="auto" w:fill="FFFFFF"/>
+        <w:tabs>
+          <w:tab w:val="left" w:pos="916"/>
+          <w:tab w:val="left" w:pos="1832"/>
+          <w:tab w:val="left" w:pos="2748"/>
+          <w:tab w:val="left" w:pos="3664"/>
+          <w:tab w:val="left" w:pos="4580"/>
+          <w:tab w:val="left" w:pos="5496"/>
+          <w:tab w:val="left" w:pos="6412"/>
+          <w:tab w:val="left" w:pos="7328"/>
+          <w:tab w:val="left" w:pos="8244"/>
+          <w:tab w:val="left" w:pos="9160"/>
+          <w:tab w:val="left" w:pos="10076"/>
+          <w:tab w:val="left" w:pos="10992"/>
+          <w:tab w:val="left" w:pos="11908"/>
+          <w:tab w:val="left" w:pos="12824"/>
+          <w:tab w:val="left" w:pos="13740"/>
+          <w:tab w:val="left" w:pos="14656"/>
+        </w:tabs>
+        <w:rPr>
+          <w:rFonts w:ascii="Menlo" w:hAnsi="Menlo" w:cs="Menlo"/>
+          <w:color w:val="000000"/>
+          <w:sz w:val="18"/>
+          <w:szCs w:val="18"/>
+          <w:lang w:eastAsia="en-GB"/>
+        </w:rPr>
+      </w:pPr>
+      <w:r>
+        <w:rPr>
+          <w:rFonts w:ascii="Menlo" w:hAnsi="Menlo" w:cs="Menlo"/>
+          <w:color w:val="000000"/>
+          <w:sz w:val="18"/>
+          <w:szCs w:val="18"/>
+          <w:lang w:eastAsia="en-GB"/>
+        </w:rPr>
+        <w:t xml:space="preserve">String[] names = </w:t>
+      </w:r>
+      <w:r>
+        <w:rPr>
+          <w:rFonts w:ascii="Menlo" w:hAnsi="Menlo" w:cs="Menlo"/>
+          <w:b/>
+          <w:bCs/>
+          <w:color w:val="000080"/>
+          <w:sz w:val="18"/>
+          <w:szCs w:val="18"/>
+          <w:lang w:eastAsia="en-GB"/>
+        </w:rPr>
+        <w:t xml:space="preserve">new </w:t>
+      </w:r>
+      <w:r>
+        <w:rPr>
+          <w:rFonts w:ascii="Menlo" w:hAnsi="Menlo" w:cs="Menlo"/>
+          <w:color w:val="000000"/>
+          <w:sz w:val="18"/>
+          <w:szCs w:val="18"/>
+          <w:lang w:eastAsia="en-GB"/>
+        </w:rPr>
+        <w:t>String[</w:t>
+      </w:r>
+      <w:r>
+        <w:rPr>
+          <w:rFonts w:ascii="Menlo" w:hAnsi="Menlo" w:cs="Menlo"/>
+          <w:color w:val="0000FF"/>
+          <w:sz w:val="18"/>
+          <w:szCs w:val="18"/>
+          <w:lang w:eastAsia="en-GB"/>
+        </w:rPr>
+        <w:t>3</w:t>
+      </w:r>
+      <w:r>
+        <w:rPr>
+          <w:rFonts w:ascii="Menlo" w:hAnsi="Menlo" w:cs="Menlo"/>
+          <w:color w:val="000000"/>
+          <w:sz w:val="18"/>
+          <w:szCs w:val="18"/>
+          <w:lang w:eastAsia="en-GB"/>
+        </w:rPr>
+        <w:t>];</w:t>
+      </w:r>
+      <w:r>
+        <w:rPr>
+          <w:rFonts w:ascii="Menlo" w:hAnsi="Menlo" w:cs="Menlo"/>
+          <w:color w:val="000000"/>
+          <w:sz w:val="18"/>
+          <w:szCs w:val="18"/>
+          <w:lang w:eastAsia="en-GB"/>
+        </w:rPr>
+        <w:br/>
+        <w:t>names[</w:t>
+      </w:r>
+      <w:r>
+        <w:rPr>
+          <w:rFonts w:ascii="Menlo" w:hAnsi="Menlo" w:cs="Menlo"/>
+          <w:color w:val="0000FF"/>
+          <w:sz w:val="18"/>
+          <w:szCs w:val="18"/>
+          <w:lang w:eastAsia="en-GB"/>
+        </w:rPr>
+        <w:t>0</w:t>
+      </w:r>
+      <w:r>
+        <w:rPr>
+          <w:rFonts w:ascii="Menlo" w:hAnsi="Menlo" w:cs="Menlo"/>
+          <w:color w:val="000000"/>
+          <w:sz w:val="18"/>
+          <w:szCs w:val="18"/>
+          <w:lang w:eastAsia="en-GB"/>
+        </w:rPr>
+        <w:t xml:space="preserve">] = </w:t>
+      </w:r>
+      <w:r>
+        <w:rPr>
+          <w:rFonts w:ascii="Menlo" w:hAnsi="Menlo" w:cs="Menlo"/>
+          <w:b/>
+          <w:bCs/>
+          <w:color w:val="008000"/>
+          <w:sz w:val="18"/>
+          <w:szCs w:val="18"/>
+          <w:lang w:eastAsia="en-GB"/>
+        </w:rPr>
+        <w:t>"Raees"</w:t>
+      </w:r>
+      <w:r>
+        <w:rPr>
+          <w:rFonts w:ascii="Menlo" w:hAnsi="Menlo" w:cs="Menlo"/>
+          <w:color w:val="000000"/>
+          <w:sz w:val="18"/>
+          <w:szCs w:val="18"/>
+          <w:lang w:eastAsia="en-GB"/>
+        </w:rPr>
+        <w:t>;</w:t>
+      </w:r>
+      <w:r>
+        <w:rPr>
+          <w:rFonts w:ascii="Menlo" w:hAnsi="Menlo" w:cs="Menlo"/>
+          <w:color w:val="000000"/>
+          <w:sz w:val="18"/>
+          <w:szCs w:val="18"/>
+          <w:lang w:eastAsia="en-GB"/>
+        </w:rPr>
+        <w:br/>
+        <w:t>names[</w:t>
+      </w:r>
+      <w:r>
+        <w:rPr>
+          <w:rFonts w:ascii="Menlo" w:hAnsi="Menlo" w:cs="Menlo"/>
+          <w:color w:val="0000FF"/>
+          <w:sz w:val="18"/>
+          <w:szCs w:val="18"/>
+          <w:lang w:eastAsia="en-GB"/>
+        </w:rPr>
+        <w:t>1</w:t>
+      </w:r>
+      <w:r>
+        <w:rPr>
+          <w:rFonts w:ascii="Menlo" w:hAnsi="Menlo" w:cs="Menlo"/>
+          <w:color w:val="000000"/>
+          <w:sz w:val="18"/>
+          <w:szCs w:val="18"/>
+          <w:lang w:eastAsia="en-GB"/>
+        </w:rPr>
+        <w:t xml:space="preserve">] = </w:t>
+      </w:r>
+      <w:r>
+        <w:rPr>
+          <w:rFonts w:ascii="Menlo" w:hAnsi="Menlo" w:cs="Menlo"/>
+          <w:b/>
+          <w:bCs/>
+          <w:color w:val="008000"/>
+          <w:sz w:val="18"/>
+          <w:szCs w:val="18"/>
+          <w:lang w:eastAsia="en-GB"/>
+        </w:rPr>
+        <w:t>"John"</w:t>
+      </w:r>
+      <w:r>
+        <w:rPr>
+          <w:rFonts w:ascii="Menlo" w:hAnsi="Menlo" w:cs="Menlo"/>
+          <w:color w:val="000000"/>
+          <w:sz w:val="18"/>
+          <w:szCs w:val="18"/>
+          <w:lang w:eastAsia="en-GB"/>
+        </w:rPr>
+        <w:t>;</w:t>
+      </w:r>
+      <w:r>
+        <w:rPr>
+          <w:rFonts w:ascii="Menlo" w:hAnsi="Menlo" w:cs="Menlo"/>
+          <w:color w:val="000000"/>
+          <w:sz w:val="18"/>
+          <w:szCs w:val="18"/>
+          <w:lang w:eastAsia="en-GB"/>
+        </w:rPr>
+        <w:br/>
+        <w:t>names[</w:t>
+      </w:r>
+      <w:r>
+        <w:rPr>
+          <w:rFonts w:ascii="Menlo" w:hAnsi="Menlo" w:cs="Menlo"/>
+          <w:color w:val="0000FF"/>
+          <w:sz w:val="18"/>
+          <w:szCs w:val="18"/>
+          <w:lang w:eastAsia="en-GB"/>
+        </w:rPr>
+        <w:t>2</w:t>
+      </w:r>
+      <w:r>
+        <w:rPr>
+          <w:rFonts w:ascii="Menlo" w:hAnsi="Menlo" w:cs="Menlo"/>
+          <w:color w:val="000000"/>
+          <w:sz w:val="18"/>
+          <w:szCs w:val="18"/>
+          <w:lang w:eastAsia="en-GB"/>
+        </w:rPr>
+        <w:t xml:space="preserve">] = </w:t>
+      </w:r>
+      <w:r>
+        <w:rPr>
+          <w:rFonts w:ascii="Menlo" w:hAnsi="Menlo" w:cs="Menlo"/>
+          <w:b/>
+          <w:bCs/>
+          <w:color w:val="008000"/>
+          <w:sz w:val="18"/>
+          <w:szCs w:val="18"/>
+          <w:lang w:eastAsia="en-GB"/>
+        </w:rPr>
+        <w:t>"Elliott"</w:t>
+      </w:r>
+      <w:r>
+        <w:rPr>
+          <w:rFonts w:ascii="Menlo" w:hAnsi="Menlo" w:cs="Menlo"/>
+          <w:color w:val="000000"/>
+          <w:sz w:val="18"/>
+          <w:szCs w:val="18"/>
+          <w:lang w:eastAsia="en-GB"/>
+        </w:rPr>
+        <w:t>;</w:t>
+      </w:r>
+    </w:p>
+    <w:p/>
+    <w:p>
+      <w:r>
+        <w:t xml:space="preserve">In Kotlin the same thing can be done using one line: </w:t>
+      </w:r>
+      <w:r>
+        <w:t xml:space="preserve"> </w:t>
+      </w:r>
+    </w:p>
+    <w:p>
+      <w:r>
+        <w:rPr>
+          <w:rFonts w:ascii="Menlo" w:hAnsi="Menlo" w:cs="Menlo"/>
+          <w:b/>
+          <w:bCs/>
+          <w:color w:val="000080"/>
+          <w:sz w:val="18"/>
+          <w:szCs w:val="18"/>
+        </w:rPr>
+        <w:t xml:space="preserve">val </w:t>
+      </w:r>
+      <w:r>
+        <w:rPr>
+          <w:rFonts w:ascii="Menlo" w:hAnsi="Menlo" w:cs="Menlo"/>
+          <w:color w:val="000000"/>
+          <w:sz w:val="18"/>
+          <w:szCs w:val="18"/>
+        </w:rPr>
+        <w:t xml:space="preserve">names = </w:t>
+      </w:r>
+      <w:r>
+        <w:rPr>
+          <w:rFonts w:ascii="Menlo" w:hAnsi="Menlo" w:cs="Menlo"/>
+          <w:i/>
+          <w:iCs/>
+          <w:color w:val="000000"/>
+          <w:sz w:val="18"/>
+          <w:szCs w:val="18"/>
+        </w:rPr>
+        <w:t>arrayOf</w:t>
+      </w:r>
+      <w:r>
+        <w:rPr>
+          <w:rFonts w:ascii="Menlo" w:hAnsi="Menlo" w:cs="Menlo"/>
+          <w:color w:val="000000"/>
+          <w:sz w:val="18"/>
+          <w:szCs w:val="18"/>
+        </w:rPr>
+        <w:t>(</w:t>
+      </w:r>
+      <w:r>
+        <w:rPr>
+          <w:rFonts w:ascii="Menlo" w:hAnsi="Menlo" w:cs="Menlo"/>
+          <w:b/>
+          <w:bCs/>
+          <w:color w:val="008000"/>
+          <w:sz w:val="18"/>
+          <w:szCs w:val="18"/>
+        </w:rPr>
+        <w:t>"Raees"</w:t>
+      </w:r>
+      <w:r>
+        <w:rPr>
+          <w:rFonts w:ascii="Menlo" w:hAnsi="Menlo" w:cs="Menlo"/>
+          <w:color w:val="000000"/>
+          <w:sz w:val="18"/>
+          <w:szCs w:val="18"/>
+        </w:rPr>
+        <w:t xml:space="preserve">, </w:t>
+      </w:r>
+      <w:r>
+        <w:rPr>
+          <w:rFonts w:ascii="Menlo" w:hAnsi="Menlo" w:cs="Menlo"/>
+          <w:b/>
+          <w:bCs/>
+          <w:color w:val="008000"/>
+          <w:sz w:val="18"/>
+          <w:szCs w:val="18"/>
+        </w:rPr>
+        <w:t>"John"</w:t>
+      </w:r>
+      <w:r>
+        <w:rPr>
+          <w:rFonts w:ascii="Menlo" w:hAnsi="Menlo" w:cs="Menlo"/>
+          <w:color w:val="000000"/>
+          <w:sz w:val="18"/>
+          <w:szCs w:val="18"/>
+        </w:rPr>
+        <w:t xml:space="preserve">, </w:t>
+      </w:r>
+      <w:r>
+        <w:rPr>
+          <w:rFonts w:ascii="Menlo" w:hAnsi="Menlo" w:cs="Menlo"/>
+          <w:b/>
+          <w:bCs/>
+          <w:color w:val="008000"/>
+          <w:sz w:val="18"/>
+          <w:szCs w:val="18"/>
+        </w:rPr>
+        <w:t>"Elliott"</w:t>
+      </w:r>
+      <w:r>
+        <w:rPr>
+          <w:rFonts w:ascii="Menlo" w:hAnsi="Menlo" w:cs="Menlo"/>
+          <w:color w:val="000000"/>
+          <w:sz w:val="18"/>
+          <w:szCs w:val="18"/>
+        </w:rPr>
+        <w:t>)</w:t>
+      </w:r>
+    </w:p>
+    <w:p/>
+    <w:p>
+      <w:r>
+        <w:t>Whether this is a good thing depends on who you speak to. Personally, I don’t like writing lots of noisy code but there are developers who would dispute whether the extra code is noise. Some would say it’s signal because the String[] in front of the declaration tells you that you are declaring an array of strings. In Python this is a common concern because sometimes it’s difficult to determine the type of variable without calling the type method to explicitly check. Fortunately, in Kotlin there’s a way around this, we can explicitly tell the developer the type by changing the array declaration to:</w:t>
+      </w:r>
+    </w:p>
+    <w:p/>
+    <w:p>
+      <w:r>
+        <w:rPr>
+          <w:rFonts w:ascii="Menlo" w:hAnsi="Menlo" w:cs="Menlo"/>
+          <w:b/>
+          <w:bCs/>
+          <w:color w:val="000080"/>
+          <w:sz w:val="18"/>
+          <w:szCs w:val="18"/>
+        </w:rPr>
+        <w:t xml:space="preserve">val </w:t>
+      </w:r>
+      <w:r>
+        <w:rPr>
+          <w:rFonts w:ascii="Menlo" w:hAnsi="Menlo" w:cs="Menlo"/>
+          <w:color w:val="000000"/>
+          <w:sz w:val="18"/>
+          <w:szCs w:val="18"/>
+        </w:rPr>
+        <w:t>names</w:t>
+      </w:r>
+      <w:r>
+        <w:rPr>
+          <w:rFonts w:ascii="Menlo" w:hAnsi="Menlo" w:cs="Menlo"/>
+          <w:color w:val="000000"/>
+          <w:sz w:val="18"/>
+          <w:szCs w:val="18"/>
+        </w:rPr>
+        <w:t>: Array&lt;String&gt;</w:t>
+      </w:r>
+      <w:r>
+        <w:rPr>
+          <w:rFonts w:ascii="Menlo" w:hAnsi="Menlo" w:cs="Menlo"/>
+          <w:color w:val="000000"/>
+          <w:sz w:val="18"/>
+          <w:szCs w:val="18"/>
+        </w:rPr>
+        <w:t xml:space="preserve"> = </w:t>
+      </w:r>
+      <w:r>
+        <w:rPr>
+          <w:rFonts w:ascii="Menlo" w:hAnsi="Menlo" w:cs="Menlo"/>
+          <w:i/>
+          <w:iCs/>
+          <w:color w:val="000000"/>
+          <w:sz w:val="18"/>
+          <w:szCs w:val="18"/>
+        </w:rPr>
+        <w:t>arrayOf</w:t>
+      </w:r>
+      <w:r>
+        <w:rPr>
+          <w:rFonts w:ascii="Menlo" w:hAnsi="Menlo" w:cs="Menlo"/>
+          <w:color w:val="000000"/>
+          <w:sz w:val="18"/>
+          <w:szCs w:val="18"/>
+        </w:rPr>
+        <w:t>(</w:t>
+      </w:r>
+      <w:r>
+        <w:rPr>
+          <w:rFonts w:ascii="Menlo" w:hAnsi="Menlo" w:cs="Menlo"/>
+          <w:b/>
+          <w:bCs/>
+          <w:color w:val="008000"/>
+          <w:sz w:val="18"/>
+          <w:szCs w:val="18"/>
+        </w:rPr>
+        <w:t>"Raees"</w:t>
+      </w:r>
+      <w:r>
+        <w:rPr>
+          <w:rFonts w:ascii="Menlo" w:hAnsi="Menlo" w:cs="Menlo"/>
+          <w:color w:val="000000"/>
+          <w:sz w:val="18"/>
+          <w:szCs w:val="18"/>
+        </w:rPr>
+        <w:t xml:space="preserve">, </w:t>
+      </w:r>
+      <w:r>
+        <w:rPr>
+          <w:rFonts w:ascii="Menlo" w:hAnsi="Menlo" w:cs="Menlo"/>
+          <w:b/>
+          <w:bCs/>
+          <w:color w:val="008000"/>
+          <w:sz w:val="18"/>
+          <w:szCs w:val="18"/>
+        </w:rPr>
+        <w:t>"John"</w:t>
+      </w:r>
+      <w:r>
+        <w:rPr>
+          <w:rFonts w:ascii="Menlo" w:hAnsi="Menlo" w:cs="Menlo"/>
+          <w:color w:val="000000"/>
+          <w:sz w:val="18"/>
+          <w:szCs w:val="18"/>
+        </w:rPr>
+        <w:t xml:space="preserve">, </w:t>
+      </w:r>
+      <w:r>
+        <w:rPr>
+          <w:rFonts w:ascii="Menlo" w:hAnsi="Menlo" w:cs="Menlo"/>
+          <w:b/>
+          <w:bCs/>
+          <w:color w:val="008000"/>
+          <w:sz w:val="18"/>
+          <w:szCs w:val="18"/>
+        </w:rPr>
+        <w:t>"Elliott"</w:t>
+      </w:r>
+      <w:r>
+        <w:rPr>
+          <w:rFonts w:ascii="Menlo" w:hAnsi="Menlo" w:cs="Menlo"/>
+          <w:color w:val="000000"/>
+          <w:sz w:val="18"/>
+          <w:szCs w:val="18"/>
+        </w:rPr>
+        <w:t>)</w:t>
+      </w:r>
+    </w:p>
+    <w:p/>
+    <w:p>
+      <w:r>
+        <w:t>So far there’s a fair tie between Java and Kotlin; Kotlin wins in the syntax department and Java wins in the compatibility department. But we need to make a decision now because if we choose the wrong language, it could lead to further problems down the line. For example, even though Google has an official page on migrating Java projects to Kotlin, there have been disputes about whether it’s an effective way to move to Kotlin because of the problems it introduces. For example, in the article (</w:t>
+      </w:r>
+      <w:hyperlink r:id="rId8" w:history="1">
+        <w:r>
+          <w:rPr>
+            <w:rStyle w:val="Hyperlink"/>
+          </w:rPr>
+          <w:t>https://blog.usejournal.com/how-to-fuck-up-java-to-kotlin-migration-in-your-existing-android-app-325b57c9ddbb)</w:t>
+        </w:r>
+      </w:hyperlink>
+      <w:r>
+        <w:t xml:space="preserve"> Android Developer Paulina Sadowska talks about how following Google’s guidance will introduce problems if the Java project uses certain libraries. She talks about how using Java with Lombok to generate getters and setters causes errors in Kotlin because “when the Kotlin compiler runs it uses javac as well but with no annotation processing” Therefore, if we want to use Kotlin we must decide now because we will need to use different libraries than if we go with Java.</w:t>
+      </w:r>
+    </w:p>
+    <w:p/>
+    <w:p>
+      <w:r>
+        <w:t>In conclusion, I have decided to program the Coinz app in Java. Java wins when we consider code migration and translation problems. Kotlin wins when we consider syntax. However, by using common dependencies like Google Guava we can reap the benefits of less noisy data structure instantiation</w:t>
+      </w:r>
+      <w:r>
+        <w:t xml:space="preserve"> by</w:t>
+      </w:r>
+      <w:r>
+        <w:t xml:space="preserve"> using its utilit</w:t>
+      </w:r>
+      <w:r>
+        <w:t>y classes. Furthermore, I won’t be completing the Coinz app, I will just be making a prototype to pass onto a development team. There’s a significant time cost if 5 or 10 people have to spend a week learning the intricacies of Kotlin to understand good programming principles. We could just hire Kotlin developers but given the low supply and high demand, management will have to pay a much higher salary.</w:t>
       </w:r>
       <w:bookmarkStart w:id="0" w:name="_GoBack"/>
       <w:bookmarkEnd w:id="0"/>
@@ -1342,267 +2093,283 @@
     <w:p/>
     <w:p/>
     <w:p/>
-    <w:p>
-      <w:r>
-        <w:t>Project timescale from week 2 to week 13</w:t>
-      </w:r>
-    </w:p>
-    <w:p>
-      <w:pPr>
-        <w:pStyle w:val="ListParagraph"/>
-        <w:numPr>
-          <w:ilvl w:val="0"/>
-          <w:numId w:val="2"/>
-        </w:numPr>
-      </w:pPr>
-      <w:r>
-        <w:t>What have I done so far</w:t>
-      </w:r>
-    </w:p>
-    <w:p>
-      <w:pPr>
-        <w:pStyle w:val="ListParagraph"/>
-        <w:numPr>
-          <w:ilvl w:val="0"/>
-          <w:numId w:val="2"/>
-        </w:numPr>
-      </w:pPr>
-      <w:r>
-        <w:t>What still remains to be done</w:t>
-      </w:r>
-    </w:p>
-    <w:p>
-      <w:pPr>
-        <w:pStyle w:val="ListParagraph"/>
-        <w:numPr>
-          <w:ilvl w:val="0"/>
-          <w:numId w:val="2"/>
-        </w:numPr>
-      </w:pPr>
-      <w:r>
-        <w:t>Order in which you can complete a well-engineered, well-tested and well-documented project.</w:t>
-      </w:r>
-    </w:p>
-    <w:p/>
-    <w:p>
-      <w:r>
-        <w:t>Justification and discussion on:</w:t>
-      </w:r>
-    </w:p>
-    <w:p/>
-    <w:p>
-      <w:pPr>
-        <w:rPr>
-          <w:i/>
-        </w:rPr>
-      </w:pPr>
-      <w:r>
-        <w:rPr>
-          <w:i/>
-        </w:rPr>
-        <w:t>Engineering</w:t>
-      </w:r>
-    </w:p>
-    <w:p>
-      <w:pPr>
-        <w:pStyle w:val="ListParagraph"/>
-        <w:numPr>
-          <w:ilvl w:val="0"/>
-          <w:numId w:val="1"/>
-        </w:numPr>
-      </w:pPr>
-      <w:r>
-        <w:t>Programming language chosen</w:t>
-      </w:r>
-    </w:p>
-    <w:p>
-      <w:pPr>
-        <w:pStyle w:val="ListParagraph"/>
-        <w:numPr>
-          <w:ilvl w:val="0"/>
-          <w:numId w:val="1"/>
-        </w:numPr>
-      </w:pPr>
-      <w:r>
-        <w:t>API level chosen</w:t>
-      </w:r>
-    </w:p>
-    <w:p>
-      <w:r>
-        <w:rPr>
-          <w:i/>
-        </w:rPr>
-        <w:t>Unit Testing</w:t>
-      </w:r>
-    </w:p>
-    <w:p>
-      <w:pPr>
-        <w:pStyle w:val="ListParagraph"/>
-        <w:numPr>
-          <w:ilvl w:val="0"/>
-          <w:numId w:val="1"/>
-        </w:numPr>
-      </w:pPr>
-      <w:r>
-        <w:t>Framework chosen</w:t>
-      </w:r>
-    </w:p>
-    <w:p>
-      <w:pPr>
-        <w:pStyle w:val="ListParagraph"/>
-        <w:numPr>
-          <w:ilvl w:val="0"/>
-          <w:numId w:val="1"/>
-        </w:numPr>
-      </w:pPr>
-      <w:r>
-        <w:t>Types of tests to implement</w:t>
-      </w:r>
-    </w:p>
-    <w:p>
-      <w:pPr>
-        <w:rPr>
-          <w:i/>
-        </w:rPr>
-      </w:pPr>
-      <w:r>
-        <w:rPr>
-          <w:i/>
-        </w:rPr>
-        <w:t>Systems level design</w:t>
-      </w:r>
-    </w:p>
-    <w:p>
-      <w:pPr>
-        <w:pStyle w:val="ListParagraph"/>
-        <w:numPr>
-          <w:ilvl w:val="0"/>
-          <w:numId w:val="1"/>
-        </w:numPr>
-        <w:rPr>
-          <w:i/>
-        </w:rPr>
-      </w:pPr>
-      <w:r>
-        <w:rPr>
-          <w:i/>
-        </w:rPr>
-        <w:t>Explore alternatives for databases, cloud host (other than EC2)</w:t>
-      </w:r>
-    </w:p>
-    <w:p>
-      <w:pPr>
-        <w:pStyle w:val="ListParagraph"/>
-        <w:numPr>
-          <w:ilvl w:val="0"/>
-          <w:numId w:val="1"/>
-        </w:numPr>
-        <w:rPr>
-          <w:i/>
-        </w:rPr>
-      </w:pPr>
-      <w:r>
-        <w:rPr>
-          <w:i/>
-        </w:rPr>
-        <w:t>Security – DON’T TRUST THE CLIENT. Login encryption/decryption methods</w:t>
-      </w:r>
-    </w:p>
-    <w:p>
-      <w:pPr>
-        <w:pStyle w:val="ListParagraph"/>
-        <w:numPr>
-          <w:ilvl w:val="0"/>
-          <w:numId w:val="1"/>
-        </w:numPr>
-        <w:rPr>
-          <w:i/>
-        </w:rPr>
-      </w:pPr>
-      <w:r>
-        <w:rPr>
-          <w:i/>
-        </w:rPr>
-        <w:t>Load balancers (if the game became super popular), additional servers</w:t>
-      </w:r>
-    </w:p>
-    <w:p>
-      <w:pPr>
-        <w:rPr>
-          <w:i/>
-        </w:rPr>
-      </w:pPr>
-      <w:r>
-        <w:rPr>
-          <w:i/>
-        </w:rPr>
-        <w:t>Game design</w:t>
-      </w:r>
-    </w:p>
-    <w:p>
-      <w:pPr>
-        <w:pStyle w:val="ListParagraph"/>
-        <w:numPr>
-          <w:ilvl w:val="0"/>
-          <w:numId w:val="1"/>
-        </w:numPr>
-      </w:pPr>
-      <w:r>
-        <w:t>Extra features</w:t>
-      </w:r>
-    </w:p>
-    <w:p>
-      <w:pPr>
-        <w:pStyle w:val="ListParagraph"/>
-        <w:numPr>
-          <w:ilvl w:val="0"/>
-          <w:numId w:val="1"/>
-        </w:numPr>
-      </w:pPr>
-      <w:r>
-        <w:t>Features</w:t>
-      </w:r>
-    </w:p>
-    <w:p/>
-    <w:p>
-      <w:r>
-        <w:t>Define extra features:</w:t>
-      </w:r>
-    </w:p>
-    <w:p>
-      <w:pPr>
-        <w:pStyle w:val="ListParagraph"/>
-        <w:numPr>
-          <w:ilvl w:val="0"/>
-          <w:numId w:val="1"/>
-        </w:numPr>
-      </w:pPr>
-      <w:r>
-        <w:t>Coin trading</w:t>
-      </w:r>
-    </w:p>
-    <w:p>
-      <w:pPr>
-        <w:pStyle w:val="ListParagraph"/>
-        <w:numPr>
-          <w:ilvl w:val="0"/>
-          <w:numId w:val="1"/>
-        </w:numPr>
-      </w:pPr>
-      <w:r>
-        <w:t>Backend server (for login, passing information to client, getting information from database)</w:t>
-      </w:r>
-    </w:p>
-    <w:p>
-      <w:pPr>
-        <w:pStyle w:val="ListParagraph"/>
-        <w:numPr>
-          <w:ilvl w:val="0"/>
-          <w:numId w:val="1"/>
-        </w:numPr>
-      </w:pPr>
-      <w:r>
-        <w:t xml:space="preserve">Backend server host. E.g. EC2 </w:t>
+    <w:p/>
+    <w:p/>
+    <w:p/>
+    <w:p/>
+    <w:p/>
+    <w:p/>
+    <w:p/>
+    <w:p/>
+    <w:p/>
+    <w:p/>
+    <w:p/>
+    <w:p/>
+    <w:p/>
+    <w:p/>
+    <w:p/>
+    <w:p/>
+    <w:p/>
+    <w:p/>
+    <w:p/>
+    <w:p/>
+    <w:p/>
+    <w:p/>
+    <w:p/>
+    <w:p/>
+    <w:p/>
+    <w:p/>
+    <w:p/>
+    <w:p/>
+    <w:p/>
+    <w:p/>
+    <w:p/>
+    <w:p/>
+    <w:p/>
+    <w:p/>
+    <w:p/>
+    <w:p/>
+    <w:p/>
+    <w:p/>
+    <w:p/>
+    <w:p/>
+    <w:p/>
+    <w:p/>
+    <w:p/>
+    <w:p>
+      <w:r>
+        <w:t>Kotlin vs Java</w:t>
+      </w:r>
+    </w:p>
+    <w:p/>
+    <w:p>
+      <w:r>
+        <w:t>Kotlin wins when it comes to programming features</w:t>
+      </w:r>
+    </w:p>
+    <w:p>
+      <w:pPr>
+        <w:pStyle w:val="ListParagraph"/>
+        <w:numPr>
+          <w:ilvl w:val="0"/>
+          <w:numId w:val="4"/>
+        </w:numPr>
+      </w:pPr>
+      <w:r>
+        <w:t>Lambda expressions</w:t>
+      </w:r>
+    </w:p>
+    <w:p>
+      <w:pPr>
+        <w:pStyle w:val="ListParagraph"/>
+        <w:numPr>
+          <w:ilvl w:val="0"/>
+          <w:numId w:val="4"/>
+        </w:numPr>
+      </w:pPr>
+      <w:r>
+        <w:t>Null-safety (billion dollar mistake)</w:t>
+      </w:r>
+    </w:p>
+    <w:p>
+      <w:pPr>
+        <w:pStyle w:val="ListParagraph"/>
+        <w:numPr>
+          <w:ilvl w:val="0"/>
+          <w:numId w:val="4"/>
+        </w:numPr>
+      </w:pPr>
+      <w:r>
+        <w:t>Smart casts</w:t>
+      </w:r>
+    </w:p>
+    <w:p>
+      <w:pPr>
+        <w:pStyle w:val="ListParagraph"/>
+        <w:numPr>
+          <w:ilvl w:val="0"/>
+          <w:numId w:val="4"/>
+        </w:numPr>
+      </w:pPr>
+      <w:r>
+        <w:t>String templates</w:t>
+      </w:r>
+    </w:p>
+    <w:p>
+      <w:pPr>
+        <w:pStyle w:val="ListParagraph"/>
+        <w:numPr>
+          <w:ilvl w:val="0"/>
+          <w:numId w:val="4"/>
+        </w:numPr>
+      </w:pPr>
+      <w:r>
+        <w:t>Extension functions</w:t>
+      </w:r>
+    </w:p>
+    <w:p>
+      <w:pPr>
+        <w:pStyle w:val="ListParagraph"/>
+        <w:numPr>
+          <w:ilvl w:val="0"/>
+          <w:numId w:val="4"/>
+        </w:numPr>
+      </w:pPr>
+      <w:r>
+        <w:t>Properties</w:t>
+      </w:r>
+    </w:p>
+    <w:p>
+      <w:pPr>
+        <w:pStyle w:val="ListParagraph"/>
+        <w:numPr>
+          <w:ilvl w:val="0"/>
+          <w:numId w:val="4"/>
+        </w:numPr>
+      </w:pPr>
+      <w:r>
+        <w:t>Primary constructors</w:t>
+      </w:r>
+    </w:p>
+    <w:p>
+      <w:pPr>
+        <w:pStyle w:val="ListParagraph"/>
+        <w:numPr>
+          <w:ilvl w:val="0"/>
+          <w:numId w:val="4"/>
+        </w:numPr>
+      </w:pPr>
+      <w:r>
+        <w:t>First-class delegation</w:t>
+      </w:r>
+    </w:p>
+    <w:p>
+      <w:pPr>
+        <w:pStyle w:val="ListParagraph"/>
+        <w:numPr>
+          <w:ilvl w:val="0"/>
+          <w:numId w:val="4"/>
+        </w:numPr>
+      </w:pPr>
+      <w:r>
+        <w:t>Type inference for variables</w:t>
+      </w:r>
+    </w:p>
+    <w:p>
+      <w:pPr>
+        <w:pStyle w:val="ListParagraph"/>
+        <w:numPr>
+          <w:ilvl w:val="0"/>
+          <w:numId w:val="4"/>
+        </w:numPr>
+      </w:pPr>
+      <w:r>
+        <w:t>Singletons</w:t>
+      </w:r>
+    </w:p>
+    <w:p>
+      <w:pPr>
+        <w:pStyle w:val="ListParagraph"/>
+        <w:numPr>
+          <w:ilvl w:val="0"/>
+          <w:numId w:val="4"/>
+        </w:numPr>
+      </w:pPr>
+      <w:r>
+        <w:t>Declaration-site variance</w:t>
+      </w:r>
+    </w:p>
+    <w:p>
+      <w:pPr>
+        <w:pStyle w:val="ListParagraph"/>
+        <w:numPr>
+          <w:ilvl w:val="0"/>
+          <w:numId w:val="4"/>
+        </w:numPr>
+      </w:pPr>
+      <w:r>
+        <w:t>Range expressions</w:t>
+      </w:r>
+    </w:p>
+    <w:p>
+      <w:pPr>
+        <w:pStyle w:val="ListParagraph"/>
+        <w:numPr>
+          <w:ilvl w:val="0"/>
+          <w:numId w:val="4"/>
+        </w:numPr>
+      </w:pPr>
+      <w:r>
+        <w:t>Operator overloading</w:t>
+      </w:r>
+    </w:p>
+    <w:p>
+      <w:pPr>
+        <w:pStyle w:val="ListParagraph"/>
+        <w:numPr>
+          <w:ilvl w:val="0"/>
+          <w:numId w:val="4"/>
+        </w:numPr>
+      </w:pPr>
+      <w:r>
+        <w:t>Companion objects</w:t>
+      </w:r>
+    </w:p>
+    <w:p>
+      <w:pPr>
+        <w:pStyle w:val="ListParagraph"/>
+        <w:numPr>
+          <w:ilvl w:val="0"/>
+          <w:numId w:val="4"/>
+        </w:numPr>
+      </w:pPr>
+      <w:r>
+        <w:t>Data classes</w:t>
+      </w:r>
+    </w:p>
+    <w:p>
+      <w:pPr>
+        <w:pStyle w:val="ListParagraph"/>
+        <w:numPr>
+          <w:ilvl w:val="0"/>
+          <w:numId w:val="4"/>
+        </w:numPr>
+      </w:pPr>
+      <w:r>
+        <w:t>Coroutines</w:t>
+      </w:r>
+    </w:p>
+    <w:p>
+      <w:pPr>
+        <w:ind w:left="360"/>
+      </w:pPr>
+      <w:r>
+        <w:t>https://kotlinlang.org/docs/reference/comparison-to-java.html</w:t>
+      </w:r>
+    </w:p>
+    <w:p>
+      <w:r>
+        <w:t>Java wins when it comes to # programmers available</w:t>
+      </w:r>
+    </w:p>
+    <w:p>
+      <w:r>
+        <w:t>But we could train Java developers to program in Kotlin.</w:t>
+      </w:r>
+    </w:p>
+    <w:p>
+      <w:r>
+        <w:t>But that would cost time + money</w:t>
+      </w:r>
+    </w:p>
+    <w:p>
+      <w:r>
+        <w:t xml:space="preserve"> </w:t>
+      </w:r>
+    </w:p>
+    <w:p>
+      <w:r>
+        <w:t>If the developer knows both Kotlin and Java to a similar level of competence, it will be quicker to build the app in Kotlin. If the app is passed onto another team, they will have to be equally as competent in Kotlin or they will need to learn Kotlin. If they don’t want to learn Kotlin or the resources aren’t available to teach them Kotlin, problems arise. We could translate the code but will it be readable and will it introduce bugs? Research this.</w:t>
       </w:r>
     </w:p>
     <w:sectPr>
@@ -1843,9 +2610,9 @@
     </w:lvl>
   </w:abstractNum>
   <w:abstractNum w:abstractNumId="2">
-    <w:nsid w:val="711A50B3"/>
+    <w:nsid w:val="5B5C2F6B"/>
     <w:multiLevelType w:val="hybridMultilevel"/>
-    <w:tmpl w:val="FC34037E"/>
+    <w:tmpl w:val="CD9C5DAE"/>
     <w:lvl w:ilvl="0" w:tplc="AEF2F5AA">
       <w:numFmt w:val="bullet"/>
       <w:lvlText w:val="-"/>
@@ -1954,14 +2721,129 @@
       </w:rPr>
     </w:lvl>
   </w:abstractNum>
+  <w:abstractNum w:abstractNumId="3">
+    <w:nsid w:val="711A50B3"/>
+    <w:multiLevelType w:val="hybridMultilevel"/>
+    <w:tmpl w:val="FC34037E"/>
+    <w:lvl w:ilvl="0" w:tplc="AEF2F5AA">
+      <w:numFmt w:val="bullet"/>
+      <w:lvlText w:val="-"/>
+      <w:lvlJc w:val="left"/>
+      <w:pPr>
+        <w:ind w:left="720" w:hanging="360"/>
+      </w:pPr>
+      <w:rPr>
+        <w:rFonts w:ascii="Calibri" w:eastAsiaTheme="minorHAnsi" w:hAnsi="Calibri" w:cstheme="minorBidi" w:hint="default"/>
+      </w:rPr>
+    </w:lvl>
+    <w:lvl w:ilvl="1" w:tplc="08090003" w:tentative="1">
+      <w:start w:val="1"/>
+      <w:numFmt w:val="bullet"/>
+      <w:lvlText w:val="o"/>
+      <w:lvlJc w:val="left"/>
+      <w:pPr>
+        <w:ind w:left="1440" w:hanging="360"/>
+      </w:pPr>
+      <w:rPr>
+        <w:rFonts w:ascii="Courier New" w:hAnsi="Courier New" w:cs="Courier New" w:hint="default"/>
+      </w:rPr>
+    </w:lvl>
+    <w:lvl w:ilvl="2" w:tplc="08090005" w:tentative="1">
+      <w:start w:val="1"/>
+      <w:numFmt w:val="bullet"/>
+      <w:lvlText w:val=""/>
+      <w:lvlJc w:val="left"/>
+      <w:pPr>
+        <w:ind w:left="2160" w:hanging="360"/>
+      </w:pPr>
+      <w:rPr>
+        <w:rFonts w:ascii="Wingdings" w:hAnsi="Wingdings" w:hint="default"/>
+      </w:rPr>
+    </w:lvl>
+    <w:lvl w:ilvl="3" w:tplc="08090001" w:tentative="1">
+      <w:start w:val="1"/>
+      <w:numFmt w:val="bullet"/>
+      <w:lvlText w:val=""/>
+      <w:lvlJc w:val="left"/>
+      <w:pPr>
+        <w:ind w:left="2880" w:hanging="360"/>
+      </w:pPr>
+      <w:rPr>
+        <w:rFonts w:ascii="Symbol" w:hAnsi="Symbol" w:hint="default"/>
+      </w:rPr>
+    </w:lvl>
+    <w:lvl w:ilvl="4" w:tplc="08090003" w:tentative="1">
+      <w:start w:val="1"/>
+      <w:numFmt w:val="bullet"/>
+      <w:lvlText w:val="o"/>
+      <w:lvlJc w:val="left"/>
+      <w:pPr>
+        <w:ind w:left="3600" w:hanging="360"/>
+      </w:pPr>
+      <w:rPr>
+        <w:rFonts w:ascii="Courier New" w:hAnsi="Courier New" w:cs="Courier New" w:hint="default"/>
+      </w:rPr>
+    </w:lvl>
+    <w:lvl w:ilvl="5" w:tplc="08090005" w:tentative="1">
+      <w:start w:val="1"/>
+      <w:numFmt w:val="bullet"/>
+      <w:lvlText w:val=""/>
+      <w:lvlJc w:val="left"/>
+      <w:pPr>
+        <w:ind w:left="4320" w:hanging="360"/>
+      </w:pPr>
+      <w:rPr>
+        <w:rFonts w:ascii="Wingdings" w:hAnsi="Wingdings" w:hint="default"/>
+      </w:rPr>
+    </w:lvl>
+    <w:lvl w:ilvl="6" w:tplc="08090001" w:tentative="1">
+      <w:start w:val="1"/>
+      <w:numFmt w:val="bullet"/>
+      <w:lvlText w:val=""/>
+      <w:lvlJc w:val="left"/>
+      <w:pPr>
+        <w:ind w:left="5040" w:hanging="360"/>
+      </w:pPr>
+      <w:rPr>
+        <w:rFonts w:ascii="Symbol" w:hAnsi="Symbol" w:hint="default"/>
+      </w:rPr>
+    </w:lvl>
+    <w:lvl w:ilvl="7" w:tplc="08090003" w:tentative="1">
+      <w:start w:val="1"/>
+      <w:numFmt w:val="bullet"/>
+      <w:lvlText w:val="o"/>
+      <w:lvlJc w:val="left"/>
+      <w:pPr>
+        <w:ind w:left="5760" w:hanging="360"/>
+      </w:pPr>
+      <w:rPr>
+        <w:rFonts w:ascii="Courier New" w:hAnsi="Courier New" w:cs="Courier New" w:hint="default"/>
+      </w:rPr>
+    </w:lvl>
+    <w:lvl w:ilvl="8" w:tplc="08090005" w:tentative="1">
+      <w:start w:val="1"/>
+      <w:numFmt w:val="bullet"/>
+      <w:lvlText w:val=""/>
+      <w:lvlJc w:val="left"/>
+      <w:pPr>
+        <w:ind w:left="6480" w:hanging="360"/>
+      </w:pPr>
+      <w:rPr>
+        <w:rFonts w:ascii="Wingdings" w:hAnsi="Wingdings" w:hint="default"/>
+      </w:rPr>
+    </w:lvl>
+  </w:abstractNum>
   <w:num w:numId="1">
-    <w:abstractNumId w:val="2"/>
+    <w:abstractNumId w:val="3"/>
   </w:num>
   <w:num w:numId="2">
     <w:abstractNumId w:val="1"/>
   </w:num>
   <w:num w:numId="3">
     <w:abstractNumId w:val="0"/>
+  </w:num>
+  <w:num w:numId="4">
+    <w:abstractNumId w:val="2"/>
   </w:num>
 </w:numbering>
 </file>
@@ -2365,9 +3247,31 @@
     <w:name w:val="Normal"/>
     <w:qFormat/>
   </w:style>
+  <w:style w:type="paragraph" w:styleId="Heading1">
+    <w:name w:val="heading 1"/>
+    <w:basedOn w:val="Normal"/>
+    <w:next w:val="Normal"/>
+    <w:link w:val="Heading1Char"/>
+    <w:uiPriority w:val="9"/>
+    <w:qFormat/>
+    <w:rsid w:val="00773EEA"/>
+    <w:pPr>
+      <w:keepNext/>
+      <w:keepLines/>
+      <w:spacing w:before="240"/>
+      <w:outlineLvl w:val="0"/>
+    </w:pPr>
+    <w:rPr>
+      <w:rFonts w:asciiTheme="majorHAnsi" w:eastAsiaTheme="majorEastAsia" w:hAnsiTheme="majorHAnsi" w:cstheme="majorBidi"/>
+      <w:color w:val="2E74B5" w:themeColor="accent1" w:themeShade="BF"/>
+      <w:sz w:val="32"/>
+      <w:szCs w:val="32"/>
+    </w:rPr>
+  </w:style>
   <w:style w:type="character" w:default="1" w:styleId="DefaultParagraphFont">
     <w:name w:val="Default Paragraph Font"/>
     <w:uiPriority w:val="1"/>
+    <w:semiHidden/>
     <w:unhideWhenUsed/>
   </w:style>
   <w:style w:type="table" w:default="1" w:styleId="TableNormal">
@@ -2427,6 +3331,79 @@
       <w:ind w:left="720"/>
       <w:contextualSpacing/>
     </w:pPr>
+  </w:style>
+  <w:style w:type="character" w:customStyle="1" w:styleId="Heading1Char">
+    <w:name w:val="Heading 1 Char"/>
+    <w:basedOn w:val="DefaultParagraphFont"/>
+    <w:link w:val="Heading1"/>
+    <w:uiPriority w:val="9"/>
+    <w:rsid w:val="00773EEA"/>
+    <w:rPr>
+      <w:rFonts w:asciiTheme="majorHAnsi" w:eastAsiaTheme="majorEastAsia" w:hAnsiTheme="majorHAnsi" w:cstheme="majorBidi"/>
+      <w:color w:val="2E74B5" w:themeColor="accent1" w:themeShade="BF"/>
+      <w:sz w:val="32"/>
+      <w:szCs w:val="32"/>
+    </w:rPr>
+  </w:style>
+  <w:style w:type="paragraph" w:styleId="HTMLPreformatted">
+    <w:name w:val="HTML Preformatted"/>
+    <w:basedOn w:val="Normal"/>
+    <w:link w:val="HTMLPreformattedChar"/>
+    <w:uiPriority w:val="99"/>
+    <w:semiHidden/>
+    <w:unhideWhenUsed/>
+    <w:rsid w:val="00FC08DB"/>
+    <w:pPr>
+      <w:tabs>
+        <w:tab w:val="left" w:pos="916"/>
+        <w:tab w:val="left" w:pos="1832"/>
+        <w:tab w:val="left" w:pos="2748"/>
+        <w:tab w:val="left" w:pos="3664"/>
+        <w:tab w:val="left" w:pos="4580"/>
+        <w:tab w:val="left" w:pos="5496"/>
+        <w:tab w:val="left" w:pos="6412"/>
+        <w:tab w:val="left" w:pos="7328"/>
+        <w:tab w:val="left" w:pos="8244"/>
+        <w:tab w:val="left" w:pos="9160"/>
+        <w:tab w:val="left" w:pos="10076"/>
+        <w:tab w:val="left" w:pos="10992"/>
+        <w:tab w:val="left" w:pos="11908"/>
+        <w:tab w:val="left" w:pos="12824"/>
+        <w:tab w:val="left" w:pos="13740"/>
+        <w:tab w:val="left" w:pos="14656"/>
+      </w:tabs>
+    </w:pPr>
+    <w:rPr>
+      <w:rFonts w:ascii="Courier New" w:hAnsi="Courier New" w:cs="Courier New"/>
+      <w:sz w:val="20"/>
+      <w:szCs w:val="20"/>
+      <w:lang w:eastAsia="en-GB"/>
+    </w:rPr>
+  </w:style>
+  <w:style w:type="character" w:customStyle="1" w:styleId="HTMLPreformattedChar">
+    <w:name w:val="HTML Preformatted Char"/>
+    <w:basedOn w:val="DefaultParagraphFont"/>
+    <w:link w:val="HTMLPreformatted"/>
+    <w:uiPriority w:val="99"/>
+    <w:semiHidden/>
+    <w:rsid w:val="00FC08DB"/>
+    <w:rPr>
+      <w:rFonts w:ascii="Courier New" w:hAnsi="Courier New" w:cs="Courier New"/>
+      <w:sz w:val="20"/>
+      <w:szCs w:val="20"/>
+      <w:lang w:eastAsia="en-GB"/>
+    </w:rPr>
+  </w:style>
+  <w:style w:type="character" w:styleId="Hyperlink">
+    <w:name w:val="Hyperlink"/>
+    <w:basedOn w:val="DefaultParagraphFont"/>
+    <w:uiPriority w:val="99"/>
+    <w:unhideWhenUsed/>
+    <w:rsid w:val="00333323"/>
+    <w:rPr>
+      <w:color w:val="0563C1" w:themeColor="hyperlink"/>
+      <w:u w:val="single"/>
+    </w:rPr>
   </w:style>
 </w:styles>
 </file>

</xml_diff>

<commit_message>
Tidied up design document
</commit_message>
<xml_diff>
--- a/Design/DesignDocument.docx
+++ b/Design/DesignDocument.docx
@@ -1277,6 +1277,9 @@
             <w:r>
               <w:t>word document for the design part of the practical.</w:t>
             </w:r>
+            <w:r>
+              <w:t xml:space="preserve"> Complete by Tuesday.</w:t>
+            </w:r>
           </w:p>
           <w:p>
             <w:pPr>
@@ -1296,6 +1299,9 @@
             <w:proofErr w:type="spellEnd"/>
             <w:r>
               <w:t xml:space="preserve"> implementation and include Professor Gilmore as a contributor.</w:t>
+            </w:r>
+            <w:r>
+              <w:t xml:space="preserve"> Complete by Tuesday</w:t>
             </w:r>
           </w:p>
           <w:p>
@@ -1347,16 +1353,7 @@
               <w:pStyle w:val="ListParagraph"/>
               <w:numPr>
                 <w:ilvl w:val="0"/>
-                <w:numId w:val="7"/>
-              </w:numPr>
-            </w:pPr>
-          </w:p>
-          <w:p>
-            <w:pPr>
-              <w:pStyle w:val="ListParagraph"/>
-              <w:numPr>
-                <w:ilvl w:val="0"/>
-                <w:numId w:val="7"/>
+                <w:numId w:val="10"/>
               </w:numPr>
             </w:pPr>
             <w:r>
@@ -1453,15 +1450,23 @@
               </w:numPr>
             </w:pPr>
             <w:r>
+              <w:t>Complete paper designs of the user interfaces by Friday. For example, the login page, the map, the wallet, the settings page and the bank.</w:t>
+            </w:r>
+          </w:p>
+          <w:p>
+            <w:pPr>
+              <w:pStyle w:val="ListParagraph"/>
+              <w:numPr>
+                <w:ilvl w:val="0"/>
+                <w:numId w:val="6"/>
+              </w:numPr>
+            </w:pPr>
+            <w:r>
               <w:t xml:space="preserve">Finish watching all the Firebase tutorial videos produced by TVAC Studio by Friday. </w:t>
             </w:r>
             <w:r>
               <w:t>https://www.youtube.com/playlist?list=PLGCjwl1RrtcTXrWuRTa59RyRmQ4OedWrt</w:t>
             </w:r>
-          </w:p>
-          <w:p>
-            <w:bookmarkStart w:id="0" w:name="_GoBack"/>
-            <w:bookmarkEnd w:id="0"/>
           </w:p>
         </w:tc>
       </w:tr>
@@ -1480,7 +1485,58 @@
           <w:tcPr>
             <w:tcW w:w="8164" w:type="dxa"/>
           </w:tcPr>
-          <w:p/>
+          <w:p>
+            <w:pPr>
+              <w:pStyle w:val="ListParagraph"/>
+              <w:numPr>
+                <w:ilvl w:val="0"/>
+                <w:numId w:val="8"/>
+              </w:numPr>
+            </w:pPr>
+            <w:r>
+              <w:t>Add a commons dependency like Google Guava or Apache Commons to the project by Monday.</w:t>
+            </w:r>
+          </w:p>
+          <w:p>
+            <w:pPr>
+              <w:pStyle w:val="ListParagraph"/>
+              <w:numPr>
+                <w:ilvl w:val="0"/>
+                <w:numId w:val="8"/>
+              </w:numPr>
+            </w:pPr>
+            <w:r>
+              <w:t>Create models of entities involved in the gameplay by Wednesday. For example, the player, the coins, the map, the wallet, and the bank.</w:t>
+            </w:r>
+          </w:p>
+          <w:p>
+            <w:pPr>
+              <w:pStyle w:val="ListParagraph"/>
+              <w:numPr>
+                <w:ilvl w:val="0"/>
+                <w:numId w:val="8"/>
+              </w:numPr>
+            </w:pPr>
+            <w:r>
+              <w:t xml:space="preserve">Finish watching Tech-Freak’s </w:t>
+            </w:r>
+            <w:proofErr w:type="spellStart"/>
+            <w:r>
+              <w:t>JUnit</w:t>
+            </w:r>
+            <w:proofErr w:type="spellEnd"/>
+            <w:r>
+              <w:t xml:space="preserve"> tutorials by Friday</w:t>
+            </w:r>
+          </w:p>
+          <w:p>
+            <w:pPr>
+              <w:pStyle w:val="ListParagraph"/>
+            </w:pPr>
+            <w:r>
+              <w:t>https://www.youtube.com/playlist?list=PL_WCPOWW_gJEJkasFUTZEHSMFKi76_VXA</w:t>
+            </w:r>
+          </w:p>
         </w:tc>
       </w:tr>
       <w:tr>
@@ -1498,7 +1554,30 @@
           <w:tcPr>
             <w:tcW w:w="8164" w:type="dxa"/>
           </w:tcPr>
-          <w:p/>
+          <w:p>
+            <w:pPr>
+              <w:pStyle w:val="ListParagraph"/>
+              <w:numPr>
+                <w:ilvl w:val="0"/>
+                <w:numId w:val="9"/>
+              </w:numPr>
+            </w:pPr>
+            <w:r>
+              <w:t>Complete writing combinational tests for the gameplay models by Wednesday. Test CRUD operations; create, read, update delete with valid and invalid input.</w:t>
+            </w:r>
+          </w:p>
+          <w:p>
+            <w:pPr>
+              <w:pStyle w:val="ListParagraph"/>
+              <w:numPr>
+                <w:ilvl w:val="0"/>
+                <w:numId w:val="9"/>
+              </w:numPr>
+            </w:pPr>
+            <w:r>
+              <w:t>Translate all paper designs of views to Android XML activity views by Friday.</w:t>
+            </w:r>
+          </w:p>
         </w:tc>
       </w:tr>
       <w:tr>
@@ -1633,418 +1712,79 @@
     <w:p/>
     <w:p/>
     <w:p/>
-    <w:p/>
-    <w:p/>
-    <w:p/>
-    <w:p/>
-    <w:p/>
-    <w:p/>
-    <w:p/>
-    <w:p/>
-    <w:p/>
-    <w:p/>
-    <w:p/>
-    <w:p/>
-    <w:p/>
-    <w:p/>
-    <w:p/>
-    <w:p/>
-    <w:p/>
-    <w:p/>
-    <w:p/>
-    <w:p/>
-    <w:p/>
-    <w:p/>
-    <w:p/>
-    <w:p/>
-    <w:p/>
-    <w:p/>
-    <w:p/>
-    <w:p/>
-    <w:p/>
-    <w:p/>
-    <w:p/>
-    <w:p/>
-    <w:p/>
-    <w:p/>
-    <w:p/>
-    <w:p/>
-    <w:p/>
-    <w:p/>
-    <w:p/>
-    <w:p/>
-    <w:p/>
-    <w:p/>
-    <w:p/>
-    <w:p/>
     <w:p>
-      <w:r>
-        <w:t>Game summary:</w:t>
-      </w:r>
+      <w:pPr>
+        <w:pStyle w:val="Heading1"/>
+      </w:pPr>
+      <w:r>
+        <w:t xml:space="preserve">Fundamental Features to </w:t>
+      </w:r>
+      <w:proofErr w:type="spellStart"/>
+      <w:r>
+        <w:t>Coinz</w:t>
+      </w:r>
+      <w:proofErr w:type="spellEnd"/>
     </w:p>
+    <w:p/>
+    <w:p/>
+    <w:p/>
+    <w:p/>
+    <w:p/>
+    <w:p/>
+    <w:p/>
+    <w:p/>
+    <w:p/>
+    <w:p/>
+    <w:p/>
+    <w:p/>
+    <w:p/>
+    <w:p/>
+    <w:p/>
+    <w:p/>
+    <w:p/>
+    <w:p/>
+    <w:p/>
+    <w:p/>
+    <w:p/>
+    <w:p/>
+    <w:p/>
+    <w:p/>
+    <w:p/>
+    <w:p/>
+    <w:p/>
+    <w:p/>
+    <w:p/>
+    <w:p/>
+    <w:p/>
+    <w:p/>
+    <w:p/>
+    <w:p/>
+    <w:p/>
+    <w:p/>
+    <w:p/>
+    <w:p/>
+    <w:p/>
+    <w:p/>
+    <w:p/>
+    <w:p/>
+    <w:p/>
+    <w:p/>
+    <w:p/>
+    <w:p/>
     <w:p>
       <w:pPr>
-        <w:pStyle w:val="ListParagraph"/>
-        <w:numPr>
-          <w:ilvl w:val="0"/>
-          <w:numId w:val="3"/>
-        </w:numPr>
-      </w:pPr>
-      <w:r>
-        <w:t>Players collect coins scattered around the central area</w:t>
-      </w:r>
+        <w:pStyle w:val="Heading1"/>
+      </w:pPr>
+      <w:r>
+        <w:t xml:space="preserve">Additional features of </w:t>
+      </w:r>
+      <w:proofErr w:type="spellStart"/>
+      <w:r>
+        <w:t>Coinz</w:t>
+      </w:r>
+      <w:proofErr w:type="spellEnd"/>
     </w:p>
-    <w:p>
-      <w:pPr>
-        <w:pStyle w:val="ListParagraph"/>
-        <w:numPr>
-          <w:ilvl w:val="0"/>
-          <w:numId w:val="3"/>
-        </w:numPr>
-      </w:pPr>
-      <w:r>
-        <w:t>App is considered a prototype that a team can further develop</w:t>
-      </w:r>
-    </w:p>
-    <w:p>
-      <w:pPr>
-        <w:pStyle w:val="ListParagraph"/>
-        <w:numPr>
-          <w:ilvl w:val="0"/>
-          <w:numId w:val="3"/>
-        </w:numPr>
-      </w:pPr>
-      <w:r>
-        <w:t xml:space="preserve">Location of coins are specified on </w:t>
-      </w:r>
-      <w:proofErr w:type="gramStart"/>
-      <w:r>
-        <w:t>map,</w:t>
-      </w:r>
-      <w:proofErr w:type="gramEnd"/>
-      <w:r>
-        <w:t xml:space="preserve"> they are collected by getting near to their location. (What if the player’s inventory is full? Drop/trade/bank)</w:t>
-      </w:r>
-    </w:p>
-    <w:p>
-      <w:pPr>
-        <w:pStyle w:val="ListParagraph"/>
-        <w:numPr>
-          <w:ilvl w:val="0"/>
-          <w:numId w:val="3"/>
-        </w:numPr>
-      </w:pPr>
-      <w:r>
-        <w:t>Each map has 50 coins</w:t>
-      </w:r>
-    </w:p>
-    <w:p>
-      <w:pPr>
-        <w:pStyle w:val="ListParagraph"/>
-        <w:numPr>
-          <w:ilvl w:val="0"/>
-          <w:numId w:val="3"/>
-        </w:numPr>
-      </w:pPr>
-      <w:r>
-        <w:t>A new map is released every day. (Do we generate the map or is the geo-</w:t>
-      </w:r>
-      <w:proofErr w:type="spellStart"/>
-      <w:r>
-        <w:t>json</w:t>
-      </w:r>
-      <w:proofErr w:type="spellEnd"/>
-      <w:r>
-        <w:t xml:space="preserve"> data given to us?)</w:t>
-      </w:r>
-    </w:p>
-    <w:p>
-      <w:pPr>
-        <w:pStyle w:val="ListParagraph"/>
-        <w:numPr>
-          <w:ilvl w:val="0"/>
-          <w:numId w:val="3"/>
-        </w:numPr>
-      </w:pPr>
-      <w:r>
-        <w:t xml:space="preserve">Four different coins: Penny (PENY), Dollar (DOLR), </w:t>
-      </w:r>
-      <w:proofErr w:type="spellStart"/>
-      <w:r>
-        <w:t>Shil</w:t>
-      </w:r>
-      <w:proofErr w:type="spellEnd"/>
-      <w:r>
-        <w:t xml:space="preserve"> (SHIL), Quid (QUID).</w:t>
-      </w:r>
-    </w:p>
-    <w:p>
-      <w:pPr>
-        <w:pStyle w:val="ListParagraph"/>
-        <w:numPr>
-          <w:ilvl w:val="0"/>
-          <w:numId w:val="3"/>
-        </w:numPr>
-      </w:pPr>
-      <w:r>
-        <w:t>Fluctuate relative to the value another currency just like real currencies do.</w:t>
-      </w:r>
-    </w:p>
-    <w:p>
-      <w:pPr>
-        <w:pStyle w:val="ListParagraph"/>
-        <w:numPr>
-          <w:ilvl w:val="0"/>
-          <w:numId w:val="3"/>
-        </w:numPr>
-      </w:pPr>
-      <w:r>
-        <w:t>That other currency is GOLD.</w:t>
-      </w:r>
-    </w:p>
-    <w:p>
-      <w:pPr>
-        <w:pStyle w:val="ListParagraph"/>
-        <w:numPr>
-          <w:ilvl w:val="0"/>
-          <w:numId w:val="3"/>
-        </w:numPr>
-      </w:pPr>
-      <w:r>
-        <w:t xml:space="preserve">What algorithm are we going to use to handle coin </w:t>
-      </w:r>
-      <w:proofErr w:type="gramStart"/>
-      <w:r>
-        <w:t>fluctuations ?</w:t>
-      </w:r>
-      <w:proofErr w:type="gramEnd"/>
-      <w:r>
-        <w:t xml:space="preserve"> Is it going to be a simulation or based on real data?</w:t>
-      </w:r>
-    </w:p>
-    <w:p>
-      <w:pPr>
-        <w:pStyle w:val="ListParagraph"/>
-        <w:numPr>
-          <w:ilvl w:val="0"/>
-          <w:numId w:val="3"/>
-        </w:numPr>
-      </w:pPr>
-      <w:r>
-        <w:t xml:space="preserve">Every coin on a map has a value &gt; 0 but &lt; 10 of its currency (relative to GOLD) </w:t>
-      </w:r>
-      <w:proofErr w:type="spellStart"/>
-      <w:r>
-        <w:t>E.g</w:t>
-      </w:r>
-      <w:proofErr w:type="spellEnd"/>
-      <w:r>
-        <w:t xml:space="preserve"> 5</w:t>
-      </w:r>
-      <w:r>
-        <w:t>.72384765123</w:t>
-      </w:r>
-      <w:r>
-        <w:t xml:space="preserve"> DOLR</w:t>
-      </w:r>
-    </w:p>
-    <w:p>
-      <w:pPr>
-        <w:pStyle w:val="ListParagraph"/>
-        <w:numPr>
-          <w:ilvl w:val="0"/>
-          <w:numId w:val="3"/>
-        </w:numPr>
-      </w:pPr>
-      <w:r>
-        <w:t>What happens to coins from an older map?</w:t>
-      </w:r>
-    </w:p>
-    <w:p/>
-    <w:p/>
-    <w:p/>
-    <w:p>
-      <w:r>
-        <w:t>Project timescale from week 2 to week 13</w:t>
-      </w:r>
-    </w:p>
-    <w:p>
-      <w:pPr>
-        <w:pStyle w:val="ListParagraph"/>
-        <w:numPr>
-          <w:ilvl w:val="0"/>
-          <w:numId w:val="2"/>
-        </w:numPr>
-      </w:pPr>
-      <w:r>
-        <w:t>What have I done so far</w:t>
-      </w:r>
-    </w:p>
-    <w:p>
-      <w:pPr>
-        <w:pStyle w:val="ListParagraph"/>
-        <w:numPr>
-          <w:ilvl w:val="0"/>
-          <w:numId w:val="2"/>
-        </w:numPr>
-      </w:pPr>
-      <w:r>
-        <w:t>What still remains to be done</w:t>
-      </w:r>
-    </w:p>
-    <w:p>
-      <w:pPr>
-        <w:pStyle w:val="ListParagraph"/>
-        <w:numPr>
-          <w:ilvl w:val="0"/>
-          <w:numId w:val="2"/>
-        </w:numPr>
-      </w:pPr>
-      <w:r>
-        <w:t>Order in which you can complete a well-engineered, well-tested and well-documented project.</w:t>
-      </w:r>
-    </w:p>
-    <w:p/>
-    <w:p>
-      <w:r>
-        <w:t>Justification and discussion on:</w:t>
-      </w:r>
-    </w:p>
-    <w:p/>
-    <w:p>
-      <w:pPr>
-        <w:rPr>
-          <w:i/>
-        </w:rPr>
-      </w:pPr>
-      <w:r>
-        <w:rPr>
-          <w:i/>
-        </w:rPr>
-        <w:t>Engineering</w:t>
-      </w:r>
-    </w:p>
-    <w:p>
-      <w:pPr>
-        <w:pStyle w:val="ListParagraph"/>
-        <w:numPr>
-          <w:ilvl w:val="0"/>
-          <w:numId w:val="1"/>
-        </w:numPr>
-        <w:rPr>
-          <w:color w:val="00B050"/>
-        </w:rPr>
-      </w:pPr>
-      <w:r>
-        <w:rPr>
-          <w:color w:val="00B050"/>
-        </w:rPr>
-        <w:t>Programming language chosen</w:t>
-      </w:r>
-    </w:p>
-    <w:p>
-      <w:pPr>
-        <w:pStyle w:val="ListParagraph"/>
-        <w:numPr>
-          <w:ilvl w:val="0"/>
-          <w:numId w:val="1"/>
-        </w:numPr>
-        <w:rPr>
-          <w:i/>
-        </w:rPr>
-      </w:pPr>
-      <w:r>
-        <w:t>API level chosen</w:t>
-      </w:r>
-    </w:p>
-    <w:p>
-      <w:pPr>
-        <w:rPr>
-          <w:i/>
-        </w:rPr>
-      </w:pPr>
-      <w:r>
-        <w:rPr>
-          <w:i/>
-        </w:rPr>
-        <w:t>Game design</w:t>
-      </w:r>
-    </w:p>
-    <w:p>
-      <w:pPr>
-        <w:pStyle w:val="ListParagraph"/>
-        <w:numPr>
-          <w:ilvl w:val="0"/>
-          <w:numId w:val="1"/>
-        </w:numPr>
-      </w:pPr>
-      <w:r>
-        <w:t>Extra features</w:t>
-      </w:r>
-    </w:p>
-    <w:p>
-      <w:pPr>
-        <w:pStyle w:val="ListParagraph"/>
-        <w:numPr>
-          <w:ilvl w:val="0"/>
-          <w:numId w:val="1"/>
-        </w:numPr>
-      </w:pPr>
-      <w:r>
-        <w:t>Features</w:t>
-      </w:r>
-    </w:p>
-    <w:p/>
-    <w:p>
-      <w:r>
-        <w:t>Define extra features:</w:t>
-      </w:r>
-    </w:p>
-    <w:p>
-      <w:pPr>
-        <w:pStyle w:val="ListParagraph"/>
-        <w:numPr>
-          <w:ilvl w:val="0"/>
-          <w:numId w:val="1"/>
-        </w:numPr>
-      </w:pPr>
-      <w:r>
-        <w:t>Coin trading</w:t>
-      </w:r>
-    </w:p>
-    <w:p>
-      <w:pPr>
-        <w:pStyle w:val="ListParagraph"/>
-        <w:numPr>
-          <w:ilvl w:val="0"/>
-          <w:numId w:val="1"/>
-        </w:numPr>
-      </w:pPr>
-      <w:r>
-        <w:t xml:space="preserve">Exchange rate </w:t>
-      </w:r>
-      <w:r>
-        <w:t>random walks</w:t>
-      </w:r>
-    </w:p>
-    <w:p>
-      <w:pPr>
-        <w:pStyle w:val="ListParagraph"/>
-        <w:numPr>
-          <w:ilvl w:val="0"/>
-          <w:numId w:val="1"/>
-        </w:numPr>
-        <w:rPr>
-          <w:i/>
-        </w:rPr>
-      </w:pPr>
-      <w:r>
-        <w:rPr>
-          <w:i/>
-        </w:rPr>
-        <w:t>Backend game server. Firebase authentication, cloud functions programmed in Kotlin. Player updating and trading</w:t>
-      </w:r>
-    </w:p>
+    <w:p/>
     <w:p>
       <w:pPr>
         <w:pStyle w:val="Heading1"/>
@@ -2052,8 +1792,82 @@
           <w:tab w:val="left" w:pos="6945"/>
         </w:tabs>
       </w:pPr>
-      <w:r>
-        <w:t>Programming Language Discussion</w:t>
+    </w:p>
+    <w:p/>
+    <w:p/>
+    <w:p/>
+    <w:p/>
+    <w:p/>
+    <w:p/>
+    <w:p/>
+    <w:p/>
+    <w:p/>
+    <w:p/>
+    <w:p/>
+    <w:p/>
+    <w:p/>
+    <w:p/>
+    <w:p/>
+    <w:p/>
+    <w:p/>
+    <w:p/>
+    <w:p/>
+    <w:p/>
+    <w:p/>
+    <w:p/>
+    <w:p/>
+    <w:p/>
+    <w:p/>
+    <w:p/>
+    <w:p/>
+    <w:p/>
+    <w:p/>
+    <w:p/>
+    <w:p/>
+    <w:p/>
+    <w:p/>
+    <w:p/>
+    <w:p/>
+    <w:p/>
+    <w:p/>
+    <w:p/>
+    <w:p/>
+    <w:p/>
+    <w:p/>
+    <w:p>
+      <w:pPr>
+        <w:pStyle w:val="Heading1"/>
+        <w:tabs>
+          <w:tab w:val="left" w:pos="6945"/>
+        </w:tabs>
+      </w:pPr>
+      <w:r>
+        <w:t xml:space="preserve">Programming Language </w:t>
+      </w:r>
+      <w:r>
+        <w:t>Choice</w:t>
+      </w:r>
+    </w:p>
+    <w:p>
+      <w:pPr>
+        <w:pStyle w:val="Heading2"/>
+      </w:pPr>
+      <w:r>
+        <w:t>Decision made: Java</w:t>
+      </w:r>
+    </w:p>
+    <w:p>
+      <w:pPr>
+        <w:pStyle w:val="Heading2"/>
+      </w:pPr>
+      <w:r>
+        <w:t xml:space="preserve">Justification: </w:t>
+      </w:r>
+      <w:r>
+        <w:rPr>
+          <w:i/>
+        </w:rPr>
+        <w:t>see below for discussion on why</w:t>
       </w:r>
       <w:r>
         <w:tab/>
@@ -2851,46 +2665,11 @@
     <w:p/>
     <w:p/>
     <w:p/>
-    <w:p/>
-    <w:p/>
-    <w:p/>
-    <w:p/>
-    <w:p/>
-    <w:p/>
-    <w:p/>
-    <w:p/>
-    <w:p/>
-    <w:p/>
-    <w:p/>
-    <w:p/>
-    <w:p/>
-    <w:p/>
-    <w:p/>
-    <w:p/>
-    <w:p/>
-    <w:p/>
-    <w:p/>
-    <w:p/>
-    <w:p/>
-    <w:p/>
-    <w:p/>
-    <w:p/>
-    <w:p/>
-    <w:p/>
-    <w:p/>
-    <w:p/>
-    <w:p/>
-    <w:p/>
-    <w:p/>
     <w:p>
-      <w:r>
-        <w:t>Kotlin vs Java</w:t>
-      </w:r>
-    </w:p>
-    <w:p/>
-    <w:p>
-      <w:r>
-        <w:t>Kotlin wins when it comes to programming features</w:t>
+      <w:bookmarkStart w:id="0" w:name="_GoBack"/>
+      <w:bookmarkEnd w:id="0"/>
+      <w:r>
+        <w:t>Game summary:</w:t>
       </w:r>
     </w:p>
     <w:p>
@@ -2898,11 +2677,11 @@
         <w:pStyle w:val="ListParagraph"/>
         <w:numPr>
           <w:ilvl w:val="0"/>
-          <w:numId w:val="4"/>
+          <w:numId w:val="3"/>
         </w:numPr>
       </w:pPr>
       <w:r>
-        <w:t>Lambda expressions</w:t>
+        <w:t>Players collect coins scattered around the central area</w:t>
       </w:r>
     </w:p>
     <w:p>
@@ -2910,19 +2689,11 @@
         <w:pStyle w:val="ListParagraph"/>
         <w:numPr>
           <w:ilvl w:val="0"/>
-          <w:numId w:val="4"/>
+          <w:numId w:val="3"/>
         </w:numPr>
       </w:pPr>
       <w:r>
-        <w:t>Null-safety (</w:t>
-      </w:r>
-      <w:proofErr w:type="gramStart"/>
-      <w:r>
-        <w:t>billion dollar</w:t>
-      </w:r>
-      <w:proofErr w:type="gramEnd"/>
-      <w:r>
-        <w:t xml:space="preserve"> mistake)</w:t>
+        <w:t>App is considered a prototype that a team can further develop</w:t>
       </w:r>
     </w:p>
     <w:p>
@@ -2930,11 +2701,19 @@
         <w:pStyle w:val="ListParagraph"/>
         <w:numPr>
           <w:ilvl w:val="0"/>
-          <w:numId w:val="4"/>
+          <w:numId w:val="3"/>
         </w:numPr>
       </w:pPr>
       <w:r>
-        <w:t>Smart casts</w:t>
+        <w:t xml:space="preserve">Location of coins are specified on </w:t>
+      </w:r>
+      <w:proofErr w:type="gramStart"/>
+      <w:r>
+        <w:t>map,</w:t>
+      </w:r>
+      <w:proofErr w:type="gramEnd"/>
+      <w:r>
+        <w:t xml:space="preserve"> they are collected by getting near to their location. (What if the player’s inventory is full? Drop/trade/bank)</w:t>
       </w:r>
     </w:p>
     <w:p>
@@ -2942,11 +2721,11 @@
         <w:pStyle w:val="ListParagraph"/>
         <w:numPr>
           <w:ilvl w:val="0"/>
-          <w:numId w:val="4"/>
+          <w:numId w:val="3"/>
         </w:numPr>
       </w:pPr>
       <w:r>
-        <w:t>String templates</w:t>
+        <w:t>Each map has 50 coins</w:t>
       </w:r>
     </w:p>
     <w:p>
@@ -2954,11 +2733,19 @@
         <w:pStyle w:val="ListParagraph"/>
         <w:numPr>
           <w:ilvl w:val="0"/>
-          <w:numId w:val="4"/>
+          <w:numId w:val="3"/>
         </w:numPr>
       </w:pPr>
       <w:r>
-        <w:t>Extension functions</w:t>
+        <w:t>A new map is released every day. (Do we generate the map or is the geo-</w:t>
+      </w:r>
+      <w:proofErr w:type="spellStart"/>
+      <w:r>
+        <w:t>json</w:t>
+      </w:r>
+      <w:proofErr w:type="spellEnd"/>
+      <w:r>
+        <w:t xml:space="preserve"> data given to us?)</w:t>
       </w:r>
     </w:p>
     <w:p>
@@ -2966,11 +2753,19 @@
         <w:pStyle w:val="ListParagraph"/>
         <w:numPr>
           <w:ilvl w:val="0"/>
-          <w:numId w:val="4"/>
+          <w:numId w:val="3"/>
         </w:numPr>
       </w:pPr>
       <w:r>
-        <w:t>Properties</w:t>
+        <w:t xml:space="preserve">Four different coins: Penny (PENY), Dollar (DOLR), </w:t>
+      </w:r>
+      <w:proofErr w:type="spellStart"/>
+      <w:r>
+        <w:t>Shil</w:t>
+      </w:r>
+      <w:proofErr w:type="spellEnd"/>
+      <w:r>
+        <w:t xml:space="preserve"> (SHIL), Quid (QUID).</w:t>
       </w:r>
     </w:p>
     <w:p>
@@ -2978,11 +2773,11 @@
         <w:pStyle w:val="ListParagraph"/>
         <w:numPr>
           <w:ilvl w:val="0"/>
-          <w:numId w:val="4"/>
+          <w:numId w:val="3"/>
         </w:numPr>
       </w:pPr>
       <w:r>
-        <w:t>Primary constructors</w:t>
+        <w:t>Fluctuate relative to the value another currency just like real currencies do.</w:t>
       </w:r>
     </w:p>
     <w:p>
@@ -2990,11 +2785,11 @@
         <w:pStyle w:val="ListParagraph"/>
         <w:numPr>
           <w:ilvl w:val="0"/>
-          <w:numId w:val="4"/>
+          <w:numId w:val="3"/>
         </w:numPr>
       </w:pPr>
       <w:r>
-        <w:t>First-class delegation</w:t>
+        <w:t>That other currency is GOLD.</w:t>
       </w:r>
     </w:p>
     <w:p>
@@ -3002,11 +2797,19 @@
         <w:pStyle w:val="ListParagraph"/>
         <w:numPr>
           <w:ilvl w:val="0"/>
-          <w:numId w:val="4"/>
+          <w:numId w:val="3"/>
         </w:numPr>
       </w:pPr>
       <w:r>
-        <w:t>Type inference for variables</w:t>
+        <w:t xml:space="preserve">What algorithm are we going to use to handle coin </w:t>
+      </w:r>
+      <w:proofErr w:type="gramStart"/>
+      <w:r>
+        <w:t>fluctuations ?</w:t>
+      </w:r>
+      <w:proofErr w:type="gramEnd"/>
+      <w:r>
+        <w:t xml:space="preserve"> Is it going to be a simulation or based on real data?</w:t>
       </w:r>
     </w:p>
     <w:p>
@@ -3014,11 +2817,25 @@
         <w:pStyle w:val="ListParagraph"/>
         <w:numPr>
           <w:ilvl w:val="0"/>
-          <w:numId w:val="4"/>
+          <w:numId w:val="3"/>
         </w:numPr>
       </w:pPr>
       <w:r>
-        <w:t>Singletons</w:t>
+        <w:t xml:space="preserve">Every coin on a map has a value &gt; 0 but &lt; 10 of its currency (relative to GOLD) </w:t>
+      </w:r>
+      <w:proofErr w:type="spellStart"/>
+      <w:r>
+        <w:t>E.g</w:t>
+      </w:r>
+      <w:proofErr w:type="spellEnd"/>
+      <w:r>
+        <w:t xml:space="preserve"> 5</w:t>
+      </w:r>
+      <w:r>
+        <w:t>.72384765123</w:t>
+      </w:r>
+      <w:r>
+        <w:t xml:space="preserve"> DOLR</w:t>
       </w:r>
     </w:p>
     <w:p>
@@ -3026,11 +2843,19 @@
         <w:pStyle w:val="ListParagraph"/>
         <w:numPr>
           <w:ilvl w:val="0"/>
-          <w:numId w:val="4"/>
+          <w:numId w:val="3"/>
         </w:numPr>
       </w:pPr>
       <w:r>
-        <w:t>Declaration-site variance</w:t>
+        <w:t>What happens to coins from an older map?</w:t>
+      </w:r>
+    </w:p>
+    <w:p/>
+    <w:p/>
+    <w:p/>
+    <w:p>
+      <w:r>
+        <w:t>Project timescale from week 2 to week 13</w:t>
       </w:r>
     </w:p>
     <w:p>
@@ -3038,11 +2863,11 @@
         <w:pStyle w:val="ListParagraph"/>
         <w:numPr>
           <w:ilvl w:val="0"/>
-          <w:numId w:val="4"/>
+          <w:numId w:val="2"/>
         </w:numPr>
       </w:pPr>
       <w:r>
-        <w:t>Range expressions</w:t>
+        <w:t>What have I done so far</w:t>
       </w:r>
     </w:p>
     <w:p>
@@ -3050,11 +2875,11 @@
         <w:pStyle w:val="ListParagraph"/>
         <w:numPr>
           <w:ilvl w:val="0"/>
-          <w:numId w:val="4"/>
+          <w:numId w:val="2"/>
         </w:numPr>
       </w:pPr>
       <w:r>
-        <w:t>Operator overloading</w:t>
+        <w:t>What still remains to be done</w:t>
       </w:r>
     </w:p>
     <w:p>
@@ -3062,11 +2887,31 @@
         <w:pStyle w:val="ListParagraph"/>
         <w:numPr>
           <w:ilvl w:val="0"/>
-          <w:numId w:val="4"/>
+          <w:numId w:val="2"/>
         </w:numPr>
       </w:pPr>
       <w:r>
-        <w:t>Companion objects</w:t>
+        <w:t>Order in which you can complete a well-engineered, well-tested and well-documented project.</w:t>
+      </w:r>
+    </w:p>
+    <w:p/>
+    <w:p>
+      <w:r>
+        <w:t>Justification and discussion on:</w:t>
+      </w:r>
+    </w:p>
+    <w:p/>
+    <w:p>
+      <w:pPr>
+        <w:rPr>
+          <w:i/>
+        </w:rPr>
+      </w:pPr>
+      <w:r>
+        <w:rPr>
+          <w:i/>
+        </w:rPr>
+        <w:t>Engineering</w:t>
       </w:r>
     </w:p>
     <w:p>
@@ -3074,11 +2919,17 @@
         <w:pStyle w:val="ListParagraph"/>
         <w:numPr>
           <w:ilvl w:val="0"/>
-          <w:numId w:val="4"/>
+          <w:numId w:val="1"/>
         </w:numPr>
-      </w:pPr>
-      <w:r>
-        <w:t>Data classes</w:t>
+        <w:rPr>
+          <w:color w:val="00B050"/>
+        </w:rPr>
+      </w:pPr>
+      <w:r>
+        <w:rPr>
+          <w:color w:val="00B050"/>
+        </w:rPr>
+        <w:t>Programming language chosen</w:t>
       </w:r>
     </w:p>
     <w:p>
@@ -3086,48 +2937,102 @@
         <w:pStyle w:val="ListParagraph"/>
         <w:numPr>
           <w:ilvl w:val="0"/>
-          <w:numId w:val="4"/>
+          <w:numId w:val="1"/>
         </w:numPr>
-      </w:pPr>
-      <w:proofErr w:type="spellStart"/>
-      <w:r>
-        <w:t>Coroutines</w:t>
-      </w:r>
-      <w:proofErr w:type="spellEnd"/>
+        <w:rPr>
+          <w:i/>
+        </w:rPr>
+      </w:pPr>
+      <w:r>
+        <w:t>API level chosen</w:t>
+      </w:r>
     </w:p>
     <w:p>
       <w:pPr>
-        <w:ind w:left="360"/>
-      </w:pPr>
-      <w:r>
-        <w:t>https://kotlinlang.org/docs/reference/comparison-to-java.html</w:t>
+        <w:rPr>
+          <w:i/>
+        </w:rPr>
+      </w:pPr>
+      <w:r>
+        <w:rPr>
+          <w:i/>
+        </w:rPr>
+        <w:t>Game design</w:t>
       </w:r>
     </w:p>
     <w:p>
-      <w:r>
-        <w:t>Java wins when it comes to # programmers available</w:t>
+      <w:pPr>
+        <w:pStyle w:val="ListParagraph"/>
+        <w:numPr>
+          <w:ilvl w:val="0"/>
+          <w:numId w:val="1"/>
+        </w:numPr>
+      </w:pPr>
+      <w:r>
+        <w:t>Extra features</w:t>
       </w:r>
     </w:p>
     <w:p>
-      <w:r>
-        <w:t>But we could train Java developers to program in Kotlin.</w:t>
+      <w:pPr>
+        <w:pStyle w:val="ListParagraph"/>
+        <w:numPr>
+          <w:ilvl w:val="0"/>
+          <w:numId w:val="1"/>
+        </w:numPr>
+      </w:pPr>
+      <w:r>
+        <w:t>Features</w:t>
+      </w:r>
+    </w:p>
+    <w:p/>
+    <w:p>
+      <w:r>
+        <w:t>Define extra features:</w:t>
       </w:r>
     </w:p>
     <w:p>
-      <w:r>
-        <w:t>But that would cost time + money</w:t>
+      <w:pPr>
+        <w:pStyle w:val="ListParagraph"/>
+        <w:numPr>
+          <w:ilvl w:val="0"/>
+          <w:numId w:val="1"/>
+        </w:numPr>
+      </w:pPr>
+      <w:r>
+        <w:t>Coin trading</w:t>
       </w:r>
     </w:p>
     <w:p>
-      <w:r>
-        <w:t xml:space="preserve"> </w:t>
+      <w:pPr>
+        <w:pStyle w:val="ListParagraph"/>
+        <w:numPr>
+          <w:ilvl w:val="0"/>
+          <w:numId w:val="1"/>
+        </w:numPr>
+      </w:pPr>
+      <w:r>
+        <w:t>Exchange rate random walks</w:t>
       </w:r>
     </w:p>
     <w:p>
-      <w:r>
-        <w:t>If the developer knows both Kotlin and Java to a similar level of competence, it will be quicker to build the app in Kotlin. If the app is passed onto another team, they will have to be equally as competent in Kotlin or they will need to learn Kotlin. If they don’t want to learn Kotlin or the resources aren’t available to teach them Kotlin, problems arise. We could translate the code but will it be readable and will it introduce bugs? Research this.</w:t>
+      <w:pPr>
+        <w:pStyle w:val="ListParagraph"/>
+        <w:numPr>
+          <w:ilvl w:val="0"/>
+          <w:numId w:val="1"/>
+        </w:numPr>
+        <w:rPr>
+          <w:i/>
+        </w:rPr>
+      </w:pPr>
+      <w:r>
+        <w:rPr>
+          <w:i/>
+        </w:rPr>
+        <w:t>Backend game server. Firebase authentication, cloud functions programmed in Kotlin. Player updating and trading</w:t>
       </w:r>
     </w:p>
+    <w:p/>
     <w:sectPr>
       <w:pgSz w:w="11900" w:h="16840"/>
       <w:pgMar w:top="1440" w:right="1440" w:bottom="1440" w:left="1440" w:header="708" w:footer="708" w:gutter="0"/>
@@ -3255,6 +3160,232 @@
     </w:lvl>
   </w:abstractNum>
   <w:abstractNum w:abstractNumId="1">
+    <w:nsid w:val="0BDA69B3"/>
+    <w:multiLevelType w:val="hybridMultilevel"/>
+    <w:tmpl w:val="89421A2A"/>
+    <w:lvl w:ilvl="0" w:tplc="08090001">
+      <w:start w:val="1"/>
+      <w:numFmt w:val="bullet"/>
+      <w:lvlText w:val=""/>
+      <w:lvlJc w:val="left"/>
+      <w:pPr>
+        <w:ind w:left="720" w:hanging="360"/>
+      </w:pPr>
+      <w:rPr>
+        <w:rFonts w:ascii="Symbol" w:hAnsi="Symbol" w:hint="default"/>
+      </w:rPr>
+    </w:lvl>
+    <w:lvl w:ilvl="1" w:tplc="08090003" w:tentative="1">
+      <w:start w:val="1"/>
+      <w:numFmt w:val="bullet"/>
+      <w:lvlText w:val="o"/>
+      <w:lvlJc w:val="left"/>
+      <w:pPr>
+        <w:ind w:left="1440" w:hanging="360"/>
+      </w:pPr>
+      <w:rPr>
+        <w:rFonts w:ascii="Courier New" w:hAnsi="Courier New" w:cs="Courier New" w:hint="default"/>
+      </w:rPr>
+    </w:lvl>
+    <w:lvl w:ilvl="2" w:tplc="08090005" w:tentative="1">
+      <w:start w:val="1"/>
+      <w:numFmt w:val="bullet"/>
+      <w:lvlText w:val=""/>
+      <w:lvlJc w:val="left"/>
+      <w:pPr>
+        <w:ind w:left="2160" w:hanging="360"/>
+      </w:pPr>
+      <w:rPr>
+        <w:rFonts w:ascii="Wingdings" w:hAnsi="Wingdings" w:hint="default"/>
+      </w:rPr>
+    </w:lvl>
+    <w:lvl w:ilvl="3" w:tplc="08090001" w:tentative="1">
+      <w:start w:val="1"/>
+      <w:numFmt w:val="bullet"/>
+      <w:lvlText w:val=""/>
+      <w:lvlJc w:val="left"/>
+      <w:pPr>
+        <w:ind w:left="2880" w:hanging="360"/>
+      </w:pPr>
+      <w:rPr>
+        <w:rFonts w:ascii="Symbol" w:hAnsi="Symbol" w:hint="default"/>
+      </w:rPr>
+    </w:lvl>
+    <w:lvl w:ilvl="4" w:tplc="08090003" w:tentative="1">
+      <w:start w:val="1"/>
+      <w:numFmt w:val="bullet"/>
+      <w:lvlText w:val="o"/>
+      <w:lvlJc w:val="left"/>
+      <w:pPr>
+        <w:ind w:left="3600" w:hanging="360"/>
+      </w:pPr>
+      <w:rPr>
+        <w:rFonts w:ascii="Courier New" w:hAnsi="Courier New" w:cs="Courier New" w:hint="default"/>
+      </w:rPr>
+    </w:lvl>
+    <w:lvl w:ilvl="5" w:tplc="08090005" w:tentative="1">
+      <w:start w:val="1"/>
+      <w:numFmt w:val="bullet"/>
+      <w:lvlText w:val=""/>
+      <w:lvlJc w:val="left"/>
+      <w:pPr>
+        <w:ind w:left="4320" w:hanging="360"/>
+      </w:pPr>
+      <w:rPr>
+        <w:rFonts w:ascii="Wingdings" w:hAnsi="Wingdings" w:hint="default"/>
+      </w:rPr>
+    </w:lvl>
+    <w:lvl w:ilvl="6" w:tplc="08090001" w:tentative="1">
+      <w:start w:val="1"/>
+      <w:numFmt w:val="bullet"/>
+      <w:lvlText w:val=""/>
+      <w:lvlJc w:val="left"/>
+      <w:pPr>
+        <w:ind w:left="5040" w:hanging="360"/>
+      </w:pPr>
+      <w:rPr>
+        <w:rFonts w:ascii="Symbol" w:hAnsi="Symbol" w:hint="default"/>
+      </w:rPr>
+    </w:lvl>
+    <w:lvl w:ilvl="7" w:tplc="08090003" w:tentative="1">
+      <w:start w:val="1"/>
+      <w:numFmt w:val="bullet"/>
+      <w:lvlText w:val="o"/>
+      <w:lvlJc w:val="left"/>
+      <w:pPr>
+        <w:ind w:left="5760" w:hanging="360"/>
+      </w:pPr>
+      <w:rPr>
+        <w:rFonts w:ascii="Courier New" w:hAnsi="Courier New" w:cs="Courier New" w:hint="default"/>
+      </w:rPr>
+    </w:lvl>
+    <w:lvl w:ilvl="8" w:tplc="08090005" w:tentative="1">
+      <w:start w:val="1"/>
+      <w:numFmt w:val="bullet"/>
+      <w:lvlText w:val=""/>
+      <w:lvlJc w:val="left"/>
+      <w:pPr>
+        <w:ind w:left="6480" w:hanging="360"/>
+      </w:pPr>
+      <w:rPr>
+        <w:rFonts w:ascii="Wingdings" w:hAnsi="Wingdings" w:hint="default"/>
+      </w:rPr>
+    </w:lvl>
+  </w:abstractNum>
+  <w:abstractNum w:abstractNumId="2">
+    <w:nsid w:val="1CF811B0"/>
+    <w:multiLevelType w:val="hybridMultilevel"/>
+    <w:tmpl w:val="63C284AE"/>
+    <w:lvl w:ilvl="0" w:tplc="08090001">
+      <w:start w:val="1"/>
+      <w:numFmt w:val="bullet"/>
+      <w:lvlText w:val=""/>
+      <w:lvlJc w:val="left"/>
+      <w:pPr>
+        <w:ind w:left="720" w:hanging="360"/>
+      </w:pPr>
+      <w:rPr>
+        <w:rFonts w:ascii="Symbol" w:hAnsi="Symbol" w:hint="default"/>
+      </w:rPr>
+    </w:lvl>
+    <w:lvl w:ilvl="1" w:tplc="08090003" w:tentative="1">
+      <w:start w:val="1"/>
+      <w:numFmt w:val="bullet"/>
+      <w:lvlText w:val="o"/>
+      <w:lvlJc w:val="left"/>
+      <w:pPr>
+        <w:ind w:left="1440" w:hanging="360"/>
+      </w:pPr>
+      <w:rPr>
+        <w:rFonts w:ascii="Courier New" w:hAnsi="Courier New" w:cs="Courier New" w:hint="default"/>
+      </w:rPr>
+    </w:lvl>
+    <w:lvl w:ilvl="2" w:tplc="08090005" w:tentative="1">
+      <w:start w:val="1"/>
+      <w:numFmt w:val="bullet"/>
+      <w:lvlText w:val=""/>
+      <w:lvlJc w:val="left"/>
+      <w:pPr>
+        <w:ind w:left="2160" w:hanging="360"/>
+      </w:pPr>
+      <w:rPr>
+        <w:rFonts w:ascii="Wingdings" w:hAnsi="Wingdings" w:hint="default"/>
+      </w:rPr>
+    </w:lvl>
+    <w:lvl w:ilvl="3" w:tplc="08090001" w:tentative="1">
+      <w:start w:val="1"/>
+      <w:numFmt w:val="bullet"/>
+      <w:lvlText w:val=""/>
+      <w:lvlJc w:val="left"/>
+      <w:pPr>
+        <w:ind w:left="2880" w:hanging="360"/>
+      </w:pPr>
+      <w:rPr>
+        <w:rFonts w:ascii="Symbol" w:hAnsi="Symbol" w:hint="default"/>
+      </w:rPr>
+    </w:lvl>
+    <w:lvl w:ilvl="4" w:tplc="08090003" w:tentative="1">
+      <w:start w:val="1"/>
+      <w:numFmt w:val="bullet"/>
+      <w:lvlText w:val="o"/>
+      <w:lvlJc w:val="left"/>
+      <w:pPr>
+        <w:ind w:left="3600" w:hanging="360"/>
+      </w:pPr>
+      <w:rPr>
+        <w:rFonts w:ascii="Courier New" w:hAnsi="Courier New" w:cs="Courier New" w:hint="default"/>
+      </w:rPr>
+    </w:lvl>
+    <w:lvl w:ilvl="5" w:tplc="08090005" w:tentative="1">
+      <w:start w:val="1"/>
+      <w:numFmt w:val="bullet"/>
+      <w:lvlText w:val=""/>
+      <w:lvlJc w:val="left"/>
+      <w:pPr>
+        <w:ind w:left="4320" w:hanging="360"/>
+      </w:pPr>
+      <w:rPr>
+        <w:rFonts w:ascii="Wingdings" w:hAnsi="Wingdings" w:hint="default"/>
+      </w:rPr>
+    </w:lvl>
+    <w:lvl w:ilvl="6" w:tplc="08090001" w:tentative="1">
+      <w:start w:val="1"/>
+      <w:numFmt w:val="bullet"/>
+      <w:lvlText w:val=""/>
+      <w:lvlJc w:val="left"/>
+      <w:pPr>
+        <w:ind w:left="5040" w:hanging="360"/>
+      </w:pPr>
+      <w:rPr>
+        <w:rFonts w:ascii="Symbol" w:hAnsi="Symbol" w:hint="default"/>
+      </w:rPr>
+    </w:lvl>
+    <w:lvl w:ilvl="7" w:tplc="08090003" w:tentative="1">
+      <w:start w:val="1"/>
+      <w:numFmt w:val="bullet"/>
+      <w:lvlText w:val="o"/>
+      <w:lvlJc w:val="left"/>
+      <w:pPr>
+        <w:ind w:left="5760" w:hanging="360"/>
+      </w:pPr>
+      <w:rPr>
+        <w:rFonts w:ascii="Courier New" w:hAnsi="Courier New" w:cs="Courier New" w:hint="default"/>
+      </w:rPr>
+    </w:lvl>
+    <w:lvl w:ilvl="8" w:tplc="08090005" w:tentative="1">
+      <w:start w:val="1"/>
+      <w:numFmt w:val="bullet"/>
+      <w:lvlText w:val=""/>
+      <w:lvlJc w:val="left"/>
+      <w:pPr>
+        <w:ind w:left="6480" w:hanging="360"/>
+      </w:pPr>
+      <w:rPr>
+        <w:rFonts w:ascii="Wingdings" w:hAnsi="Wingdings" w:hint="default"/>
+      </w:rPr>
+    </w:lvl>
+  </w:abstractNum>
+  <w:abstractNum w:abstractNumId="3">
     <w:nsid w:val="24E93ABA"/>
     <w:multiLevelType w:val="hybridMultilevel"/>
     <w:tmpl w:val="6EB6A5E8"/>
@@ -3367,7 +3498,7 @@
       </w:rPr>
     </w:lvl>
   </w:abstractNum>
-  <w:abstractNum w:abstractNumId="2">
+  <w:abstractNum w:abstractNumId="4">
     <w:nsid w:val="36B62DAE"/>
     <w:multiLevelType w:val="hybridMultilevel"/>
     <w:tmpl w:val="CDF86342"/>
@@ -3479,7 +3610,7 @@
       </w:rPr>
     </w:lvl>
   </w:abstractNum>
-  <w:abstractNum w:abstractNumId="3">
+  <w:abstractNum w:abstractNumId="5">
     <w:nsid w:val="49590C64"/>
     <w:multiLevelType w:val="hybridMultilevel"/>
     <w:tmpl w:val="1F10EF4C"/>
@@ -3591,7 +3722,7 @@
       </w:rPr>
     </w:lvl>
   </w:abstractNum>
-  <w:abstractNum w:abstractNumId="4">
+  <w:abstractNum w:abstractNumId="6">
     <w:nsid w:val="50B872DB"/>
     <w:multiLevelType w:val="hybridMultilevel"/>
     <w:tmpl w:val="F88245F6"/>
@@ -3704,7 +3835,7 @@
       </w:rPr>
     </w:lvl>
   </w:abstractNum>
-  <w:abstractNum w:abstractNumId="5">
+  <w:abstractNum w:abstractNumId="7">
     <w:nsid w:val="5B5C2F6B"/>
     <w:multiLevelType w:val="hybridMultilevel"/>
     <w:tmpl w:val="CD9C5DAE"/>
@@ -3816,7 +3947,120 @@
       </w:rPr>
     </w:lvl>
   </w:abstractNum>
-  <w:abstractNum w:abstractNumId="6">
+  <w:abstractNum w:abstractNumId="8">
+    <w:nsid w:val="69257FC6"/>
+    <w:multiLevelType w:val="hybridMultilevel"/>
+    <w:tmpl w:val="45320FA0"/>
+    <w:lvl w:ilvl="0" w:tplc="08090001">
+      <w:start w:val="1"/>
+      <w:numFmt w:val="bullet"/>
+      <w:lvlText w:val=""/>
+      <w:lvlJc w:val="left"/>
+      <w:pPr>
+        <w:ind w:left="720" w:hanging="360"/>
+      </w:pPr>
+      <w:rPr>
+        <w:rFonts w:ascii="Symbol" w:hAnsi="Symbol" w:hint="default"/>
+      </w:rPr>
+    </w:lvl>
+    <w:lvl w:ilvl="1" w:tplc="08090003" w:tentative="1">
+      <w:start w:val="1"/>
+      <w:numFmt w:val="bullet"/>
+      <w:lvlText w:val="o"/>
+      <w:lvlJc w:val="left"/>
+      <w:pPr>
+        <w:ind w:left="1440" w:hanging="360"/>
+      </w:pPr>
+      <w:rPr>
+        <w:rFonts w:ascii="Courier New" w:hAnsi="Courier New" w:cs="Courier New" w:hint="default"/>
+      </w:rPr>
+    </w:lvl>
+    <w:lvl w:ilvl="2" w:tplc="08090005" w:tentative="1">
+      <w:start w:val="1"/>
+      <w:numFmt w:val="bullet"/>
+      <w:lvlText w:val=""/>
+      <w:lvlJc w:val="left"/>
+      <w:pPr>
+        <w:ind w:left="2160" w:hanging="360"/>
+      </w:pPr>
+      <w:rPr>
+        <w:rFonts w:ascii="Wingdings" w:hAnsi="Wingdings" w:hint="default"/>
+      </w:rPr>
+    </w:lvl>
+    <w:lvl w:ilvl="3" w:tplc="08090001" w:tentative="1">
+      <w:start w:val="1"/>
+      <w:numFmt w:val="bullet"/>
+      <w:lvlText w:val=""/>
+      <w:lvlJc w:val="left"/>
+      <w:pPr>
+        <w:ind w:left="2880" w:hanging="360"/>
+      </w:pPr>
+      <w:rPr>
+        <w:rFonts w:ascii="Symbol" w:hAnsi="Symbol" w:hint="default"/>
+      </w:rPr>
+    </w:lvl>
+    <w:lvl w:ilvl="4" w:tplc="08090003" w:tentative="1">
+      <w:start w:val="1"/>
+      <w:numFmt w:val="bullet"/>
+      <w:lvlText w:val="o"/>
+      <w:lvlJc w:val="left"/>
+      <w:pPr>
+        <w:ind w:left="3600" w:hanging="360"/>
+      </w:pPr>
+      <w:rPr>
+        <w:rFonts w:ascii="Courier New" w:hAnsi="Courier New" w:cs="Courier New" w:hint="default"/>
+      </w:rPr>
+    </w:lvl>
+    <w:lvl w:ilvl="5" w:tplc="08090005" w:tentative="1">
+      <w:start w:val="1"/>
+      <w:numFmt w:val="bullet"/>
+      <w:lvlText w:val=""/>
+      <w:lvlJc w:val="left"/>
+      <w:pPr>
+        <w:ind w:left="4320" w:hanging="360"/>
+      </w:pPr>
+      <w:rPr>
+        <w:rFonts w:ascii="Wingdings" w:hAnsi="Wingdings" w:hint="default"/>
+      </w:rPr>
+    </w:lvl>
+    <w:lvl w:ilvl="6" w:tplc="08090001" w:tentative="1">
+      <w:start w:val="1"/>
+      <w:numFmt w:val="bullet"/>
+      <w:lvlText w:val=""/>
+      <w:lvlJc w:val="left"/>
+      <w:pPr>
+        <w:ind w:left="5040" w:hanging="360"/>
+      </w:pPr>
+      <w:rPr>
+        <w:rFonts w:ascii="Symbol" w:hAnsi="Symbol" w:hint="default"/>
+      </w:rPr>
+    </w:lvl>
+    <w:lvl w:ilvl="7" w:tplc="08090003" w:tentative="1">
+      <w:start w:val="1"/>
+      <w:numFmt w:val="bullet"/>
+      <w:lvlText w:val="o"/>
+      <w:lvlJc w:val="left"/>
+      <w:pPr>
+        <w:ind w:left="5760" w:hanging="360"/>
+      </w:pPr>
+      <w:rPr>
+        <w:rFonts w:ascii="Courier New" w:hAnsi="Courier New" w:cs="Courier New" w:hint="default"/>
+      </w:rPr>
+    </w:lvl>
+    <w:lvl w:ilvl="8" w:tplc="08090005" w:tentative="1">
+      <w:start w:val="1"/>
+      <w:numFmt w:val="bullet"/>
+      <w:lvlText w:val=""/>
+      <w:lvlJc w:val="left"/>
+      <w:pPr>
+        <w:ind w:left="6480" w:hanging="360"/>
+      </w:pPr>
+      <w:rPr>
+        <w:rFonts w:ascii="Wingdings" w:hAnsi="Wingdings" w:hint="default"/>
+      </w:rPr>
+    </w:lvl>
+  </w:abstractNum>
+  <w:abstractNum w:abstractNumId="9">
     <w:nsid w:val="711A50B3"/>
     <w:multiLevelType w:val="hybridMultilevel"/>
     <w:tmpl w:val="FC34037E"/>
@@ -3929,25 +4173,34 @@
     </w:lvl>
   </w:abstractNum>
   <w:num w:numId="1">
-    <w:abstractNumId w:val="6"/>
+    <w:abstractNumId w:val="9"/>
   </w:num>
   <w:num w:numId="2">
-    <w:abstractNumId w:val="3"/>
+    <w:abstractNumId w:val="5"/>
   </w:num>
   <w:num w:numId="3">
-    <w:abstractNumId w:val="2"/>
+    <w:abstractNumId w:val="4"/>
   </w:num>
   <w:num w:numId="4">
-    <w:abstractNumId w:val="5"/>
+    <w:abstractNumId w:val="7"/>
   </w:num>
   <w:num w:numId="5">
     <w:abstractNumId w:val="0"/>
   </w:num>
   <w:num w:numId="6">
-    <w:abstractNumId w:val="1"/>
+    <w:abstractNumId w:val="3"/>
   </w:num>
   <w:num w:numId="7">
-    <w:abstractNumId w:val="4"/>
+    <w:abstractNumId w:val="6"/>
+  </w:num>
+  <w:num w:numId="8">
+    <w:abstractNumId w:val="8"/>
+  </w:num>
+  <w:num w:numId="9">
+    <w:abstractNumId w:val="2"/>
+  </w:num>
+  <w:num w:numId="10">
+    <w:abstractNumId w:val="1"/>
   </w:num>
 </w:numbering>
 </file>
@@ -4372,6 +4625,28 @@
       <w:szCs w:val="32"/>
     </w:rPr>
   </w:style>
+  <w:style w:type="paragraph" w:styleId="Heading2">
+    <w:name w:val="heading 2"/>
+    <w:basedOn w:val="Normal"/>
+    <w:next w:val="Normal"/>
+    <w:link w:val="Heading2Char"/>
+    <w:uiPriority w:val="9"/>
+    <w:unhideWhenUsed/>
+    <w:qFormat/>
+    <w:rsid w:val="008E1B64"/>
+    <w:pPr>
+      <w:keepNext/>
+      <w:keepLines/>
+      <w:spacing w:before="40"/>
+      <w:outlineLvl w:val="1"/>
+    </w:pPr>
+    <w:rPr>
+      <w:rFonts w:asciiTheme="majorHAnsi" w:eastAsiaTheme="majorEastAsia" w:hAnsiTheme="majorHAnsi" w:cstheme="majorBidi"/>
+      <w:color w:val="2E74B5" w:themeColor="accent1" w:themeShade="BF"/>
+      <w:sz w:val="26"/>
+      <w:szCs w:val="26"/>
+    </w:rPr>
+  </w:style>
   <w:style w:type="character" w:default="1" w:styleId="DefaultParagraphFont">
     <w:name w:val="Default Paragraph Font"/>
     <w:uiPriority w:val="1"/>
@@ -4531,6 +4806,19 @@
         <w:right w:w="108" w:type="dxa"/>
       </w:tblCellMar>
     </w:tblPr>
+  </w:style>
+  <w:style w:type="character" w:customStyle="1" w:styleId="Heading2Char">
+    <w:name w:val="Heading 2 Char"/>
+    <w:basedOn w:val="DefaultParagraphFont"/>
+    <w:link w:val="Heading2"/>
+    <w:uiPriority w:val="9"/>
+    <w:rsid w:val="008E1B64"/>
+    <w:rPr>
+      <w:rFonts w:asciiTheme="majorHAnsi" w:eastAsiaTheme="majorEastAsia" w:hAnsiTheme="majorHAnsi" w:cstheme="majorBidi"/>
+      <w:color w:val="2E74B5" w:themeColor="accent1" w:themeShade="BF"/>
+      <w:sz w:val="26"/>
+      <w:szCs w:val="26"/>
+    </w:rPr>
   </w:style>
 </w:styles>
 </file>

</xml_diff>

<commit_message>
Made a start on listing features
</commit_message>
<xml_diff>
--- a/Design/DesignDocument.docx
+++ b/Design/DesignDocument.docx
@@ -371,7 +371,6 @@
                                         <w:szCs w:val="28"/>
                                       </w:rPr>
                                     </w:pPr>
-                                    <w:proofErr w:type="spellStart"/>
                                     <w:r>
                                       <w:rPr>
                                         <w:color w:val="595959" w:themeColor="text1" w:themeTint="A6"/>
@@ -379,29 +378,8 @@
                                         <w:szCs w:val="28"/>
                                         <w:lang w:val="en-GB"/>
                                       </w:rPr>
-                                      <w:t>Raees</w:t>
+                                      <w:t>Raees Aamir</w:t>
                                     </w:r>
-                                    <w:proofErr w:type="spellEnd"/>
-                                    <w:r>
-                                      <w:rPr>
-                                        <w:color w:val="595959" w:themeColor="text1" w:themeTint="A6"/>
-                                        <w:sz w:val="28"/>
-                                        <w:szCs w:val="28"/>
-                                        <w:lang w:val="en-GB"/>
-                                      </w:rPr>
-                                      <w:t xml:space="preserve"> </w:t>
-                                    </w:r>
-                                    <w:proofErr w:type="spellStart"/>
-                                    <w:r>
-                                      <w:rPr>
-                                        <w:color w:val="595959" w:themeColor="text1" w:themeTint="A6"/>
-                                        <w:sz w:val="28"/>
-                                        <w:szCs w:val="28"/>
-                                        <w:lang w:val="en-GB"/>
-                                      </w:rPr>
-                                      <w:t>Aamir</w:t>
-                                    </w:r>
-                                    <w:proofErr w:type="spellEnd"/>
                                   </w:p>
                                 </w:sdtContent>
                               </w:sdt>
@@ -495,7 +473,6 @@
                                   <w:szCs w:val="28"/>
                                 </w:rPr>
                               </w:pPr>
-                              <w:proofErr w:type="spellStart"/>
                               <w:r>
                                 <w:rPr>
                                   <w:color w:val="595959" w:themeColor="text1" w:themeTint="A6"/>
@@ -503,29 +480,8 @@
                                   <w:szCs w:val="28"/>
                                   <w:lang w:val="en-GB"/>
                                 </w:rPr>
-                                <w:t>Raees</w:t>
+                                <w:t>Raees Aamir</w:t>
                               </w:r>
-                              <w:proofErr w:type="spellEnd"/>
-                              <w:r>
-                                <w:rPr>
-                                  <w:color w:val="595959" w:themeColor="text1" w:themeTint="A6"/>
-                                  <w:sz w:val="28"/>
-                                  <w:szCs w:val="28"/>
-                                  <w:lang w:val="en-GB"/>
-                                </w:rPr>
-                                <w:t xml:space="preserve"> </w:t>
-                              </w:r>
-                              <w:proofErr w:type="spellStart"/>
-                              <w:r>
-                                <w:rPr>
-                                  <w:color w:val="595959" w:themeColor="text1" w:themeTint="A6"/>
-                                  <w:sz w:val="28"/>
-                                  <w:szCs w:val="28"/>
-                                  <w:lang w:val="en-GB"/>
-                                </w:rPr>
-                                <w:t>Aamir</w:t>
-                              </w:r>
-                              <w:proofErr w:type="spellEnd"/>
                             </w:p>
                           </w:sdtContent>
                         </w:sdt>
@@ -687,43 +643,7 @@
                                         <w:sz w:val="20"/>
                                         <w:szCs w:val="20"/>
                                       </w:rPr>
-                                      <w:t xml:space="preserve">A document containing design decisions about </w:t>
-                                    </w:r>
-                                    <w:proofErr w:type="spellStart"/>
-                                    <w:r>
-                                      <w:rPr>
-                                        <w:color w:val="595959" w:themeColor="text1" w:themeTint="A6"/>
-                                        <w:sz w:val="20"/>
-                                        <w:szCs w:val="20"/>
-                                      </w:rPr>
-                                      <w:t>Coinz</w:t>
-                                    </w:r>
-                                    <w:proofErr w:type="spellEnd"/>
-                                    <w:r>
-                                      <w:rPr>
-                                        <w:color w:val="595959" w:themeColor="text1" w:themeTint="A6"/>
-                                        <w:sz w:val="20"/>
-                                        <w:szCs w:val="20"/>
-                                      </w:rPr>
-                                      <w:t xml:space="preserve">. A map based game where players have to collect </w:t>
-                                    </w:r>
-                                    <w:proofErr w:type="spellStart"/>
-                                    <w:r>
-                                      <w:rPr>
-                                        <w:color w:val="595959" w:themeColor="text1" w:themeTint="A6"/>
-                                        <w:sz w:val="20"/>
-                                        <w:szCs w:val="20"/>
-                                      </w:rPr>
-                                      <w:t>cryptocurrency</w:t>
-                                    </w:r>
-                                    <w:proofErr w:type="spellEnd"/>
-                                    <w:r>
-                                      <w:rPr>
-                                        <w:color w:val="595959" w:themeColor="text1" w:themeTint="A6"/>
-                                        <w:sz w:val="20"/>
-                                        <w:szCs w:val="20"/>
-                                      </w:rPr>
-                                      <w:t xml:space="preserve"> coins. Features of the app, </w:t>
+                                      <w:t xml:space="preserve">A document containing design decisions about Coinz. A map based game where players have to collect cryptocurrency coins. Features of the app, </w:t>
                                     </w:r>
                                     <w:r>
                                       <w:rPr>
@@ -819,43 +739,7 @@
                                   <w:sz w:val="20"/>
                                   <w:szCs w:val="20"/>
                                 </w:rPr>
-                                <w:t xml:space="preserve">A document containing design decisions about </w:t>
-                              </w:r>
-                              <w:proofErr w:type="spellStart"/>
-                              <w:r>
-                                <w:rPr>
-                                  <w:color w:val="595959" w:themeColor="text1" w:themeTint="A6"/>
-                                  <w:sz w:val="20"/>
-                                  <w:szCs w:val="20"/>
-                                </w:rPr>
-                                <w:t>Coinz</w:t>
-                              </w:r>
-                              <w:proofErr w:type="spellEnd"/>
-                              <w:r>
-                                <w:rPr>
-                                  <w:color w:val="595959" w:themeColor="text1" w:themeTint="A6"/>
-                                  <w:sz w:val="20"/>
-                                  <w:szCs w:val="20"/>
-                                </w:rPr>
-                                <w:t xml:space="preserve">. A map based game where players have to collect </w:t>
-                              </w:r>
-                              <w:proofErr w:type="spellStart"/>
-                              <w:r>
-                                <w:rPr>
-                                  <w:color w:val="595959" w:themeColor="text1" w:themeTint="A6"/>
-                                  <w:sz w:val="20"/>
-                                  <w:szCs w:val="20"/>
-                                </w:rPr>
-                                <w:t>cryptocurrency</w:t>
-                              </w:r>
-                              <w:proofErr w:type="spellEnd"/>
-                              <w:r>
-                                <w:rPr>
-                                  <w:color w:val="595959" w:themeColor="text1" w:themeTint="A6"/>
-                                  <w:sz w:val="20"/>
-                                  <w:szCs w:val="20"/>
-                                </w:rPr>
-                                <w:t xml:space="preserve"> coins. Features of the app, </w:t>
+                                <w:t xml:space="preserve">A document containing design decisions about Coinz. A map based game where players have to collect cryptocurrency coins. Features of the app, </w:t>
                               </w:r>
                               <w:r>
                                 <w:rPr>
@@ -1654,8 +1538,6 @@
         <w:pStyle w:val="Heading1"/>
       </w:pPr>
       <w:bookmarkStart w:id="0" w:name="_Toc525842026"/>
-      <w:bookmarkStart w:id="1" w:name="_GoBack"/>
-      <w:bookmarkEnd w:id="1"/>
       <w:r>
         <w:t>Software Development Timetable</w:t>
       </w:r>
@@ -1750,13 +1632,8 @@
             <w:r>
               <w:t xml:space="preserve">Setup private repository for </w:t>
             </w:r>
-            <w:proofErr w:type="spellStart"/>
-            <w:r>
-              <w:t>Coinz</w:t>
-            </w:r>
-            <w:proofErr w:type="spellEnd"/>
-            <w:r>
-              <w:t xml:space="preserve"> implementation and include Professor Gilmore as a contributor.</w:t>
+            <w:r>
+              <w:t>Coinz implementation and include Professor Gilmore as a contributor.</w:t>
             </w:r>
             <w:r>
               <w:t xml:space="preserve"> Complete by Tuesday</w:t>
@@ -1815,15 +1692,7 @@
               </w:numPr>
             </w:pPr>
             <w:r>
-              <w:t xml:space="preserve">Complete list of features fundamental to the </w:t>
-            </w:r>
-            <w:proofErr w:type="spellStart"/>
-            <w:r>
-              <w:t>Coinz</w:t>
-            </w:r>
-            <w:proofErr w:type="spellEnd"/>
-            <w:r>
-              <w:t xml:space="preserve"> app by Tuesday.</w:t>
+              <w:t>Complete list of features fundamental to the Coinz app by Tuesday.</w:t>
             </w:r>
           </w:p>
           <w:p>
@@ -1835,15 +1704,7 @@
               </w:numPr>
             </w:pPr>
             <w:r>
-              <w:t xml:space="preserve">Complete list of additional features to add to the </w:t>
-            </w:r>
-            <w:proofErr w:type="spellStart"/>
-            <w:r>
-              <w:t>Coinz</w:t>
-            </w:r>
-            <w:proofErr w:type="spellEnd"/>
-            <w:r>
-              <w:t xml:space="preserve"> app by Wednesday.</w:t>
+              <w:t>Complete list of additional features to add to the Coinz app by Wednesday.</w:t>
             </w:r>
           </w:p>
           <w:p>
@@ -1976,15 +1837,7 @@
               </w:numPr>
             </w:pPr>
             <w:r>
-              <w:t xml:space="preserve">Finish watching Tech-Freak’s </w:t>
-            </w:r>
-            <w:proofErr w:type="spellStart"/>
-            <w:r>
-              <w:t>JUnit</w:t>
-            </w:r>
-            <w:proofErr w:type="spellEnd"/>
-            <w:r>
-              <w:t xml:space="preserve"> tutorials by Friday</w:t>
+              <w:t>Finish watching Tech-Freak’s JUnit tutorials by Friday</w:t>
             </w:r>
           </w:p>
           <w:p>
@@ -2174,31 +2027,117 @@
       <w:pPr>
         <w:pStyle w:val="Heading1"/>
       </w:pPr>
-      <w:bookmarkStart w:id="2" w:name="_Toc525842027"/>
-      <w:r>
-        <w:t xml:space="preserve">Fundamental Features to </w:t>
-      </w:r>
-      <w:proofErr w:type="spellStart"/>
-      <w:r>
-        <w:t>Coinz</w:t>
-      </w:r>
+      <w:bookmarkStart w:id="1" w:name="_Toc525842027"/>
+      <w:r>
+        <w:t>Fundamental Features to Coinz</w:t>
+      </w:r>
+      <w:bookmarkEnd w:id="1"/>
+    </w:p>
+    <w:p/>
+    <w:p>
+      <w:pPr>
+        <w:pStyle w:val="Heading2"/>
+      </w:pPr>
+      <w:r>
+        <w:t>Resolution to ambiguities</w:t>
+      </w:r>
+    </w:p>
+    <w:p>
+      <w:pPr>
+        <w:pStyle w:val="ListParagraph"/>
+        <w:numPr>
+          <w:ilvl w:val="0"/>
+          <w:numId w:val="11"/>
+        </w:numPr>
+      </w:pPr>
+      <w:r>
+        <w:t>Coins are not converted into GOLD at the time they are paid into the bank, they can be converted into GOLD at any</w:t>
+      </w:r>
+      <w:r>
+        <w:t xml:space="preserve"> indefinite time. In my opinion, this makes the game more fun because players can try to predict when the GOLD exchange rate will be at its highest.</w:t>
+      </w:r>
+    </w:p>
+    <w:p>
+      <w:pPr>
+        <w:pStyle w:val="ListParagraph"/>
+        <w:numPr>
+          <w:ilvl w:val="0"/>
+          <w:numId w:val="11"/>
+        </w:numPr>
+      </w:pPr>
+      <w:r>
+        <w:t>…</w:t>
+      </w:r>
+    </w:p>
+    <w:p>
+      <w:pPr>
+        <w:pStyle w:val="ListParagraph"/>
+        <w:numPr>
+          <w:ilvl w:val="0"/>
+          <w:numId w:val="11"/>
+        </w:numPr>
+      </w:pPr>
+      <w:r>
+        <w:t>…</w:t>
+      </w:r>
+    </w:p>
+    <w:p/>
+    <w:p>
+      <w:pPr>
+        <w:pStyle w:val="Heading2"/>
+      </w:pPr>
+      <w:r>
+        <w:t>Logo</w:t>
+      </w:r>
+    </w:p>
+    <w:p>
+      <w:pPr>
+        <w:pStyle w:val="ListParagraph"/>
+        <w:numPr>
+          <w:ilvl w:val="0"/>
+          <w:numId w:val="12"/>
+        </w:numPr>
+      </w:pPr>
+      <w:r>
+        <w:t>Since the application is based on collecting cryptocurrency coins around a map, the logo will be different coloured coins pinpointed on a map.</w:t>
+      </w:r>
+    </w:p>
+    <w:p>
+      <w:pPr>
+        <w:pStyle w:val="Heading2"/>
+      </w:pPr>
+      <w:r>
+        <w:t>Welcome</w:t>
+      </w:r>
+    </w:p>
+    <w:p>
+      <w:pPr>
+        <w:pStyle w:val="ListParagraph"/>
+        <w:numPr>
+          <w:ilvl w:val="0"/>
+          <w:numId w:val="12"/>
+        </w:numPr>
+      </w:pPr>
+      <w:r>
+        <w:t>On starting the application, a welcome splash screen will appear with the logo. Once the splash screen is complete, the application will redirect to the menu.</w:t>
+      </w:r>
+    </w:p>
+    <w:p>
+      <w:pPr>
+        <w:pStyle w:val="Heading2"/>
+      </w:pPr>
+      <w:r>
+        <w:t>Menu</w:t>
+      </w:r>
+      <w:bookmarkStart w:id="2" w:name="_GoBack"/>
       <w:bookmarkEnd w:id="2"/>
-      <w:proofErr w:type="spellEnd"/>
-    </w:p>
-    <w:p/>
-    <w:p/>
-    <w:p/>
-    <w:p/>
-    <w:p/>
-    <w:p/>
-    <w:p/>
-    <w:p/>
-    <w:p/>
-    <w:p/>
-    <w:p/>
-    <w:p/>
-    <w:p/>
-    <w:p/>
+    </w:p>
+    <w:p/>
+    <w:p>
+      <w:pPr>
+        <w:pStyle w:val="Heading2"/>
+      </w:pPr>
+    </w:p>
     <w:p/>
     <w:p/>
     <w:p/>
@@ -2237,16 +2176,15 @@
       </w:pPr>
       <w:bookmarkStart w:id="3" w:name="_Toc525842028"/>
       <w:r>
-        <w:t xml:space="preserve">Additional features of </w:t>
-      </w:r>
-      <w:proofErr w:type="spellStart"/>
-      <w:r>
-        <w:t>Coinz</w:t>
+        <w:t>Additional features of Coinz</w:t>
       </w:r>
       <w:bookmarkEnd w:id="3"/>
-      <w:proofErr w:type="spellEnd"/>
-    </w:p>
-    <w:p/>
+    </w:p>
+    <w:p>
+      <w:pPr>
+        <w:pStyle w:val="Heading2"/>
+      </w:pPr>
+    </w:p>
     <w:p>
       <w:pPr>
         <w:pStyle w:val="Heading1"/>
@@ -2386,15 +2324,7 @@
         <w:t>effective</w:t>
       </w:r>
       <w:r>
-        <w:t xml:space="preserve"> the Java to Kotlin translator is. It seems to be fine at translating toy Java code to toy Kotlin code, but there are situations where it can struggle translating enterprise level code to Kotlin. For example, this </w:t>
-      </w:r>
-      <w:proofErr w:type="spellStart"/>
-      <w:r>
-        <w:t>stackoverflow</w:t>
-      </w:r>
-      <w:proofErr w:type="spellEnd"/>
-      <w:r>
-        <w:t xml:space="preserve"> question (</w:t>
+        <w:t xml:space="preserve"> the Java to Kotlin translator is. It seems to be fine at translating toy Java code to toy Kotlin code, but there are situations where it can struggle translating enterprise level code to Kotlin. For example, this stackoverflow question (</w:t>
       </w:r>
       <w:r>
         <w:t>https://stackoverflow.com/questions/43235423/converted-java-class-file-to-kotlin-makes-compilation-error</w:t>
@@ -2403,15 +2333,7 @@
         <w:t xml:space="preserve">) is about </w:t>
       </w:r>
       <w:r>
-        <w:t xml:space="preserve">a developer using a Java </w:t>
-      </w:r>
-      <w:proofErr w:type="spellStart"/>
-      <w:r>
-        <w:t>CallbackWrapper</w:t>
-      </w:r>
-      <w:proofErr w:type="spellEnd"/>
-      <w:r>
-        <w:t xml:space="preserve"> in Kotlin that works fine; however, when the Java code is translated to Kotlin the compiler throws cryptic errors. The developer who answered the question noticed that the problem was caused b</w:t>
+        <w:t>a developer using a Java CallbackWrapper in Kotlin that works fine; however, when the Java code is translated to Kotlin the compiler throws cryptic errors. The developer who answered the question noticed that the problem was caused b</w:t>
       </w:r>
       <w:r>
         <w:t xml:space="preserve">y the fact Kotlin </w:t>
@@ -2456,15 +2378,7 @@
     <w:p/>
     <w:p>
       <w:r>
-        <w:t xml:space="preserve">Ones of </w:t>
-      </w:r>
-      <w:proofErr w:type="spellStart"/>
-      <w:r>
-        <w:t>Kotlin’s</w:t>
-      </w:r>
-      <w:proofErr w:type="spellEnd"/>
-      <w:r>
-        <w:t xml:space="preserve"> b</w:t>
+        <w:t>Ones of Kotlin’s b</w:t>
       </w:r>
       <w:r>
         <w:t>iggest advantage over Java is it</w:t>
@@ -2599,33 +2513,7 @@
           <w:szCs w:val="18"/>
           <w:lang w:eastAsia="en-GB"/>
         </w:rPr>
-        <w:t>"</w:t>
-      </w:r>
-      <w:proofErr w:type="spellStart"/>
-      <w:r>
-        <w:rPr>
-          <w:rFonts w:ascii="Menlo" w:hAnsi="Menlo" w:cs="Menlo"/>
-          <w:b/>
-          <w:bCs/>
-          <w:color w:val="008000"/>
-          <w:sz w:val="18"/>
-          <w:szCs w:val="18"/>
-          <w:lang w:eastAsia="en-GB"/>
-        </w:rPr>
-        <w:t>Raees</w:t>
-      </w:r>
-      <w:proofErr w:type="spellEnd"/>
-      <w:r>
-        <w:rPr>
-          <w:rFonts w:ascii="Menlo" w:hAnsi="Menlo" w:cs="Menlo"/>
-          <w:b/>
-          <w:bCs/>
-          <w:color w:val="008000"/>
-          <w:sz w:val="18"/>
-          <w:szCs w:val="18"/>
-          <w:lang w:eastAsia="en-GB"/>
-        </w:rPr>
-        <w:t>"</w:t>
+        <w:t>"Raees"</w:t>
       </w:r>
       <w:r>
         <w:rPr>
@@ -2754,7 +2642,6 @@
       </w:r>
     </w:p>
     <w:p>
-      <w:proofErr w:type="spellStart"/>
       <w:r>
         <w:rPr>
           <w:rFonts w:ascii="Menlo" w:hAnsi="Menlo" w:cs="Menlo"/>
@@ -2764,19 +2651,7 @@
           <w:sz w:val="18"/>
           <w:szCs w:val="18"/>
         </w:rPr>
-        <w:t>val</w:t>
-      </w:r>
-      <w:proofErr w:type="spellEnd"/>
-      <w:r>
-        <w:rPr>
-          <w:rFonts w:ascii="Menlo" w:hAnsi="Menlo" w:cs="Menlo"/>
-          <w:b/>
-          <w:bCs/>
-          <w:color w:val="000080"/>
-          <w:sz w:val="18"/>
-          <w:szCs w:val="18"/>
-        </w:rPr>
-        <w:t xml:space="preserve"> </w:t>
+        <w:t xml:space="preserve">val </w:t>
       </w:r>
       <w:r>
         <w:rPr>
@@ -2787,8 +2662,6 @@
         </w:rPr>
         <w:t xml:space="preserve">names = </w:t>
       </w:r>
-      <w:proofErr w:type="spellStart"/>
-      <w:proofErr w:type="gramStart"/>
       <w:r>
         <w:rPr>
           <w:rFonts w:ascii="Menlo" w:hAnsi="Menlo" w:cs="Menlo"/>
@@ -2800,7 +2673,6 @@
         </w:rPr>
         <w:t>arrayOf</w:t>
       </w:r>
-      <w:proofErr w:type="spellEnd"/>
       <w:r>
         <w:rPr>
           <w:rFonts w:ascii="Menlo" w:hAnsi="Menlo" w:cs="Menlo"/>
@@ -2810,7 +2682,6 @@
         </w:rPr>
         <w:t>(</w:t>
       </w:r>
-      <w:proofErr w:type="gramEnd"/>
       <w:r>
         <w:rPr>
           <w:rFonts w:ascii="Menlo" w:hAnsi="Menlo" w:cs="Menlo"/>
@@ -2820,31 +2691,7 @@
           <w:sz w:val="18"/>
           <w:szCs w:val="18"/>
         </w:rPr>
-        <w:t>"</w:t>
-      </w:r>
-      <w:proofErr w:type="spellStart"/>
-      <w:r>
-        <w:rPr>
-          <w:rFonts w:ascii="Menlo" w:hAnsi="Menlo" w:cs="Menlo"/>
-          <w:b/>
-          <w:bCs/>
-          <w:color w:val="008000"/>
-          <w:sz w:val="18"/>
-          <w:szCs w:val="18"/>
-        </w:rPr>
-        <w:t>Raees</w:t>
-      </w:r>
-      <w:proofErr w:type="spellEnd"/>
-      <w:r>
-        <w:rPr>
-          <w:rFonts w:ascii="Menlo" w:hAnsi="Menlo" w:cs="Menlo"/>
-          <w:b/>
-          <w:bCs/>
-          <w:color w:val="008000"/>
-          <w:sz w:val="18"/>
-          <w:szCs w:val="18"/>
-        </w:rPr>
-        <w:t>"</w:t>
+        <w:t>"Raees"</w:t>
       </w:r>
       <w:r>
         <w:rPr>
@@ -2899,20 +2746,11 @@
     <w:p/>
     <w:p>
       <w:r>
-        <w:t xml:space="preserve">Whether this is a good thing depends on who you speak to. Personally, I don’t like writing lots of noisy code but there are developers who would dispute whether the extra code is noise. Some would say it’s signal because the </w:t>
-      </w:r>
-      <w:proofErr w:type="gramStart"/>
-      <w:r>
-        <w:t>String[</w:t>
-      </w:r>
-      <w:proofErr w:type="gramEnd"/>
-      <w:r>
-        <w:t>] in front of the declaration tells you that you are declaring an array of strings. In Python this is a common concern because sometimes it’s difficult to determine the type of variable without calling the type method to explicitly check. Fortunately, in Kotlin there’s a way around this, we can explicitly tell the developer the type by changing the array declaration to:</w:t>
-      </w:r>
-    </w:p>
-    <w:p/>
-    <w:p>
-      <w:proofErr w:type="spellStart"/>
+        <w:t>Whether this is a good thing depends on who you speak to. Personally, I don’t like writing lots of noisy code but there are developers who would dispute whether the extra code is noise. Some would say it’s signal because the String[] in front of the declaration tells you that you are declaring an array of strings. In Python this is a common concern because sometimes it’s difficult to determine the type of variable without calling the type method to explicitly check. Fortunately, in Kotlin there’s a way around this, we can explicitly tell the developer the type by changing the array declaration to:</w:t>
+      </w:r>
+    </w:p>
+    <w:p/>
+    <w:p>
       <w:r>
         <w:rPr>
           <w:rFonts w:ascii="Menlo" w:hAnsi="Menlo" w:cs="Menlo"/>
@@ -2922,19 +2760,7 @@
           <w:sz w:val="18"/>
           <w:szCs w:val="18"/>
         </w:rPr>
-        <w:t>val</w:t>
-      </w:r>
-      <w:proofErr w:type="spellEnd"/>
-      <w:r>
-        <w:rPr>
-          <w:rFonts w:ascii="Menlo" w:hAnsi="Menlo" w:cs="Menlo"/>
-          <w:b/>
-          <w:bCs/>
-          <w:color w:val="000080"/>
-          <w:sz w:val="18"/>
-          <w:szCs w:val="18"/>
-        </w:rPr>
-        <w:t xml:space="preserve"> </w:t>
+        <w:t xml:space="preserve">val </w:t>
       </w:r>
       <w:r>
         <w:rPr>
@@ -2945,8 +2771,6 @@
         </w:rPr>
         <w:t xml:space="preserve">names: Array&lt;String&gt; = </w:t>
       </w:r>
-      <w:proofErr w:type="spellStart"/>
-      <w:proofErr w:type="gramStart"/>
       <w:r>
         <w:rPr>
           <w:rFonts w:ascii="Menlo" w:hAnsi="Menlo" w:cs="Menlo"/>
@@ -2958,7 +2782,6 @@
         </w:rPr>
         <w:t>arrayOf</w:t>
       </w:r>
-      <w:proofErr w:type="spellEnd"/>
       <w:r>
         <w:rPr>
           <w:rFonts w:ascii="Menlo" w:hAnsi="Menlo" w:cs="Menlo"/>
@@ -2968,7 +2791,6 @@
         </w:rPr>
         <w:t>(</w:t>
       </w:r>
-      <w:proofErr w:type="gramEnd"/>
       <w:r>
         <w:rPr>
           <w:rFonts w:ascii="Menlo" w:hAnsi="Menlo" w:cs="Menlo"/>
@@ -2978,31 +2800,7 @@
           <w:sz w:val="18"/>
           <w:szCs w:val="18"/>
         </w:rPr>
-        <w:t>"</w:t>
-      </w:r>
-      <w:proofErr w:type="spellStart"/>
-      <w:r>
-        <w:rPr>
-          <w:rFonts w:ascii="Menlo" w:hAnsi="Menlo" w:cs="Menlo"/>
-          <w:b/>
-          <w:bCs/>
-          <w:color w:val="008000"/>
-          <w:sz w:val="18"/>
-          <w:szCs w:val="18"/>
-        </w:rPr>
-        <w:t>Raees</w:t>
-      </w:r>
-      <w:proofErr w:type="spellEnd"/>
-      <w:r>
-        <w:rPr>
-          <w:rFonts w:ascii="Menlo" w:hAnsi="Menlo" w:cs="Menlo"/>
-          <w:b/>
-          <w:bCs/>
-          <w:color w:val="008000"/>
-          <w:sz w:val="18"/>
-          <w:szCs w:val="18"/>
-        </w:rPr>
-        <w:t>"</w:t>
+        <w:t>"Raees"</w:t>
       </w:r>
       <w:r>
         <w:rPr>
@@ -3068,37 +2866,13 @@
         </w:r>
       </w:hyperlink>
       <w:r>
-        <w:t xml:space="preserve"> Android Developer Paulina </w:t>
-      </w:r>
-      <w:proofErr w:type="spellStart"/>
-      <w:r>
-        <w:t>Sadowska</w:t>
-      </w:r>
-      <w:proofErr w:type="spellEnd"/>
-      <w:r>
-        <w:t xml:space="preserve"> talks about how following Google’s guidance will introduce problems if the Java project uses certain libraries. She talks about how using Java with Lombok to generate getters and setters causes errors in Kotlin because “when the Kotlin compiler runs it uses </w:t>
-      </w:r>
-      <w:proofErr w:type="spellStart"/>
-      <w:r>
-        <w:t>javac</w:t>
-      </w:r>
-      <w:proofErr w:type="spellEnd"/>
-      <w:r>
-        <w:t xml:space="preserve"> as well but with no annotation processing” Therefore, if we want to use Kotlin we must decide now because we will need to use different libraries than if we go with Java.</w:t>
-      </w:r>
-    </w:p>
-    <w:p/>
-    <w:p>
-      <w:r>
-        <w:t xml:space="preserve">In conclusion, I have decided to program the </w:t>
-      </w:r>
-      <w:proofErr w:type="spellStart"/>
-      <w:r>
-        <w:t>Coinz</w:t>
-      </w:r>
-      <w:proofErr w:type="spellEnd"/>
-      <w:r>
-        <w:t xml:space="preserve"> app in Java. Java wins when we consider code migration and translation problems. Kotlin wins when we consider syntax. However, by using common dependencies like Google Guava we can reap the benefits of less noisy data structure instantiation</w:t>
+        <w:t xml:space="preserve"> Android Developer Paulina Sadowska talks about how following Google’s guidance will introduce problems if the Java project uses certain libraries. She talks about how using Java with Lombok to generate getters and setters causes errors in Kotlin because “when the Kotlin compiler runs it uses javac as well but with no annotation processing” Therefore, if we want to use Kotlin we must decide now because we will need to use different libraries than if we go with Java.</w:t>
+      </w:r>
+    </w:p>
+    <w:p/>
+    <w:p>
+      <w:r>
+        <w:t>In conclusion, I have decided to program the Coinz app in Java. Java wins when we consider code migration and translation problems. Kotlin wins when we consider syntax. However, by using common dependencies like Google Guava we can reap the benefits of less noisy data structure instantiation</w:t>
       </w:r>
       <w:r>
         <w:t xml:space="preserve"> by</w:t>
@@ -3107,15 +2881,7 @@
         <w:t xml:space="preserve"> using its utilit</w:t>
       </w:r>
       <w:r>
-        <w:t xml:space="preserve">y classes. Furthermore, I won’t be completing the </w:t>
-      </w:r>
-      <w:proofErr w:type="spellStart"/>
-      <w:r>
-        <w:t>Coinz</w:t>
-      </w:r>
-      <w:proofErr w:type="spellEnd"/>
-      <w:r>
-        <w:t xml:space="preserve"> app, I will just be making a prototype to pass onto a development team. There’s a significant time cost if 5 or 10 people have to spend a week learning the intricacies of Kotlin to understand good programming principles. We could just hire Kotlin developers but given the low supply and high demand, management will have to pay a higher salary.</w:t>
+        <w:t>y classes. Furthermore, I won’t be completing the Coinz app, I will just be making a prototype to pass onto a development team. There’s a significant time cost if 5 or 10 people have to spend a week learning the intricacies of Kotlin to understand good programming principles. We could just hire Kotlin developers but given the low supply and high demand, management will have to pay a higher salary.</w:t>
       </w:r>
     </w:p>
     <w:p/>
@@ -3171,15 +2937,7 @@
         </w:numPr>
       </w:pPr>
       <w:r>
-        <w:t xml:space="preserve">Location of coins are specified on </w:t>
-      </w:r>
-      <w:proofErr w:type="gramStart"/>
-      <w:r>
-        <w:t>map,</w:t>
-      </w:r>
-      <w:proofErr w:type="gramEnd"/>
-      <w:r>
-        <w:t xml:space="preserve"> they are collected by getting near to their location. (What if the player’s inventory is full? Drop/trade/bank)</w:t>
+        <w:t>Location of coins are specified on map, they are collected by getting near to their location. (What if the player’s inventory is full? Drop/trade/bank)</w:t>
       </w:r>
     </w:p>
     <w:p>
@@ -3203,15 +2961,7 @@
         </w:numPr>
       </w:pPr>
       <w:r>
-        <w:t>A new map is released every day. (Do we generate the map or is the geo-</w:t>
-      </w:r>
-      <w:proofErr w:type="spellStart"/>
-      <w:r>
-        <w:t>json</w:t>
-      </w:r>
-      <w:proofErr w:type="spellEnd"/>
-      <w:r>
-        <w:t xml:space="preserve"> data given to us?)</w:t>
+        <w:t>A new map is released every day. (Do we generate the map or is the geo-json data given to us?)</w:t>
       </w:r>
     </w:p>
     <w:p>
@@ -3223,15 +2973,7 @@
         </w:numPr>
       </w:pPr>
       <w:r>
-        <w:t xml:space="preserve">Four different coins: Penny (PENY), Dollar (DOLR), </w:t>
-      </w:r>
-      <w:proofErr w:type="spellStart"/>
-      <w:r>
-        <w:t>Shil</w:t>
-      </w:r>
-      <w:proofErr w:type="spellEnd"/>
-      <w:r>
-        <w:t xml:space="preserve"> (SHIL), Quid (QUID).</w:t>
+        <w:t>Four different coins: Penny (PENY), Dollar (DOLR), Shil (SHIL), Quid (QUID).</w:t>
       </w:r>
     </w:p>
     <w:p>
@@ -3267,15 +3009,7 @@
         </w:numPr>
       </w:pPr>
       <w:r>
-        <w:t xml:space="preserve">What algorithm are we going to use to handle coin </w:t>
-      </w:r>
-      <w:proofErr w:type="gramStart"/>
-      <w:r>
-        <w:t>fluctuations ?</w:t>
-      </w:r>
-      <w:proofErr w:type="gramEnd"/>
-      <w:r>
-        <w:t xml:space="preserve"> Is it going to be a simulation or based on real data?</w:t>
+        <w:t>What algorithm are we going to use to handle coin fluctuations ? Is it going to be a simulation or based on real data?</w:t>
       </w:r>
     </w:p>
     <w:p>
@@ -3287,15 +3021,7 @@
         </w:numPr>
       </w:pPr>
       <w:r>
-        <w:t xml:space="preserve">Every coin on a map has a value &gt; 0 but &lt; 10 of its currency (relative to GOLD) </w:t>
-      </w:r>
-      <w:proofErr w:type="spellStart"/>
-      <w:r>
-        <w:t>E.g</w:t>
-      </w:r>
-      <w:proofErr w:type="spellEnd"/>
-      <w:r>
-        <w:t xml:space="preserve"> 5</w:t>
+        <w:t>Every coin on a map has a value &gt; 0 but &lt; 10 of its currency (relative to GOLD) E.g 5</w:t>
       </w:r>
       <w:r>
         <w:t>.72384765123</w:t>
@@ -3473,15 +3199,7 @@
         </w:numPr>
       </w:pPr>
       <w:r>
-        <w:t xml:space="preserve">Answer ambiguities from </w:t>
-      </w:r>
-      <w:proofErr w:type="spellStart"/>
-      <w:r>
-        <w:t>underspecification</w:t>
-      </w:r>
-      <w:proofErr w:type="spellEnd"/>
-      <w:r>
-        <w:t xml:space="preserve"> [Map, coins, coin limit, daily map releases, types of coins, exchange rates, coin value, coins from older maps]</w:t>
+        <w:t>Answer ambiguities from underspecification [Map, coins, coin limit, daily map releases, types of coins, exchange rates, coin value, coins from older maps]</w:t>
       </w:r>
     </w:p>
     <w:p>
@@ -3562,11 +3280,9 @@
           <w:numId w:val="1"/>
         </w:numPr>
       </w:pPr>
-      <w:proofErr w:type="spellStart"/>
       <w:r>
         <w:t>Leaderboard</w:t>
       </w:r>
-      <w:proofErr w:type="spellEnd"/>
     </w:p>
     <w:p>
       <w:pPr>
@@ -3755,6 +3471,119 @@
 <file path=word/numbering.xml><?xml version="1.0" encoding="utf-8"?>
 <w:numbering xmlns:wpc="http://schemas.microsoft.com/office/word/2010/wordprocessingCanvas" xmlns:mo="http://schemas.microsoft.com/office/mac/office/2008/main" xmlns:mc="http://schemas.openxmlformats.org/markup-compatibility/2006" xmlns:mv="urn:schemas-microsoft-com:mac:vml" xmlns:o="urn:schemas-microsoft-com:office:office" xmlns:r="http://schemas.openxmlformats.org/officeDocument/2006/relationships" xmlns:m="http://schemas.openxmlformats.org/officeDocument/2006/math" xmlns:v="urn:schemas-microsoft-com:vml" xmlns:wp14="http://schemas.microsoft.com/office/word/2010/wordprocessingDrawing" xmlns:wp="http://schemas.openxmlformats.org/drawingml/2006/wordprocessingDrawing" xmlns:w10="urn:schemas-microsoft-com:office:word" xmlns:w="http://schemas.openxmlformats.org/wordprocessingml/2006/main" xmlns:w14="http://schemas.microsoft.com/office/word/2010/wordml" xmlns:w15="http://schemas.microsoft.com/office/word/2012/wordml" xmlns:wpg="http://schemas.microsoft.com/office/word/2010/wordprocessingGroup" xmlns:wpi="http://schemas.microsoft.com/office/word/2010/wordprocessingInk" xmlns:wne="http://schemas.microsoft.com/office/word/2006/wordml" xmlns:wps="http://schemas.microsoft.com/office/word/2010/wordprocessingShape" mc:Ignorable="w14 w15 wp14">
   <w:abstractNum w:abstractNumId="0">
+    <w:nsid w:val="030F184F"/>
+    <w:multiLevelType w:val="hybridMultilevel"/>
+    <w:tmpl w:val="7A2C44DE"/>
+    <w:lvl w:ilvl="0" w:tplc="08090001">
+      <w:start w:val="1"/>
+      <w:numFmt w:val="bullet"/>
+      <w:lvlText w:val=""/>
+      <w:lvlJc w:val="left"/>
+      <w:pPr>
+        <w:ind w:left="720" w:hanging="360"/>
+      </w:pPr>
+      <w:rPr>
+        <w:rFonts w:ascii="Symbol" w:hAnsi="Symbol" w:hint="default"/>
+      </w:rPr>
+    </w:lvl>
+    <w:lvl w:ilvl="1" w:tplc="08090003" w:tentative="1">
+      <w:start w:val="1"/>
+      <w:numFmt w:val="bullet"/>
+      <w:lvlText w:val="o"/>
+      <w:lvlJc w:val="left"/>
+      <w:pPr>
+        <w:ind w:left="1440" w:hanging="360"/>
+      </w:pPr>
+      <w:rPr>
+        <w:rFonts w:ascii="Courier New" w:hAnsi="Courier New" w:cs="Courier New" w:hint="default"/>
+      </w:rPr>
+    </w:lvl>
+    <w:lvl w:ilvl="2" w:tplc="08090005" w:tentative="1">
+      <w:start w:val="1"/>
+      <w:numFmt w:val="bullet"/>
+      <w:lvlText w:val=""/>
+      <w:lvlJc w:val="left"/>
+      <w:pPr>
+        <w:ind w:left="2160" w:hanging="360"/>
+      </w:pPr>
+      <w:rPr>
+        <w:rFonts w:ascii="Wingdings" w:hAnsi="Wingdings" w:hint="default"/>
+      </w:rPr>
+    </w:lvl>
+    <w:lvl w:ilvl="3" w:tplc="08090001" w:tentative="1">
+      <w:start w:val="1"/>
+      <w:numFmt w:val="bullet"/>
+      <w:lvlText w:val=""/>
+      <w:lvlJc w:val="left"/>
+      <w:pPr>
+        <w:ind w:left="2880" w:hanging="360"/>
+      </w:pPr>
+      <w:rPr>
+        <w:rFonts w:ascii="Symbol" w:hAnsi="Symbol" w:hint="default"/>
+      </w:rPr>
+    </w:lvl>
+    <w:lvl w:ilvl="4" w:tplc="08090003" w:tentative="1">
+      <w:start w:val="1"/>
+      <w:numFmt w:val="bullet"/>
+      <w:lvlText w:val="o"/>
+      <w:lvlJc w:val="left"/>
+      <w:pPr>
+        <w:ind w:left="3600" w:hanging="360"/>
+      </w:pPr>
+      <w:rPr>
+        <w:rFonts w:ascii="Courier New" w:hAnsi="Courier New" w:cs="Courier New" w:hint="default"/>
+      </w:rPr>
+    </w:lvl>
+    <w:lvl w:ilvl="5" w:tplc="08090005" w:tentative="1">
+      <w:start w:val="1"/>
+      <w:numFmt w:val="bullet"/>
+      <w:lvlText w:val=""/>
+      <w:lvlJc w:val="left"/>
+      <w:pPr>
+        <w:ind w:left="4320" w:hanging="360"/>
+      </w:pPr>
+      <w:rPr>
+        <w:rFonts w:ascii="Wingdings" w:hAnsi="Wingdings" w:hint="default"/>
+      </w:rPr>
+    </w:lvl>
+    <w:lvl w:ilvl="6" w:tplc="08090001" w:tentative="1">
+      <w:start w:val="1"/>
+      <w:numFmt w:val="bullet"/>
+      <w:lvlText w:val=""/>
+      <w:lvlJc w:val="left"/>
+      <w:pPr>
+        <w:ind w:left="5040" w:hanging="360"/>
+      </w:pPr>
+      <w:rPr>
+        <w:rFonts w:ascii="Symbol" w:hAnsi="Symbol" w:hint="default"/>
+      </w:rPr>
+    </w:lvl>
+    <w:lvl w:ilvl="7" w:tplc="08090003" w:tentative="1">
+      <w:start w:val="1"/>
+      <w:numFmt w:val="bullet"/>
+      <w:lvlText w:val="o"/>
+      <w:lvlJc w:val="left"/>
+      <w:pPr>
+        <w:ind w:left="5760" w:hanging="360"/>
+      </w:pPr>
+      <w:rPr>
+        <w:rFonts w:ascii="Courier New" w:hAnsi="Courier New" w:cs="Courier New" w:hint="default"/>
+      </w:rPr>
+    </w:lvl>
+    <w:lvl w:ilvl="8" w:tplc="08090005" w:tentative="1">
+      <w:start w:val="1"/>
+      <w:numFmt w:val="bullet"/>
+      <w:lvlText w:val=""/>
+      <w:lvlJc w:val="left"/>
+      <w:pPr>
+        <w:ind w:left="6480" w:hanging="360"/>
+      </w:pPr>
+      <w:rPr>
+        <w:rFonts w:ascii="Wingdings" w:hAnsi="Wingdings" w:hint="default"/>
+      </w:rPr>
+    </w:lvl>
+  </w:abstractNum>
+  <w:abstractNum w:abstractNumId="1">
     <w:nsid w:val="04526688"/>
     <w:multiLevelType w:val="hybridMultilevel"/>
     <w:tmpl w:val="8CF89FD0"/>
@@ -3867,7 +3696,7 @@
       </w:rPr>
     </w:lvl>
   </w:abstractNum>
-  <w:abstractNum w:abstractNumId="1">
+  <w:abstractNum w:abstractNumId="2">
     <w:nsid w:val="0BDA69B3"/>
     <w:multiLevelType w:val="hybridMultilevel"/>
     <w:tmpl w:val="89421A2A"/>
@@ -3980,7 +3809,7 @@
       </w:rPr>
     </w:lvl>
   </w:abstractNum>
-  <w:abstractNum w:abstractNumId="2">
+  <w:abstractNum w:abstractNumId="3">
     <w:nsid w:val="1CF811B0"/>
     <w:multiLevelType w:val="hybridMultilevel"/>
     <w:tmpl w:val="63C284AE"/>
@@ -4093,7 +3922,7 @@
       </w:rPr>
     </w:lvl>
   </w:abstractNum>
-  <w:abstractNum w:abstractNumId="3">
+  <w:abstractNum w:abstractNumId="4">
     <w:nsid w:val="24E93ABA"/>
     <w:multiLevelType w:val="hybridMultilevel"/>
     <w:tmpl w:val="6EB6A5E8"/>
@@ -4206,7 +4035,7 @@
       </w:rPr>
     </w:lvl>
   </w:abstractNum>
-  <w:abstractNum w:abstractNumId="4">
+  <w:abstractNum w:abstractNumId="5">
     <w:nsid w:val="36B62DAE"/>
     <w:multiLevelType w:val="hybridMultilevel"/>
     <w:tmpl w:val="CDF86342"/>
@@ -4318,7 +4147,120 @@
       </w:rPr>
     </w:lvl>
   </w:abstractNum>
-  <w:abstractNum w:abstractNumId="5">
+  <w:abstractNum w:abstractNumId="6">
+    <w:nsid w:val="42B3142A"/>
+    <w:multiLevelType w:val="hybridMultilevel"/>
+    <w:tmpl w:val="F9BE7144"/>
+    <w:lvl w:ilvl="0" w:tplc="08090001">
+      <w:start w:val="1"/>
+      <w:numFmt w:val="bullet"/>
+      <w:lvlText w:val=""/>
+      <w:lvlJc w:val="left"/>
+      <w:pPr>
+        <w:ind w:left="720" w:hanging="360"/>
+      </w:pPr>
+      <w:rPr>
+        <w:rFonts w:ascii="Symbol" w:hAnsi="Symbol" w:hint="default"/>
+      </w:rPr>
+    </w:lvl>
+    <w:lvl w:ilvl="1" w:tplc="08090003" w:tentative="1">
+      <w:start w:val="1"/>
+      <w:numFmt w:val="bullet"/>
+      <w:lvlText w:val="o"/>
+      <w:lvlJc w:val="left"/>
+      <w:pPr>
+        <w:ind w:left="1440" w:hanging="360"/>
+      </w:pPr>
+      <w:rPr>
+        <w:rFonts w:ascii="Courier New" w:hAnsi="Courier New" w:cs="Courier New" w:hint="default"/>
+      </w:rPr>
+    </w:lvl>
+    <w:lvl w:ilvl="2" w:tplc="08090005" w:tentative="1">
+      <w:start w:val="1"/>
+      <w:numFmt w:val="bullet"/>
+      <w:lvlText w:val=""/>
+      <w:lvlJc w:val="left"/>
+      <w:pPr>
+        <w:ind w:left="2160" w:hanging="360"/>
+      </w:pPr>
+      <w:rPr>
+        <w:rFonts w:ascii="Wingdings" w:hAnsi="Wingdings" w:hint="default"/>
+      </w:rPr>
+    </w:lvl>
+    <w:lvl w:ilvl="3" w:tplc="08090001" w:tentative="1">
+      <w:start w:val="1"/>
+      <w:numFmt w:val="bullet"/>
+      <w:lvlText w:val=""/>
+      <w:lvlJc w:val="left"/>
+      <w:pPr>
+        <w:ind w:left="2880" w:hanging="360"/>
+      </w:pPr>
+      <w:rPr>
+        <w:rFonts w:ascii="Symbol" w:hAnsi="Symbol" w:hint="default"/>
+      </w:rPr>
+    </w:lvl>
+    <w:lvl w:ilvl="4" w:tplc="08090003" w:tentative="1">
+      <w:start w:val="1"/>
+      <w:numFmt w:val="bullet"/>
+      <w:lvlText w:val="o"/>
+      <w:lvlJc w:val="left"/>
+      <w:pPr>
+        <w:ind w:left="3600" w:hanging="360"/>
+      </w:pPr>
+      <w:rPr>
+        <w:rFonts w:ascii="Courier New" w:hAnsi="Courier New" w:cs="Courier New" w:hint="default"/>
+      </w:rPr>
+    </w:lvl>
+    <w:lvl w:ilvl="5" w:tplc="08090005" w:tentative="1">
+      <w:start w:val="1"/>
+      <w:numFmt w:val="bullet"/>
+      <w:lvlText w:val=""/>
+      <w:lvlJc w:val="left"/>
+      <w:pPr>
+        <w:ind w:left="4320" w:hanging="360"/>
+      </w:pPr>
+      <w:rPr>
+        <w:rFonts w:ascii="Wingdings" w:hAnsi="Wingdings" w:hint="default"/>
+      </w:rPr>
+    </w:lvl>
+    <w:lvl w:ilvl="6" w:tplc="08090001" w:tentative="1">
+      <w:start w:val="1"/>
+      <w:numFmt w:val="bullet"/>
+      <w:lvlText w:val=""/>
+      <w:lvlJc w:val="left"/>
+      <w:pPr>
+        <w:ind w:left="5040" w:hanging="360"/>
+      </w:pPr>
+      <w:rPr>
+        <w:rFonts w:ascii="Symbol" w:hAnsi="Symbol" w:hint="default"/>
+      </w:rPr>
+    </w:lvl>
+    <w:lvl w:ilvl="7" w:tplc="08090003" w:tentative="1">
+      <w:start w:val="1"/>
+      <w:numFmt w:val="bullet"/>
+      <w:lvlText w:val="o"/>
+      <w:lvlJc w:val="left"/>
+      <w:pPr>
+        <w:ind w:left="5760" w:hanging="360"/>
+      </w:pPr>
+      <w:rPr>
+        <w:rFonts w:ascii="Courier New" w:hAnsi="Courier New" w:cs="Courier New" w:hint="default"/>
+      </w:rPr>
+    </w:lvl>
+    <w:lvl w:ilvl="8" w:tplc="08090005" w:tentative="1">
+      <w:start w:val="1"/>
+      <w:numFmt w:val="bullet"/>
+      <w:lvlText w:val=""/>
+      <w:lvlJc w:val="left"/>
+      <w:pPr>
+        <w:ind w:left="6480" w:hanging="360"/>
+      </w:pPr>
+      <w:rPr>
+        <w:rFonts w:ascii="Wingdings" w:hAnsi="Wingdings" w:hint="default"/>
+      </w:rPr>
+    </w:lvl>
+  </w:abstractNum>
+  <w:abstractNum w:abstractNumId="7">
     <w:nsid w:val="49590C64"/>
     <w:multiLevelType w:val="hybridMultilevel"/>
     <w:tmpl w:val="1F10EF4C"/>
@@ -4430,7 +4372,7 @@
       </w:rPr>
     </w:lvl>
   </w:abstractNum>
-  <w:abstractNum w:abstractNumId="6">
+  <w:abstractNum w:abstractNumId="8">
     <w:nsid w:val="50B872DB"/>
     <w:multiLevelType w:val="hybridMultilevel"/>
     <w:tmpl w:val="F88245F6"/>
@@ -4543,7 +4485,7 @@
       </w:rPr>
     </w:lvl>
   </w:abstractNum>
-  <w:abstractNum w:abstractNumId="7">
+  <w:abstractNum w:abstractNumId="9">
     <w:nsid w:val="5B5C2F6B"/>
     <w:multiLevelType w:val="hybridMultilevel"/>
     <w:tmpl w:val="CD9C5DAE"/>
@@ -4655,7 +4597,7 @@
       </w:rPr>
     </w:lvl>
   </w:abstractNum>
-  <w:abstractNum w:abstractNumId="8">
+  <w:abstractNum w:abstractNumId="10">
     <w:nsid w:val="69257FC6"/>
     <w:multiLevelType w:val="hybridMultilevel"/>
     <w:tmpl w:val="45320FA0"/>
@@ -4768,7 +4710,7 @@
       </w:rPr>
     </w:lvl>
   </w:abstractNum>
-  <w:abstractNum w:abstractNumId="9">
+  <w:abstractNum w:abstractNumId="11">
     <w:nsid w:val="711A50B3"/>
     <w:multiLevelType w:val="hybridMultilevel"/>
     <w:tmpl w:val="FC34037E"/>
@@ -4881,34 +4823,40 @@
     </w:lvl>
   </w:abstractNum>
   <w:num w:numId="1">
+    <w:abstractNumId w:val="11"/>
+  </w:num>
+  <w:num w:numId="2">
+    <w:abstractNumId w:val="7"/>
+  </w:num>
+  <w:num w:numId="3">
+    <w:abstractNumId w:val="5"/>
+  </w:num>
+  <w:num w:numId="4">
     <w:abstractNumId w:val="9"/>
   </w:num>
-  <w:num w:numId="2">
-    <w:abstractNumId w:val="5"/>
+  <w:num w:numId="5">
+    <w:abstractNumId w:val="1"/>
   </w:num>
-  <w:num w:numId="3">
+  <w:num w:numId="6">
     <w:abstractNumId w:val="4"/>
   </w:num>
-  <w:num w:numId="4">
-    <w:abstractNumId w:val="7"/>
+  <w:num w:numId="7">
+    <w:abstractNumId w:val="8"/>
   </w:num>
-  <w:num w:numId="5">
+  <w:num w:numId="8">
+    <w:abstractNumId w:val="10"/>
+  </w:num>
+  <w:num w:numId="9">
+    <w:abstractNumId w:val="3"/>
+  </w:num>
+  <w:num w:numId="10">
+    <w:abstractNumId w:val="2"/>
+  </w:num>
+  <w:num w:numId="11">
     <w:abstractNumId w:val="0"/>
   </w:num>
-  <w:num w:numId="6">
-    <w:abstractNumId w:val="3"/>
-  </w:num>
-  <w:num w:numId="7">
+  <w:num w:numId="12">
     <w:abstractNumId w:val="6"/>
-  </w:num>
-  <w:num w:numId="8">
-    <w:abstractNumId w:val="8"/>
-  </w:num>
-  <w:num w:numId="9">
-    <w:abstractNumId w:val="2"/>
-  </w:num>
-  <w:num w:numId="10">
-    <w:abstractNumId w:val="1"/>
   </w:num>
 </w:numbering>
 </file>
@@ -6016,7 +5964,7 @@
 </file>
 
 <file path=customXml/itemProps2.xml><?xml version="1.0" encoding="utf-8"?>
-<ds:datastoreItem xmlns:ds="http://schemas.openxmlformats.org/officeDocument/2006/customXml" ds:itemID="{92C24163-6BA6-DB45-8831-8F4CE2B922CC}">
+<ds:datastoreItem xmlns:ds="http://schemas.openxmlformats.org/officeDocument/2006/customXml" ds:itemID="{DB48BBD9-C5D7-9544-B9DD-B281B1EBE054}">
   <ds:schemaRefs>
     <ds:schemaRef ds:uri="http://schemas.openxmlformats.org/officeDocument/2006/bibliography"/>
   </ds:schemaRefs>

</xml_diff>

<commit_message>
Removed links from objectives
</commit_message>
<xml_diff>
--- a/Design/DesignDocument.docx
+++ b/Design/DesignDocument.docx
@@ -1145,6 +1145,15 @@
     </w:sdt>
     <w:sdt>
       <w:sdtPr>
+        <w:rPr>
+          <w:rFonts w:asciiTheme="minorHAnsi" w:eastAsiaTheme="minorHAnsi" w:hAnsiTheme="minorHAnsi" w:cstheme="minorBidi"/>
+          <w:b w:val="0"/>
+          <w:bCs w:val="0"/>
+          <w:color w:val="auto"/>
+          <w:sz w:val="24"/>
+          <w:szCs w:val="24"/>
+          <w:lang w:val="en-GB"/>
+        </w:rPr>
         <w:id w:val="-1483990982"/>
         <w:docPartObj>
           <w:docPartGallery w:val="Table of Contents"/>
@@ -1153,12 +1162,7 @@
       </w:sdtPr>
       <w:sdtEndPr>
         <w:rPr>
-          <w:rFonts w:asciiTheme="minorHAnsi" w:eastAsiaTheme="minorHAnsi" w:hAnsiTheme="minorHAnsi" w:cstheme="minorBidi"/>
           <w:noProof/>
-          <w:color w:val="auto"/>
-          <w:sz w:val="24"/>
-          <w:szCs w:val="24"/>
-          <w:lang w:val="en-GB"/>
         </w:rPr>
       </w:sdtEndPr>
       <w:sdtContent>
@@ -2233,7 +2237,22 @@
               </w:numPr>
             </w:pPr>
             <w:r>
+              <w:t>Start watching the relevant videos on automation testing from Rahul Shetty’s video tutorials by Thursday. [3]</w:t>
+            </w:r>
+          </w:p>
+          <w:p>
+            <w:pPr>
+              <w:pStyle w:val="ListParagraph"/>
+              <w:numPr>
+                <w:ilvl w:val="0"/>
+                <w:numId w:val="7"/>
+              </w:numPr>
+            </w:pPr>
+            <w:r>
               <w:t>Finish watching half of the Firebase tutorial videos produced by TVAC Studios on Friday.</w:t>
+            </w:r>
+            <w:r>
+              <w:t xml:space="preserve"> [4]</w:t>
             </w:r>
           </w:p>
         </w:tc>
@@ -2298,10 +2317,10 @@
               </w:numPr>
             </w:pPr>
             <w:r>
-              <w:t xml:space="preserve">Finish watching all the Firebase tutorial videos produced by TVAC Studio by Friday. </w:t>
-            </w:r>
-            <w:r>
-              <w:t>https://www.youtube.com/playlist?list=PLGCjwl1RrtcTXrWuRTa59RyRmQ4OedWrt</w:t>
+              <w:t>Finish watching all the Firebase tutorial videos pro</w:t>
+            </w:r>
+            <w:r>
+              <w:t xml:space="preserve">duced by TVAC Studio by Friday. [4] </w:t>
             </w:r>
           </w:p>
         </w:tc>
@@ -2345,34 +2364,6 @@
               <w:t>Create models of entities involved in the gameplay by Wednesday. For example, the player, the coins, the map, the wallet, and the bank.</w:t>
             </w:r>
           </w:p>
-          <w:p>
-            <w:pPr>
-              <w:pStyle w:val="ListParagraph"/>
-              <w:numPr>
-                <w:ilvl w:val="0"/>
-                <w:numId w:val="8"/>
-              </w:numPr>
-            </w:pPr>
-            <w:r>
-              <w:t xml:space="preserve">Finish watching Tech-Freak’s </w:t>
-            </w:r>
-            <w:proofErr w:type="spellStart"/>
-            <w:r>
-              <w:t>JUnit</w:t>
-            </w:r>
-            <w:proofErr w:type="spellEnd"/>
-            <w:r>
-              <w:t xml:space="preserve"> tutorials by Friday</w:t>
-            </w:r>
-          </w:p>
-          <w:p>
-            <w:pPr>
-              <w:pStyle w:val="ListParagraph"/>
-            </w:pPr>
-            <w:r>
-              <w:t>https://www.youtube.com/playlist?list=PL_WCPOWW_gJEJkasFUTZEHSMFKi76_VXA</w:t>
-            </w:r>
-          </w:p>
         </w:tc>
       </w:tr>
       <w:tr>
@@ -2399,7 +2390,7 @@
               </w:numPr>
             </w:pPr>
             <w:r>
-              <w:t>Complete writing combinational tests for the gameplay models by Wednesday. Test CRUD operations; create, read, update delete with valid and invalid input.</w:t>
+              <w:t>Translate all paper designs of views to Android XML activity views by Friday.</w:t>
             </w:r>
           </w:p>
           <w:p>
@@ -2411,7 +2402,7 @@
               </w:numPr>
             </w:pPr>
             <w:r>
-              <w:t>Translate all paper designs of views to Android XML activity views by Friday.</w:t>
+              <w:t>Finish watching the relevant videos from Rahul Shetty’s video tutorials on automation testing by Wednesday. [3]</w:t>
             </w:r>
           </w:p>
         </w:tc>
@@ -2546,12 +2537,27 @@
     <w:p/>
     <w:p/>
     <w:p/>
-    <w:p/>
     <w:p>
       <w:pPr>
         <w:pStyle w:val="Heading1"/>
+        <w:rPr>
+          <w:rFonts w:asciiTheme="minorHAnsi" w:eastAsiaTheme="minorHAnsi" w:hAnsiTheme="minorHAnsi" w:cstheme="minorBidi"/>
+          <w:color w:val="auto"/>
+          <w:sz w:val="24"/>
+          <w:szCs w:val="24"/>
+        </w:rPr>
       </w:pPr>
       <w:bookmarkStart w:id="1" w:name="_Toc525843403"/>
+    </w:p>
+    <w:p/>
+    <w:p>
+      <w:bookmarkStart w:id="2" w:name="_GoBack"/>
+      <w:bookmarkEnd w:id="2"/>
+    </w:p>
+    <w:p>
+      <w:pPr>
+        <w:pStyle w:val="Heading1"/>
+      </w:pPr>
       <w:r>
         <w:t xml:space="preserve">Fundamental Features to </w:t>
       </w:r>
@@ -2567,11 +2573,11 @@
       <w:pPr>
         <w:pStyle w:val="Heading2"/>
       </w:pPr>
-      <w:bookmarkStart w:id="2" w:name="_Toc525843404"/>
+      <w:bookmarkStart w:id="3" w:name="_Toc525843404"/>
       <w:r>
         <w:t>Resolution to ambiguities</w:t>
       </w:r>
-      <w:bookmarkEnd w:id="2"/>
+      <w:bookmarkEnd w:id="3"/>
     </w:p>
     <w:p>
       <w:pPr>
@@ -2617,11 +2623,11 @@
       <w:pPr>
         <w:pStyle w:val="Heading2"/>
       </w:pPr>
-      <w:bookmarkStart w:id="3" w:name="_Toc525843405"/>
+      <w:bookmarkStart w:id="4" w:name="_Toc525843405"/>
       <w:r>
         <w:t>Logo</w:t>
       </w:r>
-      <w:bookmarkEnd w:id="3"/>
+      <w:bookmarkEnd w:id="4"/>
     </w:p>
     <w:p>
       <w:pPr>
@@ -2647,11 +2653,11 @@
       <w:pPr>
         <w:pStyle w:val="Heading2"/>
       </w:pPr>
-      <w:bookmarkStart w:id="4" w:name="_Toc525843406"/>
+      <w:bookmarkStart w:id="5" w:name="_Toc525843406"/>
       <w:r>
         <w:t>Welcome</w:t>
       </w:r>
-      <w:bookmarkEnd w:id="4"/>
+      <w:bookmarkEnd w:id="5"/>
     </w:p>
     <w:p>
       <w:pPr>
@@ -2669,11 +2675,11 @@
       <w:pPr>
         <w:pStyle w:val="Heading2"/>
       </w:pPr>
-      <w:bookmarkStart w:id="5" w:name="_Toc525843407"/>
+      <w:bookmarkStart w:id="6" w:name="_Toc525843407"/>
       <w:r>
         <w:t>Menu</w:t>
       </w:r>
-      <w:bookmarkEnd w:id="5"/>
+      <w:bookmarkEnd w:id="6"/>
     </w:p>
     <w:p/>
     <w:p>
@@ -2710,7 +2716,7 @@
       <w:pPr>
         <w:pStyle w:val="Heading1"/>
       </w:pPr>
-      <w:bookmarkStart w:id="6" w:name="_Toc525843408"/>
+      <w:bookmarkStart w:id="7" w:name="_Toc525843408"/>
       <w:r>
         <w:t xml:space="preserve">Additional features of </w:t>
       </w:r>
@@ -2718,7 +2724,7 @@
       <w:r>
         <w:t>Coinz</w:t>
       </w:r>
-      <w:bookmarkEnd w:id="6"/>
+      <w:bookmarkEnd w:id="7"/>
       <w:proofErr w:type="spellEnd"/>
     </w:p>
     <w:p>
@@ -2782,30 +2788,30 @@
           <w:tab w:val="left" w:pos="6945"/>
         </w:tabs>
       </w:pPr>
-      <w:bookmarkStart w:id="7" w:name="_Toc525843409"/>
+      <w:bookmarkStart w:id="8" w:name="_Toc525843409"/>
       <w:r>
         <w:t xml:space="preserve">Programming Language </w:t>
       </w:r>
       <w:r>
         <w:t>Choice</w:t>
       </w:r>
-      <w:bookmarkEnd w:id="7"/>
+      <w:bookmarkEnd w:id="8"/>
     </w:p>
     <w:p>
       <w:pPr>
         <w:pStyle w:val="Heading2"/>
       </w:pPr>
-      <w:bookmarkStart w:id="8" w:name="_Toc525843410"/>
+      <w:bookmarkStart w:id="9" w:name="_Toc525843410"/>
       <w:r>
         <w:t>Decision made: Java</w:t>
       </w:r>
-      <w:bookmarkEnd w:id="8"/>
+      <w:bookmarkEnd w:id="9"/>
     </w:p>
     <w:p>
       <w:pPr>
         <w:pStyle w:val="Heading2"/>
       </w:pPr>
-      <w:bookmarkStart w:id="9" w:name="_Toc525843411"/>
+      <w:bookmarkStart w:id="10" w:name="_Toc525843411"/>
       <w:r>
         <w:t xml:space="preserve">Justification: </w:t>
       </w:r>
@@ -2815,7 +2821,7 @@
         </w:rPr>
         <w:t>see below for discussion on why</w:t>
       </w:r>
-      <w:bookmarkEnd w:id="9"/>
+      <w:bookmarkEnd w:id="10"/>
       <w:r>
         <w:tab/>
       </w:r>
@@ -3619,7 +3625,7 @@
       <w:pPr>
         <w:pStyle w:val="Heading1"/>
       </w:pPr>
-      <w:bookmarkStart w:id="10" w:name="_Toc525843412"/>
+      <w:bookmarkStart w:id="11" w:name="_Toc525843412"/>
     </w:p>
     <w:p/>
     <w:p>
@@ -3629,7 +3635,7 @@
       <w:r>
         <w:t>References</w:t>
       </w:r>
-      <w:bookmarkEnd w:id="10"/>
+      <w:bookmarkEnd w:id="11"/>
     </w:p>
     <w:p/>
     <w:p>
@@ -3707,44 +3713,117 @@
       </w:r>
     </w:p>
     <w:p/>
-    <w:p/>
-    <w:p/>
-    <w:p/>
-    <w:p/>
-    <w:p/>
-    <w:p/>
-    <w:p/>
-    <w:p/>
-    <w:p/>
-    <w:p/>
-    <w:p/>
-    <w:p/>
-    <w:p/>
-    <w:p/>
-    <w:p/>
-    <w:p/>
-    <w:p/>
-    <w:p/>
-    <w:p/>
-    <w:p/>
-    <w:p/>
-    <w:p/>
-    <w:p/>
-    <w:p/>
-    <w:p/>
-    <w:p/>
-    <w:p/>
-    <w:p/>
-    <w:p/>
-    <w:p/>
-    <w:p/>
-    <w:p/>
-    <w:p/>
-    <w:p/>
-    <w:p/>
-    <w:p>
-      <w:bookmarkStart w:id="11" w:name="_GoBack"/>
-      <w:bookmarkEnd w:id="11"/>
+    <w:p>
+      <w:r>
+        <w:t xml:space="preserve">[3] – Shetty, R. (2018). </w:t>
+      </w:r>
+      <w:proofErr w:type="spellStart"/>
+      <w:r>
+        <w:t>Appium</w:t>
+      </w:r>
+      <w:proofErr w:type="spellEnd"/>
+      <w:r>
+        <w:t xml:space="preserve">(Selenium)-Mobile Automation Testing from Scratch. </w:t>
+      </w:r>
+      <w:proofErr w:type="spellStart"/>
+      <w:r>
+        <w:rPr>
+          <w:i/>
+        </w:rPr>
+        <w:t>Udemy</w:t>
+      </w:r>
+      <w:proofErr w:type="spellEnd"/>
+      <w:r>
+        <w:rPr>
+          <w:i/>
+        </w:rPr>
+        <w:t>.</w:t>
+      </w:r>
+      <w:r>
+        <w:t xml:space="preserve"> [online], p.1. Available at: </w:t>
+      </w:r>
+      <w:hyperlink r:id="rId13" w:history="1">
+        <w:r>
+          <w:rPr>
+            <w:rStyle w:val="Hyperlink"/>
+          </w:rPr>
+          <w:t>https://www.udemy.com/mobile-automation-using-appiumselenium-3/</w:t>
+        </w:r>
+      </w:hyperlink>
+      <w:r>
+        <w:t xml:space="preserve"> [Accessed 28 Sept. 2018]</w:t>
+      </w:r>
+    </w:p>
+    <w:p/>
+    <w:p>
+      <w:r>
+        <w:t xml:space="preserve">[4] – TVAC Studio. (2018). Android Studio – Firebase Backend Tutorial Full Course. </w:t>
+      </w:r>
+      <w:proofErr w:type="spellStart"/>
+      <w:r>
+        <w:rPr>
+          <w:i/>
+        </w:rPr>
+        <w:t>Youtube</w:t>
+      </w:r>
+      <w:proofErr w:type="spellEnd"/>
+      <w:r>
+        <w:rPr>
+          <w:i/>
+        </w:rPr>
+        <w:t xml:space="preserve">. </w:t>
+      </w:r>
+      <w:r>
+        <w:t xml:space="preserve">[online], p.1. Available at: </w:t>
+      </w:r>
+      <w:hyperlink r:id="rId14" w:history="1">
+        <w:r>
+          <w:rPr>
+            <w:rStyle w:val="Hyperlink"/>
+          </w:rPr>
+          <w:t>https://www.youtube.com/playlist?list=PLGCjwl1RrtcTXrWuRTa59RyRmQ4OedWrt</w:t>
+        </w:r>
+      </w:hyperlink>
+      <w:r>
+        <w:t xml:space="preserve"> [Accessed 28 Sept. 2018]</w:t>
+      </w:r>
+    </w:p>
+    <w:p/>
+    <w:p/>
+    <w:p/>
+    <w:p/>
+    <w:p/>
+    <w:p/>
+    <w:p/>
+    <w:p/>
+    <w:p/>
+    <w:p/>
+    <w:p/>
+    <w:p/>
+    <w:p/>
+    <w:p/>
+    <w:p/>
+    <w:p/>
+    <w:p/>
+    <w:p/>
+    <w:p/>
+    <w:p/>
+    <w:p/>
+    <w:p/>
+    <w:p/>
+    <w:p/>
+    <w:p/>
+    <w:p/>
+    <w:p/>
+    <w:p/>
+    <w:p/>
+    <w:p/>
+    <w:p/>
+    <w:p/>
+    <w:p/>
+    <w:p/>
+    <w:p/>
+    <w:p>
       <w:r>
         <w:t>Game summary:</w:t>
       </w:r>
@@ -4198,18 +4277,6 @@
           <w:ilvl w:val="0"/>
           <w:numId w:val="1"/>
         </w:numPr>
-      </w:pPr>
-      <w:r>
-        <w:t>Exchange rate random walks</w:t>
-      </w:r>
-    </w:p>
-    <w:p>
-      <w:pPr>
-        <w:pStyle w:val="ListParagraph"/>
-        <w:numPr>
-          <w:ilvl w:val="0"/>
-          <w:numId w:val="1"/>
-        </w:numPr>
         <w:rPr>
           <w:i/>
         </w:rPr>
@@ -4223,8 +4290,8 @@
     </w:p>
     <w:p/>
     <w:sectPr>
-      <w:footerReference w:type="even" r:id="rId13"/>
-      <w:footerReference w:type="default" r:id="rId14"/>
+      <w:footerReference w:type="even" r:id="rId15"/>
+      <w:footerReference w:type="default" r:id="rId16"/>
       <w:pgSz w:w="11900" w:h="16840"/>
       <w:pgMar w:top="1440" w:right="1440" w:bottom="1440" w:left="1440" w:header="708" w:footer="708" w:gutter="0"/>
       <w:pgNumType w:start="0"/>
@@ -6859,7 +6926,7 @@
 </file>
 
 <file path=customXml/itemProps2.xml><?xml version="1.0" encoding="utf-8"?>
-<ds:datastoreItem xmlns:ds="http://schemas.openxmlformats.org/officeDocument/2006/customXml" ds:itemID="{95A7E2FE-CBE8-D34D-ACF2-09E54FD64E3B}">
+<ds:datastoreItem xmlns:ds="http://schemas.openxmlformats.org/officeDocument/2006/customXml" ds:itemID="{C222FFE6-F5E9-0D49-AD7A-66FFA9ED2FCD}">
   <ds:schemaRefs>
     <ds:schemaRef ds:uri="http://schemas.openxmlformats.org/officeDocument/2006/bibliography"/>
   </ds:schemaRefs>

</xml_diff>

<commit_message>
Added more ideas for bonus features
</commit_message>
<xml_diff>
--- a/Design/DesignDocument.docx
+++ b/Design/DesignDocument.docx
@@ -2550,10 +2550,7 @@
       <w:bookmarkStart w:id="1" w:name="_Toc525843403"/>
     </w:p>
     <w:p/>
-    <w:p>
-      <w:bookmarkStart w:id="2" w:name="_GoBack"/>
-      <w:bookmarkEnd w:id="2"/>
-    </w:p>
+    <w:p/>
     <w:p>
       <w:pPr>
         <w:pStyle w:val="Heading1"/>
@@ -2573,11 +2570,11 @@
       <w:pPr>
         <w:pStyle w:val="Heading2"/>
       </w:pPr>
-      <w:bookmarkStart w:id="3" w:name="_Toc525843404"/>
+      <w:bookmarkStart w:id="2" w:name="_Toc525843404"/>
       <w:r>
         <w:t>Resolution to ambiguities</w:t>
       </w:r>
-      <w:bookmarkEnd w:id="3"/>
+      <w:bookmarkEnd w:id="2"/>
     </w:p>
     <w:p>
       <w:pPr>
@@ -2623,11 +2620,11 @@
       <w:pPr>
         <w:pStyle w:val="Heading2"/>
       </w:pPr>
-      <w:bookmarkStart w:id="4" w:name="_Toc525843405"/>
+      <w:bookmarkStart w:id="3" w:name="_Toc525843405"/>
       <w:r>
         <w:t>Logo</w:t>
       </w:r>
-      <w:bookmarkEnd w:id="4"/>
+      <w:bookmarkEnd w:id="3"/>
     </w:p>
     <w:p>
       <w:pPr>
@@ -2651,13 +2648,18 @@
     </w:p>
     <w:p>
       <w:pPr>
+        <w:pStyle w:val="ListParagraph"/>
+      </w:pPr>
+    </w:p>
+    <w:p>
+      <w:pPr>
         <w:pStyle w:val="Heading2"/>
       </w:pPr>
-      <w:bookmarkStart w:id="5" w:name="_Toc525843406"/>
+      <w:bookmarkStart w:id="4" w:name="_Toc525843406"/>
       <w:r>
         <w:t>Welcome</w:t>
       </w:r>
-      <w:bookmarkEnd w:id="5"/>
+      <w:bookmarkEnd w:id="4"/>
     </w:p>
     <w:p>
       <w:pPr>
@@ -2673,58 +2675,127 @@
     </w:p>
     <w:p>
       <w:pPr>
+        <w:pStyle w:val="ListParagraph"/>
+      </w:pPr>
+    </w:p>
+    <w:p>
+      <w:pPr>
         <w:pStyle w:val="Heading2"/>
       </w:pPr>
-      <w:bookmarkStart w:id="6" w:name="_Toc525843407"/>
+      <w:bookmarkStart w:id="5" w:name="_Toc525843407"/>
       <w:r>
         <w:t>Menu</w:t>
       </w:r>
+      <w:bookmarkEnd w:id="5"/>
+    </w:p>
+    <w:p>
+      <w:pPr>
+        <w:pStyle w:val="ListParagraph"/>
+        <w:numPr>
+          <w:ilvl w:val="0"/>
+          <w:numId w:val="12"/>
+        </w:numPr>
+      </w:pPr>
+      <w:r>
+        <w:t>The menu will include the logo at the header of the view with an appropriate background to create an aesthetic look.</w:t>
+      </w:r>
+    </w:p>
+    <w:p>
+      <w:pPr>
+        <w:pStyle w:val="ListParagraph"/>
+        <w:numPr>
+          <w:ilvl w:val="0"/>
+          <w:numId w:val="12"/>
+        </w:numPr>
+      </w:pPr>
+      <w:r>
+        <w:t xml:space="preserve">In the body of the view (below the header and above the footer), there will be three buttons: Play, View </w:t>
+      </w:r>
+      <w:proofErr w:type="spellStart"/>
+      <w:r>
+        <w:t>Leaderboard</w:t>
+      </w:r>
+      <w:proofErr w:type="spellEnd"/>
+      <w:r>
+        <w:t xml:space="preserve"> and Exit.</w:t>
+      </w:r>
+    </w:p>
+    <w:p>
+      <w:pPr>
+        <w:pStyle w:val="ListParagraph"/>
+        <w:numPr>
+          <w:ilvl w:val="0"/>
+          <w:numId w:val="13"/>
+        </w:numPr>
+      </w:pPr>
+      <w:r>
+        <w:t>The play button will redirect to a login view if the user is not logged into the game, otherwise it will redirect to a map view where the player can play the game.</w:t>
+      </w:r>
+    </w:p>
+    <w:p>
+      <w:pPr>
+        <w:pStyle w:val="ListParagraph"/>
+        <w:numPr>
+          <w:ilvl w:val="0"/>
+          <w:numId w:val="13"/>
+        </w:numPr>
+      </w:pPr>
+      <w:r>
+        <w:t>If the player is logged in, at the right of the header there will be a door to signify the option to logout of the game.</w:t>
+      </w:r>
+    </w:p>
+    <w:p>
+      <w:pPr>
+        <w:pStyle w:val="ListParagraph"/>
+        <w:numPr>
+          <w:ilvl w:val="0"/>
+          <w:numId w:val="13"/>
+        </w:numPr>
+      </w:pPr>
+      <w:r>
+        <w:t xml:space="preserve">The view </w:t>
+      </w:r>
+      <w:proofErr w:type="spellStart"/>
+      <w:r>
+        <w:t>leaderboard</w:t>
+      </w:r>
+      <w:proofErr w:type="spellEnd"/>
+      <w:r>
+        <w:t xml:space="preserve"> button will redirect to a view showing the top x players and their total number of GOLD.</w:t>
+      </w:r>
+    </w:p>
+    <w:p/>
+    <w:p>
+      <w:pPr>
+        <w:pStyle w:val="Heading2"/>
+      </w:pPr>
+    </w:p>
+    <w:p/>
+    <w:p/>
+    <w:p/>
+    <w:p/>
+    <w:p/>
+    <w:p/>
+    <w:p/>
+    <w:p/>
+    <w:p/>
+    <w:p/>
+    <w:p/>
+    <w:p/>
+    <w:p/>
+    <w:p>
+      <w:pPr>
+        <w:pStyle w:val="Heading1"/>
+      </w:pPr>
+      <w:bookmarkStart w:id="6" w:name="_Toc525843408"/>
+      <w:r>
+        <w:t xml:space="preserve">Additional features of </w:t>
+      </w:r>
+      <w:proofErr w:type="spellStart"/>
+      <w:r>
+        <w:t>Coinz</w:t>
+      </w:r>
       <w:bookmarkEnd w:id="6"/>
-    </w:p>
-    <w:p/>
-    <w:p>
-      <w:pPr>
-        <w:pStyle w:val="Heading2"/>
-      </w:pPr>
-    </w:p>
-    <w:p/>
-    <w:p/>
-    <w:p/>
-    <w:p/>
-    <w:p/>
-    <w:p/>
-    <w:p/>
-    <w:p/>
-    <w:p/>
-    <w:p/>
-    <w:p/>
-    <w:p/>
-    <w:p/>
-    <w:p/>
-    <w:p/>
-    <w:p/>
-    <w:p/>
-    <w:p/>
-    <w:p/>
-    <w:p/>
-    <w:p/>
-    <w:p/>
-    <w:p/>
-    <w:p/>
-    <w:p/>
-    <w:p>
-      <w:pPr>
-        <w:pStyle w:val="Heading1"/>
-      </w:pPr>
-      <w:bookmarkStart w:id="7" w:name="_Toc525843408"/>
-      <w:r>
-        <w:t xml:space="preserve">Additional features of </w:t>
-      </w:r>
-      <w:proofErr w:type="spellStart"/>
-      <w:r>
-        <w:t>Coinz</w:t>
-      </w:r>
-      <w:bookmarkEnd w:id="7"/>
       <w:proofErr w:type="spellEnd"/>
     </w:p>
     <w:p>
@@ -2788,40 +2859,40 @@
           <w:tab w:val="left" w:pos="6945"/>
         </w:tabs>
       </w:pPr>
-      <w:bookmarkStart w:id="8" w:name="_Toc525843409"/>
+      <w:bookmarkStart w:id="7" w:name="_Toc525843409"/>
       <w:r>
         <w:t xml:space="preserve">Programming Language </w:t>
       </w:r>
       <w:r>
         <w:t>Choice</w:t>
       </w:r>
+      <w:bookmarkEnd w:id="7"/>
+    </w:p>
+    <w:p>
+      <w:pPr>
+        <w:pStyle w:val="Heading2"/>
+      </w:pPr>
+      <w:bookmarkStart w:id="8" w:name="_Toc525843410"/>
+      <w:r>
+        <w:t>Decision made: Java</w:t>
+      </w:r>
       <w:bookmarkEnd w:id="8"/>
     </w:p>
     <w:p>
       <w:pPr>
         <w:pStyle w:val="Heading2"/>
       </w:pPr>
-      <w:bookmarkStart w:id="9" w:name="_Toc525843410"/>
-      <w:r>
-        <w:t>Decision made: Java</w:t>
+      <w:bookmarkStart w:id="9" w:name="_Toc525843411"/>
+      <w:r>
+        <w:t xml:space="preserve">Justification: </w:t>
+      </w:r>
+      <w:r>
+        <w:rPr>
+          <w:i/>
+        </w:rPr>
+        <w:t>see below for discussion on why</w:t>
       </w:r>
       <w:bookmarkEnd w:id="9"/>
-    </w:p>
-    <w:p>
-      <w:pPr>
-        <w:pStyle w:val="Heading2"/>
-      </w:pPr>
-      <w:bookmarkStart w:id="10" w:name="_Toc525843411"/>
-      <w:r>
-        <w:t xml:space="preserve">Justification: </w:t>
-      </w:r>
-      <w:r>
-        <w:rPr>
-          <w:i/>
-        </w:rPr>
-        <w:t>see below for discussion on why</w:t>
-      </w:r>
-      <w:bookmarkEnd w:id="10"/>
       <w:r>
         <w:tab/>
       </w:r>
@@ -3625,7 +3696,7 @@
       <w:pPr>
         <w:pStyle w:val="Heading1"/>
       </w:pPr>
-      <w:bookmarkStart w:id="11" w:name="_Toc525843412"/>
+      <w:bookmarkStart w:id="10" w:name="_Toc525843412"/>
     </w:p>
     <w:p/>
     <w:p>
@@ -3635,7 +3706,7 @@
       <w:r>
         <w:t>References</w:t>
       </w:r>
-      <w:bookmarkEnd w:id="11"/>
+      <w:bookmarkEnd w:id="10"/>
     </w:p>
     <w:p/>
     <w:p>
@@ -4239,8 +4310,14 @@
           <w:ilvl w:val="0"/>
           <w:numId w:val="1"/>
         </w:numPr>
-      </w:pPr>
-      <w:r>
+        <w:rPr>
+          <w:i/>
+        </w:rPr>
+      </w:pPr>
+      <w:r>
+        <w:rPr>
+          <w:i/>
+        </w:rPr>
         <w:t>Coin trading</w:t>
       </w:r>
     </w:p>
@@ -4251,9 +4328,15 @@
           <w:ilvl w:val="0"/>
           <w:numId w:val="1"/>
         </w:numPr>
+        <w:rPr>
+          <w:i/>
+        </w:rPr>
       </w:pPr>
       <w:proofErr w:type="spellStart"/>
       <w:r>
+        <w:rPr>
+          <w:i/>
+        </w:rPr>
         <w:t>Leaderboard</w:t>
       </w:r>
       <w:proofErr w:type="spellEnd"/>
@@ -4267,7 +4350,7 @@
         </w:numPr>
       </w:pPr>
       <w:r>
-        <w:t>Share on social media</w:t>
+        <w:t>Distance recording. The person who walks the shortest distance to obtain the coin for each pinpoint on the map receives a bonus.</w:t>
       </w:r>
     </w:p>
     <w:p>
@@ -4277,6 +4360,18 @@
           <w:ilvl w:val="0"/>
           <w:numId w:val="1"/>
         </w:numPr>
+      </w:pPr>
+      <w:r>
+        <w:t>Difficulty level: normal and hard. Hard is timed. Time is based on projected walking distance time * 0.8. Rewards TBD</w:t>
+      </w:r>
+    </w:p>
+    <w:p>
+      <w:pPr>
+        <w:pStyle w:val="ListParagraph"/>
+        <w:numPr>
+          <w:ilvl w:val="0"/>
+          <w:numId w:val="1"/>
+        </w:numPr>
         <w:rPr>
           <w:i/>
         </w:rPr>
@@ -4285,10 +4380,31 @@
         <w:rPr>
           <w:i/>
         </w:rPr>
+        <w:t>Share on social media</w:t>
+      </w:r>
+    </w:p>
+    <w:p>
+      <w:pPr>
+        <w:pStyle w:val="ListParagraph"/>
+        <w:numPr>
+          <w:ilvl w:val="0"/>
+          <w:numId w:val="1"/>
+        </w:numPr>
+        <w:rPr>
+          <w:i/>
+        </w:rPr>
+      </w:pPr>
+      <w:r>
+        <w:rPr>
+          <w:i/>
+        </w:rPr>
         <w:t>Backend game server. Firebase authentication, cloud functions programmed in Kotlin. Player updating and trading</w:t>
       </w:r>
     </w:p>
-    <w:p/>
+    <w:p>
+      <w:bookmarkStart w:id="11" w:name="_GoBack"/>
+      <w:bookmarkEnd w:id="11"/>
+    </w:p>
     <w:sectPr>
       <w:footerReference w:type="even" r:id="rId15"/>
       <w:footerReference w:type="default" r:id="rId16"/>
@@ -4393,7 +4509,7 @@
         <w:rStyle w:val="PageNumber"/>
         <w:noProof/>
       </w:rPr>
-      <w:t>1</w:t>
+      <w:t>9</w:t>
     </w:r>
     <w:r>
       <w:rPr>
@@ -4998,6 +5114,119 @@
     </w:lvl>
   </w:abstractNum>
   <w:abstractNum w:abstractNumId="5">
+    <w:nsid w:val="2A216DA0"/>
+    <w:multiLevelType w:val="hybridMultilevel"/>
+    <w:tmpl w:val="012648B8"/>
+    <w:lvl w:ilvl="0" w:tplc="B5CE5602">
+      <w:start w:val="1"/>
+      <w:numFmt w:val="bullet"/>
+      <w:lvlText w:val=""/>
+      <w:lvlJc w:val="left"/>
+      <w:pPr>
+        <w:ind w:left="1080" w:hanging="360"/>
+      </w:pPr>
+      <w:rPr>
+        <w:rFonts w:ascii="Wingdings" w:eastAsiaTheme="minorHAnsi" w:hAnsi="Wingdings" w:cstheme="minorBidi" w:hint="default"/>
+      </w:rPr>
+    </w:lvl>
+    <w:lvl w:ilvl="1" w:tplc="08090003" w:tentative="1">
+      <w:start w:val="1"/>
+      <w:numFmt w:val="bullet"/>
+      <w:lvlText w:val="o"/>
+      <w:lvlJc w:val="left"/>
+      <w:pPr>
+        <w:ind w:left="1800" w:hanging="360"/>
+      </w:pPr>
+      <w:rPr>
+        <w:rFonts w:ascii="Courier New" w:hAnsi="Courier New" w:cs="Courier New" w:hint="default"/>
+      </w:rPr>
+    </w:lvl>
+    <w:lvl w:ilvl="2" w:tplc="08090005" w:tentative="1">
+      <w:start w:val="1"/>
+      <w:numFmt w:val="bullet"/>
+      <w:lvlText w:val=""/>
+      <w:lvlJc w:val="left"/>
+      <w:pPr>
+        <w:ind w:left="2520" w:hanging="360"/>
+      </w:pPr>
+      <w:rPr>
+        <w:rFonts w:ascii="Wingdings" w:hAnsi="Wingdings" w:hint="default"/>
+      </w:rPr>
+    </w:lvl>
+    <w:lvl w:ilvl="3" w:tplc="08090001" w:tentative="1">
+      <w:start w:val="1"/>
+      <w:numFmt w:val="bullet"/>
+      <w:lvlText w:val=""/>
+      <w:lvlJc w:val="left"/>
+      <w:pPr>
+        <w:ind w:left="3240" w:hanging="360"/>
+      </w:pPr>
+      <w:rPr>
+        <w:rFonts w:ascii="Symbol" w:hAnsi="Symbol" w:hint="default"/>
+      </w:rPr>
+    </w:lvl>
+    <w:lvl w:ilvl="4" w:tplc="08090003" w:tentative="1">
+      <w:start w:val="1"/>
+      <w:numFmt w:val="bullet"/>
+      <w:lvlText w:val="o"/>
+      <w:lvlJc w:val="left"/>
+      <w:pPr>
+        <w:ind w:left="3960" w:hanging="360"/>
+      </w:pPr>
+      <w:rPr>
+        <w:rFonts w:ascii="Courier New" w:hAnsi="Courier New" w:cs="Courier New" w:hint="default"/>
+      </w:rPr>
+    </w:lvl>
+    <w:lvl w:ilvl="5" w:tplc="08090005" w:tentative="1">
+      <w:start w:val="1"/>
+      <w:numFmt w:val="bullet"/>
+      <w:lvlText w:val=""/>
+      <w:lvlJc w:val="left"/>
+      <w:pPr>
+        <w:ind w:left="4680" w:hanging="360"/>
+      </w:pPr>
+      <w:rPr>
+        <w:rFonts w:ascii="Wingdings" w:hAnsi="Wingdings" w:hint="default"/>
+      </w:rPr>
+    </w:lvl>
+    <w:lvl w:ilvl="6" w:tplc="08090001" w:tentative="1">
+      <w:start w:val="1"/>
+      <w:numFmt w:val="bullet"/>
+      <w:lvlText w:val=""/>
+      <w:lvlJc w:val="left"/>
+      <w:pPr>
+        <w:ind w:left="5400" w:hanging="360"/>
+      </w:pPr>
+      <w:rPr>
+        <w:rFonts w:ascii="Symbol" w:hAnsi="Symbol" w:hint="default"/>
+      </w:rPr>
+    </w:lvl>
+    <w:lvl w:ilvl="7" w:tplc="08090003" w:tentative="1">
+      <w:start w:val="1"/>
+      <w:numFmt w:val="bullet"/>
+      <w:lvlText w:val="o"/>
+      <w:lvlJc w:val="left"/>
+      <w:pPr>
+        <w:ind w:left="6120" w:hanging="360"/>
+      </w:pPr>
+      <w:rPr>
+        <w:rFonts w:ascii="Courier New" w:hAnsi="Courier New" w:cs="Courier New" w:hint="default"/>
+      </w:rPr>
+    </w:lvl>
+    <w:lvl w:ilvl="8" w:tplc="08090005" w:tentative="1">
+      <w:start w:val="1"/>
+      <w:numFmt w:val="bullet"/>
+      <w:lvlText w:val=""/>
+      <w:lvlJc w:val="left"/>
+      <w:pPr>
+        <w:ind w:left="6840" w:hanging="360"/>
+      </w:pPr>
+      <w:rPr>
+        <w:rFonts w:ascii="Wingdings" w:hAnsi="Wingdings" w:hint="default"/>
+      </w:rPr>
+    </w:lvl>
+  </w:abstractNum>
+  <w:abstractNum w:abstractNumId="6">
     <w:nsid w:val="36B62DAE"/>
     <w:multiLevelType w:val="hybridMultilevel"/>
     <w:tmpl w:val="CDF86342"/>
@@ -5109,10 +5338,10 @@
       </w:rPr>
     </w:lvl>
   </w:abstractNum>
-  <w:abstractNum w:abstractNumId="6">
+  <w:abstractNum w:abstractNumId="7">
     <w:nsid w:val="42B3142A"/>
     <w:multiLevelType w:val="hybridMultilevel"/>
-    <w:tmpl w:val="F9BE7144"/>
+    <w:tmpl w:val="87DEB456"/>
     <w:lvl w:ilvl="0" w:tplc="08090001">
       <w:start w:val="1"/>
       <w:numFmt w:val="bullet"/>
@@ -5222,7 +5451,7 @@
       </w:rPr>
     </w:lvl>
   </w:abstractNum>
-  <w:abstractNum w:abstractNumId="7">
+  <w:abstractNum w:abstractNumId="8">
     <w:nsid w:val="49590C64"/>
     <w:multiLevelType w:val="hybridMultilevel"/>
     <w:tmpl w:val="1F10EF4C"/>
@@ -5334,7 +5563,7 @@
       </w:rPr>
     </w:lvl>
   </w:abstractNum>
-  <w:abstractNum w:abstractNumId="8">
+  <w:abstractNum w:abstractNumId="9">
     <w:nsid w:val="50B872DB"/>
     <w:multiLevelType w:val="hybridMultilevel"/>
     <w:tmpl w:val="F88245F6"/>
@@ -5447,7 +5676,7 @@
       </w:rPr>
     </w:lvl>
   </w:abstractNum>
-  <w:abstractNum w:abstractNumId="9">
+  <w:abstractNum w:abstractNumId="10">
     <w:nsid w:val="5B5C2F6B"/>
     <w:multiLevelType w:val="hybridMultilevel"/>
     <w:tmpl w:val="CD9C5DAE"/>
@@ -5559,7 +5788,7 @@
       </w:rPr>
     </w:lvl>
   </w:abstractNum>
-  <w:abstractNum w:abstractNumId="10">
+  <w:abstractNum w:abstractNumId="11">
     <w:nsid w:val="69257FC6"/>
     <w:multiLevelType w:val="hybridMultilevel"/>
     <w:tmpl w:val="45320FA0"/>
@@ -5672,7 +5901,7 @@
       </w:rPr>
     </w:lvl>
   </w:abstractNum>
-  <w:abstractNum w:abstractNumId="11">
+  <w:abstractNum w:abstractNumId="12">
     <w:nsid w:val="711A50B3"/>
     <w:multiLevelType w:val="hybridMultilevel"/>
     <w:tmpl w:val="FC34037E"/>
@@ -5785,16 +6014,16 @@
     </w:lvl>
   </w:abstractNum>
   <w:num w:numId="1">
-    <w:abstractNumId w:val="11"/>
+    <w:abstractNumId w:val="12"/>
   </w:num>
   <w:num w:numId="2">
-    <w:abstractNumId w:val="7"/>
+    <w:abstractNumId w:val="8"/>
   </w:num>
   <w:num w:numId="3">
-    <w:abstractNumId w:val="5"/>
+    <w:abstractNumId w:val="6"/>
   </w:num>
   <w:num w:numId="4">
-    <w:abstractNumId w:val="9"/>
+    <w:abstractNumId w:val="10"/>
   </w:num>
   <w:num w:numId="5">
     <w:abstractNumId w:val="1"/>
@@ -5803,10 +6032,10 @@
     <w:abstractNumId w:val="4"/>
   </w:num>
   <w:num w:numId="7">
-    <w:abstractNumId w:val="8"/>
+    <w:abstractNumId w:val="9"/>
   </w:num>
   <w:num w:numId="8">
-    <w:abstractNumId w:val="10"/>
+    <w:abstractNumId w:val="11"/>
   </w:num>
   <w:num w:numId="9">
     <w:abstractNumId w:val="3"/>
@@ -5818,7 +6047,10 @@
     <w:abstractNumId w:val="0"/>
   </w:num>
   <w:num w:numId="12">
-    <w:abstractNumId w:val="6"/>
+    <w:abstractNumId w:val="7"/>
+  </w:num>
+  <w:num w:numId="13">
+    <w:abstractNumId w:val="5"/>
   </w:num>
 </w:numbering>
 </file>
@@ -6926,7 +7158,7 @@
 </file>
 
 <file path=customXml/itemProps2.xml><?xml version="1.0" encoding="utf-8"?>
-<ds:datastoreItem xmlns:ds="http://schemas.openxmlformats.org/officeDocument/2006/customXml" ds:itemID="{C222FFE6-F5E9-0D49-AD7A-66FFA9ED2FCD}">
+<ds:datastoreItem xmlns:ds="http://schemas.openxmlformats.org/officeDocument/2006/customXml" ds:itemID="{F7B79CE9-DEF8-5B4A-A6BE-239F324A24B6}">
   <ds:schemaRefs>
     <ds:schemaRef ds:uri="http://schemas.openxmlformats.org/officeDocument/2006/bibliography"/>
   </ds:schemaRefs>

</xml_diff>

<commit_message>
Included implementation report in timetable
</commit_message>
<xml_diff>
--- a/Design/DesignDocument.docx
+++ b/Design/DesignDocument.docx
@@ -371,6 +371,7 @@
                                         <w:szCs w:val="28"/>
                                       </w:rPr>
                                     </w:pPr>
+                                    <w:proofErr w:type="spellStart"/>
                                     <w:r>
                                       <w:rPr>
                                         <w:color w:val="595959" w:themeColor="text1" w:themeTint="A6"/>
@@ -378,8 +379,29 @@
                                         <w:szCs w:val="28"/>
                                         <w:lang w:val="en-GB"/>
                                       </w:rPr>
-                                      <w:t>Raees Aamir</w:t>
+                                      <w:t>Raees</w:t>
                                     </w:r>
+                                    <w:proofErr w:type="spellEnd"/>
+                                    <w:r>
+                                      <w:rPr>
+                                        <w:color w:val="595959" w:themeColor="text1" w:themeTint="A6"/>
+                                        <w:sz w:val="28"/>
+                                        <w:szCs w:val="28"/>
+                                        <w:lang w:val="en-GB"/>
+                                      </w:rPr>
+                                      <w:t xml:space="preserve"> </w:t>
+                                    </w:r>
+                                    <w:proofErr w:type="spellStart"/>
+                                    <w:r>
+                                      <w:rPr>
+                                        <w:color w:val="595959" w:themeColor="text1" w:themeTint="A6"/>
+                                        <w:sz w:val="28"/>
+                                        <w:szCs w:val="28"/>
+                                        <w:lang w:val="en-GB"/>
+                                      </w:rPr>
+                                      <w:t>Aamir</w:t>
+                                    </w:r>
+                                    <w:proofErr w:type="spellEnd"/>
                                   </w:p>
                                 </w:sdtContent>
                               </w:sdt>
@@ -473,6 +495,7 @@
                                   <w:szCs w:val="28"/>
                                 </w:rPr>
                               </w:pPr>
+                              <w:proofErr w:type="spellStart"/>
                               <w:r>
                                 <w:rPr>
                                   <w:color w:val="595959" w:themeColor="text1" w:themeTint="A6"/>
@@ -480,8 +503,29 @@
                                   <w:szCs w:val="28"/>
                                   <w:lang w:val="en-GB"/>
                                 </w:rPr>
-                                <w:t>Raees Aamir</w:t>
+                                <w:t>Raees</w:t>
                               </w:r>
+                              <w:proofErr w:type="spellEnd"/>
+                              <w:r>
+                                <w:rPr>
+                                  <w:color w:val="595959" w:themeColor="text1" w:themeTint="A6"/>
+                                  <w:sz w:val="28"/>
+                                  <w:szCs w:val="28"/>
+                                  <w:lang w:val="en-GB"/>
+                                </w:rPr>
+                                <w:t xml:space="preserve"> </w:t>
+                              </w:r>
+                              <w:proofErr w:type="spellStart"/>
+                              <w:r>
+                                <w:rPr>
+                                  <w:color w:val="595959" w:themeColor="text1" w:themeTint="A6"/>
+                                  <w:sz w:val="28"/>
+                                  <w:szCs w:val="28"/>
+                                  <w:lang w:val="en-GB"/>
+                                </w:rPr>
+                                <w:t>Aamir</w:t>
+                              </w:r>
+                              <w:proofErr w:type="spellEnd"/>
                             </w:p>
                           </w:sdtContent>
                         </w:sdt>
@@ -643,7 +687,43 @@
                                         <w:sz w:val="20"/>
                                         <w:szCs w:val="20"/>
                                       </w:rPr>
-                                      <w:t xml:space="preserve">A document containing design decisions about Coinz. A map based game where players have to collect cryptocurrency coins. Features of the app, </w:t>
+                                      <w:t xml:space="preserve">A document containing design decisions about </w:t>
+                                    </w:r>
+                                    <w:proofErr w:type="spellStart"/>
+                                    <w:r>
+                                      <w:rPr>
+                                        <w:color w:val="595959" w:themeColor="text1" w:themeTint="A6"/>
+                                        <w:sz w:val="20"/>
+                                        <w:szCs w:val="20"/>
+                                      </w:rPr>
+                                      <w:t>Coinz</w:t>
+                                    </w:r>
+                                    <w:proofErr w:type="spellEnd"/>
+                                    <w:r>
+                                      <w:rPr>
+                                        <w:color w:val="595959" w:themeColor="text1" w:themeTint="A6"/>
+                                        <w:sz w:val="20"/>
+                                        <w:szCs w:val="20"/>
+                                      </w:rPr>
+                                      <w:t xml:space="preserve">. A map based game where players have to collect </w:t>
+                                    </w:r>
+                                    <w:proofErr w:type="spellStart"/>
+                                    <w:r>
+                                      <w:rPr>
+                                        <w:color w:val="595959" w:themeColor="text1" w:themeTint="A6"/>
+                                        <w:sz w:val="20"/>
+                                        <w:szCs w:val="20"/>
+                                      </w:rPr>
+                                      <w:t>cryptocurrency</w:t>
+                                    </w:r>
+                                    <w:proofErr w:type="spellEnd"/>
+                                    <w:r>
+                                      <w:rPr>
+                                        <w:color w:val="595959" w:themeColor="text1" w:themeTint="A6"/>
+                                        <w:sz w:val="20"/>
+                                        <w:szCs w:val="20"/>
+                                      </w:rPr>
+                                      <w:t xml:space="preserve"> coins. Features of the app, </w:t>
                                     </w:r>
                                     <w:r>
                                       <w:rPr>
@@ -739,7 +819,43 @@
                                   <w:sz w:val="20"/>
                                   <w:szCs w:val="20"/>
                                 </w:rPr>
-                                <w:t xml:space="preserve">A document containing design decisions about Coinz. A map based game where players have to collect cryptocurrency coins. Features of the app, </w:t>
+                                <w:t xml:space="preserve">A document containing design decisions about </w:t>
+                              </w:r>
+                              <w:proofErr w:type="spellStart"/>
+                              <w:r>
+                                <w:rPr>
+                                  <w:color w:val="595959" w:themeColor="text1" w:themeTint="A6"/>
+                                  <w:sz w:val="20"/>
+                                  <w:szCs w:val="20"/>
+                                </w:rPr>
+                                <w:t>Coinz</w:t>
+                              </w:r>
+                              <w:proofErr w:type="spellEnd"/>
+                              <w:r>
+                                <w:rPr>
+                                  <w:color w:val="595959" w:themeColor="text1" w:themeTint="A6"/>
+                                  <w:sz w:val="20"/>
+                                  <w:szCs w:val="20"/>
+                                </w:rPr>
+                                <w:t xml:space="preserve">. A map based game where players have to collect </w:t>
+                              </w:r>
+                              <w:proofErr w:type="spellStart"/>
+                              <w:r>
+                                <w:rPr>
+                                  <w:color w:val="595959" w:themeColor="text1" w:themeTint="A6"/>
+                                  <w:sz w:val="20"/>
+                                  <w:szCs w:val="20"/>
+                                </w:rPr>
+                                <w:t>cryptocurrency</w:t>
+                              </w:r>
+                              <w:proofErr w:type="spellEnd"/>
+                              <w:r>
+                                <w:rPr>
+                                  <w:color w:val="595959" w:themeColor="text1" w:themeTint="A6"/>
+                                  <w:sz w:val="20"/>
+                                  <w:szCs w:val="20"/>
+                                </w:rPr>
+                                <w:t xml:space="preserve"> coins. Features of the app, </w:t>
                               </w:r>
                               <w:r>
                                 <w:rPr>
@@ -1996,7 +2112,15 @@
               </w:numPr>
             </w:pPr>
             <w:r>
-              <w:t xml:space="preserve">Setup private repository for Coinz </w:t>
+              <w:t xml:space="preserve">Setup private repository for </w:t>
+            </w:r>
+            <w:proofErr w:type="spellStart"/>
+            <w:r>
+              <w:t>Coinz</w:t>
+            </w:r>
+            <w:proofErr w:type="spellEnd"/>
+            <w:r>
+              <w:t xml:space="preserve"> </w:t>
             </w:r>
             <w:r>
               <w:t>development project</w:t>
@@ -2103,7 +2227,15 @@
               <w:t>fundamental features</w:t>
             </w:r>
             <w:r>
-              <w:t xml:space="preserve"> to the Coinz app by Tuesday.</w:t>
+              <w:t xml:space="preserve"> to the </w:t>
+            </w:r>
+            <w:proofErr w:type="spellStart"/>
+            <w:r>
+              <w:t>Coinz</w:t>
+            </w:r>
+            <w:proofErr w:type="spellEnd"/>
+            <w:r>
+              <w:t xml:space="preserve"> app by Tuesday.</w:t>
             </w:r>
           </w:p>
           <w:p>
@@ -2121,7 +2253,15 @@
               <w:t xml:space="preserve">four </w:t>
             </w:r>
             <w:r>
-              <w:t>additional features to add to the Coinz app by Wednesday.</w:t>
+              <w:t xml:space="preserve">additional features to add to the </w:t>
+            </w:r>
+            <w:proofErr w:type="spellStart"/>
+            <w:r>
+              <w:t>Coinz</w:t>
+            </w:r>
+            <w:proofErr w:type="spellEnd"/>
+            <w:r>
+              <w:t xml:space="preserve"> app by Wednesday.</w:t>
             </w:r>
           </w:p>
           <w:p>
@@ -2183,7 +2323,10 @@
               </w:numPr>
             </w:pPr>
             <w:r>
-              <w:t>Perform final spelling, grammar and content checks on design document and submit by Tuesday afternoon.</w:t>
+              <w:t xml:space="preserve">Start making paper designs of the MVC views by Monday. </w:t>
+            </w:r>
+            <w:r>
+              <w:t>For example, the login view, the map view, the wallet view, the settings view, and the bank view.</w:t>
             </w:r>
           </w:p>
           <w:p>
@@ -2195,37 +2338,22 @@
               </w:numPr>
             </w:pPr>
             <w:r>
-              <w:t xml:space="preserve">Complete paper designs of the user interfaces by Friday. For example, the login </w:t>
-            </w:r>
-            <w:r>
-              <w:t>view</w:t>
-            </w:r>
-            <w:r>
-              <w:t>, the map</w:t>
-            </w:r>
-            <w:r>
-              <w:t xml:space="preserve"> view</w:t>
-            </w:r>
-            <w:r>
-              <w:t>, the wallet</w:t>
-            </w:r>
-            <w:r>
-              <w:t xml:space="preserve"> view</w:t>
-            </w:r>
-            <w:r>
-              <w:t xml:space="preserve">, the settings </w:t>
-            </w:r>
-            <w:r>
-              <w:t xml:space="preserve">view, </w:t>
-            </w:r>
-            <w:r>
-              <w:t>and the bank</w:t>
-            </w:r>
-            <w:r>
-              <w:t xml:space="preserve"> view</w:t>
-            </w:r>
-            <w:r>
-              <w:t>.</w:t>
+              <w:t>Perform final spelling, grammar and content checks on design document and submit by Tuesday afternoon.</w:t>
+            </w:r>
+          </w:p>
+          <w:p>
+            <w:pPr>
+              <w:pStyle w:val="ListParagraph"/>
+              <w:numPr>
+                <w:ilvl w:val="0"/>
+                <w:numId w:val="6"/>
+              </w:numPr>
+            </w:pPr>
+            <w:r>
+              <w:t>Finish the paper designs of the MVC views by Thursday</w:t>
+            </w:r>
+            <w:r>
+              <w:t xml:space="preserve">. </w:t>
             </w:r>
           </w:p>
           <w:p>
@@ -2277,8 +2405,13 @@
             <w:r>
               <w:t xml:space="preserve">Add a commons dependency like Google Guava or Apache Commons to the </w:t>
             </w:r>
-            <w:r>
-              <w:t>gradle project</w:t>
+            <w:proofErr w:type="spellStart"/>
+            <w:r>
+              <w:t>gradle</w:t>
+            </w:r>
+            <w:proofErr w:type="spellEnd"/>
+            <w:r>
+              <w:t xml:space="preserve"> project</w:t>
             </w:r>
             <w:r>
               <w:t xml:space="preserve"> by Monday.</w:t>
@@ -2293,10 +2426,7 @@
               </w:numPr>
             </w:pPr>
             <w:r>
-              <w:t xml:space="preserve">Start programming the MVC models of entities involved in the gameplay by Monday. </w:t>
-            </w:r>
-            <w:r>
-              <w:t>For example, the player model, the coins model, the map model, the wallet model, and the bank model.</w:t>
+              <w:t>Make a document for listing the algorithms and data structures used in developing the MVC models of entities by Monday.</w:t>
             </w:r>
           </w:p>
           <w:p>
@@ -2308,6 +2438,30 @@
               </w:numPr>
             </w:pPr>
             <w:r>
+              <w:t xml:space="preserve">Start programming the MVC models of entities involved in the gameplay by Monday. </w:t>
+            </w:r>
+            <w:r>
+              <w:t>For example, the player model</w:t>
+            </w:r>
+            <w:r>
+              <w:t>, the coin</w:t>
+            </w:r>
+            <w:r>
+              <w:t xml:space="preserve"> model, the map model, the wallet model, and the bank model.</w:t>
+            </w:r>
+            <w:r>
+              <w:t xml:space="preserve"> Whilst programming the models, add descriptions of algorithms and data structures used.</w:t>
+            </w:r>
+          </w:p>
+          <w:p>
+            <w:pPr>
+              <w:pStyle w:val="ListParagraph"/>
+              <w:numPr>
+                <w:ilvl w:val="0"/>
+                <w:numId w:val="8"/>
+              </w:numPr>
+            </w:pPr>
+            <w:r>
               <w:t>Finish implementation of</w:t>
             </w:r>
             <w:r>
@@ -2323,6 +2477,9 @@
         </w:tc>
       </w:tr>
       <w:tr>
+        <w:trPr>
+          <w:trHeight w:val="1834"/>
+        </w:trPr>
         <w:tc>
           <w:tcPr>
             <w:tcW w:w="846" w:type="dxa"/>
@@ -2402,7 +2559,7 @@
               </w:numPr>
             </w:pPr>
             <w:r>
-              <w:t>Start writing the backend Firebase server by Tuesday.</w:t>
+              <w:t>Make a document for listing the algorithms and data structures used in developing the Firebase backend server.</w:t>
             </w:r>
           </w:p>
           <w:p>
@@ -2414,19 +2571,16 @@
               </w:numPr>
             </w:pPr>
             <w:r>
-              <w:t xml:space="preserve">Start writing automation testing scripts for the </w:t>
-            </w:r>
-            <w:r>
-              <w:t xml:space="preserve">MVC </w:t>
-            </w:r>
-            <w:r>
-              <w:t xml:space="preserve">models and the </w:t>
-            </w:r>
-            <w:r>
-              <w:t xml:space="preserve">MVC </w:t>
-            </w:r>
-            <w:r>
-              <w:t>views by Thursday.</w:t>
+              <w:t xml:space="preserve">Start writing the backend Firebase server by </w:t>
+            </w:r>
+            <w:r>
+              <w:t>Monday</w:t>
+            </w:r>
+            <w:r>
+              <w:t>.</w:t>
+            </w:r>
+            <w:r>
+              <w:t xml:space="preserve"> Whilst programming the backend Firebase server, add descriptions of algorithms and data structures used to the document.</w:t>
             </w:r>
           </w:p>
           <w:p>
@@ -2438,7 +2592,46 @@
               </w:numPr>
             </w:pPr>
             <w:r>
+              <w:t xml:space="preserve">Start writing automation testing scripts for the </w:t>
+            </w:r>
+            <w:r>
+              <w:t xml:space="preserve">MVC </w:t>
+            </w:r>
+            <w:r>
+              <w:t xml:space="preserve">models and the </w:t>
+            </w:r>
+            <w:r>
+              <w:t xml:space="preserve">MVC </w:t>
+            </w:r>
+            <w:r>
+              <w:t>views by Thursday.</w:t>
+            </w:r>
+          </w:p>
+          <w:p>
+            <w:pPr>
+              <w:pStyle w:val="ListParagraph"/>
+              <w:numPr>
+                <w:ilvl w:val="0"/>
+                <w:numId w:val="17"/>
+              </w:numPr>
+            </w:pPr>
+            <w:r>
+              <w:t>Make a document for listing the algorithms and data structures used in developing the MVC controllers by Wednesday.</w:t>
+            </w:r>
+          </w:p>
+          <w:p>
+            <w:pPr>
+              <w:pStyle w:val="ListParagraph"/>
+              <w:numPr>
+                <w:ilvl w:val="0"/>
+                <w:numId w:val="17"/>
+              </w:numPr>
+            </w:pPr>
+            <w:r>
               <w:t>Start implementing the MVC controllers by Wednesday.</w:t>
+            </w:r>
+            <w:r>
+              <w:t xml:space="preserve"> Whilst programming the controllers, add descriptions of algorithms and data structures used to the document.</w:t>
             </w:r>
           </w:p>
         </w:tc>
@@ -2494,6 +2687,38 @@
               <w:t>Finish programming the backend Firebase server by Wednesday.</w:t>
             </w:r>
           </w:p>
+          <w:p>
+            <w:pPr>
+              <w:pStyle w:val="ListParagraph"/>
+              <w:numPr>
+                <w:ilvl w:val="0"/>
+                <w:numId w:val="18"/>
+              </w:numPr>
+            </w:pPr>
+            <w:r>
+              <w:t xml:space="preserve">Have the word document for the implementation report created and added to the repository by </w:t>
+            </w:r>
+            <w:r>
+              <w:t>Friday</w:t>
+            </w:r>
+            <w:r>
+              <w:t>.</w:t>
+            </w:r>
+          </w:p>
+          <w:p>
+            <w:pPr>
+              <w:pStyle w:val="ListParagraph"/>
+              <w:numPr>
+                <w:ilvl w:val="0"/>
+                <w:numId w:val="18"/>
+              </w:numPr>
+            </w:pPr>
+            <w:r>
+              <w:t>Put all documents listing algorithm and data structure descriptions into the implementation report by Friday.</w:t>
+            </w:r>
+            <w:bookmarkStart w:id="1" w:name="_GoBack"/>
+            <w:bookmarkEnd w:id="1"/>
+          </w:p>
           <w:p/>
         </w:tc>
       </w:tr>
@@ -2600,8 +2825,6 @@
             <w:r>
               <w:t xml:space="preserve"> Firebase server</w:t>
             </w:r>
-            <w:bookmarkStart w:id="1" w:name="_GoBack"/>
-            <w:bookmarkEnd w:id="1"/>
             <w:r>
               <w:t xml:space="preserve"> by Tuesday.</w:t>
             </w:r>
@@ -2852,9 +3075,14 @@
         <w:pStyle w:val="Heading1"/>
       </w:pPr>
       <w:r>
-        <w:t>Fundamental Features to Coinz</w:t>
+        <w:t xml:space="preserve">Fundamental Features to </w:t>
+      </w:r>
+      <w:proofErr w:type="spellStart"/>
+      <w:r>
+        <w:t>Coinz</w:t>
       </w:r>
       <w:bookmarkEnd w:id="2"/>
+      <w:proofErr w:type="spellEnd"/>
     </w:p>
     <w:p/>
     <w:p>
@@ -2926,7 +3154,15 @@
         </w:numPr>
       </w:pPr>
       <w:r>
-        <w:t>Since the application is based on collecting cryptocurrency coins around a map, the logo will be different coloured coins pinpointed on a map.</w:t>
+        <w:t xml:space="preserve">Since the application is based on collecting </w:t>
+      </w:r>
+      <w:proofErr w:type="spellStart"/>
+      <w:r>
+        <w:t>cryptocurrency</w:t>
+      </w:r>
+      <w:proofErr w:type="spellEnd"/>
+      <w:r>
+        <w:t xml:space="preserve"> coins around a map, the logo will be different coloured coins pinpointed on a map.</w:t>
       </w:r>
     </w:p>
     <w:p>
@@ -2992,7 +3228,15 @@
         </w:numPr>
       </w:pPr>
       <w:r>
-        <w:t>In the body of the view (below the header and above the footer), there will be three buttons: Play, View Leaderboard and Exit.</w:t>
+        <w:t xml:space="preserve">In the body of the view (below the header and above the footer), there will be three buttons: Play, View </w:t>
+      </w:r>
+      <w:proofErr w:type="spellStart"/>
+      <w:r>
+        <w:t>Leaderboard</w:t>
+      </w:r>
+      <w:proofErr w:type="spellEnd"/>
+      <w:r>
+        <w:t xml:space="preserve"> and Exit.</w:t>
       </w:r>
     </w:p>
     <w:p>
@@ -3028,7 +3272,15 @@
         </w:numPr>
       </w:pPr>
       <w:r>
-        <w:t>The view leaderboard button will redirect to a view showing the top x players and their total number of GOLD.</w:t>
+        <w:t xml:space="preserve">The view </w:t>
+      </w:r>
+      <w:proofErr w:type="spellStart"/>
+      <w:r>
+        <w:t>leaderboard</w:t>
+      </w:r>
+      <w:proofErr w:type="spellEnd"/>
+      <w:r>
+        <w:t xml:space="preserve"> button will redirect to a view showing the top x players and their total number of GOLD.</w:t>
       </w:r>
     </w:p>
     <w:p/>
@@ -3056,9 +3308,14 @@
       </w:pPr>
       <w:bookmarkStart w:id="7" w:name="_Toc525843408"/>
       <w:r>
-        <w:t>Additional features of Coinz</w:t>
+        <w:t xml:space="preserve">Additional features of </w:t>
+      </w:r>
+      <w:proofErr w:type="spellStart"/>
+      <w:r>
+        <w:t>Coinz</w:t>
       </w:r>
       <w:bookmarkEnd w:id="7"/>
+      <w:proofErr w:type="spellEnd"/>
     </w:p>
     <w:p>
       <w:pPr>
@@ -3207,13 +3464,29 @@
         <w:t xml:space="preserve"> the Java to Kotlin translator is. It seems to be fine at translating toy Java code to toy Kotlin code, but there are situations where it can struggle translating enterprise level code to Kotlin. For example, </w:t>
       </w:r>
       <w:r>
-        <w:t xml:space="preserve">the Stackoverflow question [1] </w:t>
+        <w:t xml:space="preserve">the </w:t>
+      </w:r>
+      <w:proofErr w:type="spellStart"/>
+      <w:r>
+        <w:t>Stackoverflow</w:t>
+      </w:r>
+      <w:proofErr w:type="spellEnd"/>
+      <w:r>
+        <w:t xml:space="preserve"> question [1] </w:t>
       </w:r>
       <w:r>
         <w:t xml:space="preserve">is about </w:t>
       </w:r>
       <w:r>
-        <w:t>a developer using a Java CallbackWrapper in Kotlin that works fine; however, when the Java code is translated to Kotlin the compiler throws cryptic errors. The developer who answered the question noticed that the problem was caused b</w:t>
+        <w:t xml:space="preserve">a developer using a Java </w:t>
+      </w:r>
+      <w:proofErr w:type="spellStart"/>
+      <w:r>
+        <w:t>CallbackWrapper</w:t>
+      </w:r>
+      <w:proofErr w:type="spellEnd"/>
+      <w:r>
+        <w:t xml:space="preserve"> in Kotlin that works fine; however, when the Java code is translated to Kotlin the compiler throws cryptic errors. The developer who answered the question noticed that the problem was caused b</w:t>
       </w:r>
       <w:r>
         <w:t xml:space="preserve">y the fact Kotlin </w:t>
@@ -3258,7 +3531,15 @@
     <w:p/>
     <w:p>
       <w:r>
-        <w:t>Ones of Kotlin’s b</w:t>
+        <w:t xml:space="preserve">Ones of </w:t>
+      </w:r>
+      <w:proofErr w:type="spellStart"/>
+      <w:r>
+        <w:t>Kotlin’s</w:t>
+      </w:r>
+      <w:proofErr w:type="spellEnd"/>
+      <w:r>
+        <w:t xml:space="preserve"> b</w:t>
       </w:r>
       <w:r>
         <w:t>iggest advantage over Java is it</w:t>
@@ -3393,7 +3674,33 @@
           <w:szCs w:val="18"/>
           <w:lang w:eastAsia="en-GB"/>
         </w:rPr>
-        <w:t>"Raees"</w:t>
+        <w:t>"</w:t>
+      </w:r>
+      <w:proofErr w:type="spellStart"/>
+      <w:r>
+        <w:rPr>
+          <w:rFonts w:ascii="Menlo" w:hAnsi="Menlo" w:cs="Menlo"/>
+          <w:b/>
+          <w:bCs/>
+          <w:color w:val="008000"/>
+          <w:sz w:val="18"/>
+          <w:szCs w:val="18"/>
+          <w:lang w:eastAsia="en-GB"/>
+        </w:rPr>
+        <w:t>Raees</w:t>
+      </w:r>
+      <w:proofErr w:type="spellEnd"/>
+      <w:r>
+        <w:rPr>
+          <w:rFonts w:ascii="Menlo" w:hAnsi="Menlo" w:cs="Menlo"/>
+          <w:b/>
+          <w:bCs/>
+          <w:color w:val="008000"/>
+          <w:sz w:val="18"/>
+          <w:szCs w:val="18"/>
+          <w:lang w:eastAsia="en-GB"/>
+        </w:rPr>
+        <w:t>"</w:t>
       </w:r>
       <w:r>
         <w:rPr>
@@ -3522,6 +3829,7 @@
       </w:r>
     </w:p>
     <w:p>
+      <w:proofErr w:type="spellStart"/>
       <w:r>
         <w:rPr>
           <w:rFonts w:ascii="Menlo" w:hAnsi="Menlo" w:cs="Menlo"/>
@@ -3531,7 +3839,19 @@
           <w:sz w:val="18"/>
           <w:szCs w:val="18"/>
         </w:rPr>
-        <w:t xml:space="preserve">val </w:t>
+        <w:t>val</w:t>
+      </w:r>
+      <w:proofErr w:type="spellEnd"/>
+      <w:r>
+        <w:rPr>
+          <w:rFonts w:ascii="Menlo" w:hAnsi="Menlo" w:cs="Menlo"/>
+          <w:b/>
+          <w:bCs/>
+          <w:color w:val="000080"/>
+          <w:sz w:val="18"/>
+          <w:szCs w:val="18"/>
+        </w:rPr>
+        <w:t xml:space="preserve"> </w:t>
       </w:r>
       <w:r>
         <w:rPr>
@@ -3542,6 +3862,8 @@
         </w:rPr>
         <w:t xml:space="preserve">names = </w:t>
       </w:r>
+      <w:proofErr w:type="spellStart"/>
+      <w:proofErr w:type="gramStart"/>
       <w:r>
         <w:rPr>
           <w:rFonts w:ascii="Menlo" w:hAnsi="Menlo" w:cs="Menlo"/>
@@ -3553,6 +3875,7 @@
         </w:rPr>
         <w:t>arrayOf</w:t>
       </w:r>
+      <w:proofErr w:type="spellEnd"/>
       <w:r>
         <w:rPr>
           <w:rFonts w:ascii="Menlo" w:hAnsi="Menlo" w:cs="Menlo"/>
@@ -3562,6 +3885,7 @@
         </w:rPr>
         <w:t>(</w:t>
       </w:r>
+      <w:proofErr w:type="gramEnd"/>
       <w:r>
         <w:rPr>
           <w:rFonts w:ascii="Menlo" w:hAnsi="Menlo" w:cs="Menlo"/>
@@ -3571,7 +3895,31 @@
           <w:sz w:val="18"/>
           <w:szCs w:val="18"/>
         </w:rPr>
-        <w:t>"Raees"</w:t>
+        <w:t>"</w:t>
+      </w:r>
+      <w:proofErr w:type="spellStart"/>
+      <w:r>
+        <w:rPr>
+          <w:rFonts w:ascii="Menlo" w:hAnsi="Menlo" w:cs="Menlo"/>
+          <w:b/>
+          <w:bCs/>
+          <w:color w:val="008000"/>
+          <w:sz w:val="18"/>
+          <w:szCs w:val="18"/>
+        </w:rPr>
+        <w:t>Raees</w:t>
+      </w:r>
+      <w:proofErr w:type="spellEnd"/>
+      <w:r>
+        <w:rPr>
+          <w:rFonts w:ascii="Menlo" w:hAnsi="Menlo" w:cs="Menlo"/>
+          <w:b/>
+          <w:bCs/>
+          <w:color w:val="008000"/>
+          <w:sz w:val="18"/>
+          <w:szCs w:val="18"/>
+        </w:rPr>
+        <w:t>"</w:t>
       </w:r>
       <w:r>
         <w:rPr>
@@ -3626,11 +3974,20 @@
     <w:p/>
     <w:p>
       <w:r>
-        <w:t>Whether this is a good thing depends on who you speak to. Personally, I don’t like writing lots of noisy code but there are developers who would dispute whether the extra code is noise. Some would say it’s signal because the String[] in front of the declaration tells you that you are declaring an array of strings. In Python this is a common concern because sometimes it’s difficult to determine the type of variable without calling the type method to explicitly check. Fortunately, in Kotlin there’s a way around this, we can explicitly tell the developer the type by changing the array declaration to:</w:t>
-      </w:r>
-    </w:p>
-    <w:p/>
-    <w:p>
+        <w:t xml:space="preserve">Whether this is a good thing depends on who you speak to. Personally, I don’t like writing lots of noisy code but there are developers who would dispute whether the extra code is noise. Some would say it’s signal because the </w:t>
+      </w:r>
+      <w:proofErr w:type="gramStart"/>
+      <w:r>
+        <w:t>String[</w:t>
+      </w:r>
+      <w:proofErr w:type="gramEnd"/>
+      <w:r>
+        <w:t>] in front of the declaration tells you that you are declaring an array of strings. In Python this is a common concern because sometimes it’s difficult to determine the type of variable without calling the type method to explicitly check. Fortunately, in Kotlin there’s a way around this, we can explicitly tell the developer the type by changing the array declaration to:</w:t>
+      </w:r>
+    </w:p>
+    <w:p/>
+    <w:p>
+      <w:proofErr w:type="spellStart"/>
       <w:r>
         <w:rPr>
           <w:rFonts w:ascii="Menlo" w:hAnsi="Menlo" w:cs="Menlo"/>
@@ -3640,7 +3997,19 @@
           <w:sz w:val="18"/>
           <w:szCs w:val="18"/>
         </w:rPr>
-        <w:t xml:space="preserve">val </w:t>
+        <w:t>val</w:t>
+      </w:r>
+      <w:proofErr w:type="spellEnd"/>
+      <w:r>
+        <w:rPr>
+          <w:rFonts w:ascii="Menlo" w:hAnsi="Menlo" w:cs="Menlo"/>
+          <w:b/>
+          <w:bCs/>
+          <w:color w:val="000080"/>
+          <w:sz w:val="18"/>
+          <w:szCs w:val="18"/>
+        </w:rPr>
+        <w:t xml:space="preserve"> </w:t>
       </w:r>
       <w:r>
         <w:rPr>
@@ -3651,6 +4020,8 @@
         </w:rPr>
         <w:t xml:space="preserve">names: Array&lt;String&gt; = </w:t>
       </w:r>
+      <w:proofErr w:type="spellStart"/>
+      <w:proofErr w:type="gramStart"/>
       <w:r>
         <w:rPr>
           <w:rFonts w:ascii="Menlo" w:hAnsi="Menlo" w:cs="Menlo"/>
@@ -3662,6 +4033,7 @@
         </w:rPr>
         <w:t>arrayOf</w:t>
       </w:r>
+      <w:proofErr w:type="spellEnd"/>
       <w:r>
         <w:rPr>
           <w:rFonts w:ascii="Menlo" w:hAnsi="Menlo" w:cs="Menlo"/>
@@ -3671,6 +4043,7 @@
         </w:rPr>
         <w:t>(</w:t>
       </w:r>
+      <w:proofErr w:type="gramEnd"/>
       <w:r>
         <w:rPr>
           <w:rFonts w:ascii="Menlo" w:hAnsi="Menlo" w:cs="Menlo"/>
@@ -3680,7 +4053,31 @@
           <w:sz w:val="18"/>
           <w:szCs w:val="18"/>
         </w:rPr>
-        <w:t>"Raees"</w:t>
+        <w:t>"</w:t>
+      </w:r>
+      <w:proofErr w:type="spellStart"/>
+      <w:r>
+        <w:rPr>
+          <w:rFonts w:ascii="Menlo" w:hAnsi="Menlo" w:cs="Menlo"/>
+          <w:b/>
+          <w:bCs/>
+          <w:color w:val="008000"/>
+          <w:sz w:val="18"/>
+          <w:szCs w:val="18"/>
+        </w:rPr>
+        <w:t>Raees</w:t>
+      </w:r>
+      <w:proofErr w:type="spellEnd"/>
+      <w:r>
+        <w:rPr>
+          <w:rFonts w:ascii="Menlo" w:hAnsi="Menlo" w:cs="Menlo"/>
+          <w:b/>
+          <w:bCs/>
+          <w:color w:val="008000"/>
+          <w:sz w:val="18"/>
+          <w:szCs w:val="18"/>
+        </w:rPr>
+        <w:t>"</w:t>
       </w:r>
       <w:r>
         <w:rPr>
@@ -3738,16 +4135,48 @@
         <w:t xml:space="preserve">So far there’s a fair tie between Java and Kotlin; Kotlin wins in the syntax department and Java wins in the compatibility department. But we need to make a decision now because if we choose the wrong language, it could lead to further problems down the line. For example, even though Google has an official page on migrating Java projects to Kotlin, there have been disputes about whether it’s an effective way to move to Kotlin because of the problems it introduces. For example, in the </w:t>
       </w:r>
       <w:r>
-        <w:t xml:space="preserve">migration article [2], </w:t>
-      </w:r>
-      <w:r>
-        <w:t xml:space="preserve"> Android Developer Paulina Sadowska talks about how following Google’s guidance will introduce problems if the Java project uses certain libraries. She talks about how using Java with Lombok to generate getters and setters causes errors in Kotlin because “when the Kotlin compiler runs it uses javac as well but with no annotation processing” Therefore, if we want to use Kotlin we must decide now because we will need to use different libraries than if we go with Java.</w:t>
-      </w:r>
-    </w:p>
-    <w:p/>
-    <w:p>
-      <w:r>
-        <w:t>In conclusion, I have decided to program the Coinz app in Java. Java wins when we consider code migration and translation problems. Kotlin wins when we consider syntax. However, by using common dependencies like Google Guava we can reap the benefits of less noisy data structure instantiation</w:t>
+        <w:t>migration article [2</w:t>
+      </w:r>
+      <w:proofErr w:type="gramStart"/>
+      <w:r>
+        <w:t xml:space="preserve">], </w:t>
+      </w:r>
+      <w:r>
+        <w:t xml:space="preserve"> Android</w:t>
+      </w:r>
+      <w:proofErr w:type="gramEnd"/>
+      <w:r>
+        <w:t xml:space="preserve"> Developer Paulina </w:t>
+      </w:r>
+      <w:proofErr w:type="spellStart"/>
+      <w:r>
+        <w:t>Sadowska</w:t>
+      </w:r>
+      <w:proofErr w:type="spellEnd"/>
+      <w:r>
+        <w:t xml:space="preserve"> talks about how following Google’s guidance will introduce problems if the Java project uses certain libraries. She talks about how using Java with Lombok to generate getters and setters causes errors in Kotlin because “when the Kotlin compiler runs it uses </w:t>
+      </w:r>
+      <w:proofErr w:type="spellStart"/>
+      <w:r>
+        <w:t>javac</w:t>
+      </w:r>
+      <w:proofErr w:type="spellEnd"/>
+      <w:r>
+        <w:t xml:space="preserve"> as well but with no annotation processing” Therefore, if we want to use Kotlin we must decide now because we will need to use different libraries than if we go with Java.</w:t>
+      </w:r>
+    </w:p>
+    <w:p/>
+    <w:p>
+      <w:r>
+        <w:t xml:space="preserve">In conclusion, I have decided to program the </w:t>
+      </w:r>
+      <w:proofErr w:type="spellStart"/>
+      <w:r>
+        <w:t>Coinz</w:t>
+      </w:r>
+      <w:proofErr w:type="spellEnd"/>
+      <w:r>
+        <w:t xml:space="preserve"> app in Java. Java wins when we consider code migration and translation problems. Kotlin wins when we consider syntax. However, by using common dependencies like Google Guava we can reap the benefits of less noisy data structure instantiation</w:t>
       </w:r>
       <w:r>
         <w:t xml:space="preserve"> by</w:t>
@@ -3756,7 +4185,15 @@
         <w:t xml:space="preserve"> using its utilit</w:t>
       </w:r>
       <w:r>
-        <w:t>y classes. Furthermore, I won’t be completing the Coinz app, I will just be making a prototype to pass onto a development team. There’s a significant time cost if 5 or 10 people have to spend a week learning the intricacies of Kotlin to understand good programming principles. We could just hire Kotlin developers but given the low supply and high demand, management will have to pay a higher salary.</w:t>
+        <w:t xml:space="preserve">y classes. Furthermore, I won’t be completing the </w:t>
+      </w:r>
+      <w:proofErr w:type="spellStart"/>
+      <w:r>
+        <w:t>Coinz</w:t>
+      </w:r>
+      <w:proofErr w:type="spellEnd"/>
+      <w:r>
+        <w:t xml:space="preserve"> app, I will just be making a prototype to pass onto a development team. There’s a significant time cost if 5 or 10 people have to spend a week learning the intricacies of Kotlin to understand good programming principles. We could just hire Kotlin developers but given the low supply and high demand, management will have to pay a higher salary.</w:t>
       </w:r>
     </w:p>
     <w:p/>
@@ -3793,7 +4230,23 @@
     <w:p/>
     <w:p>
       <w:r>
-        <w:t xml:space="preserve">[1] – Mgebrishvilli, J. (2017). Converted Java class file to Kotlin makes compilation error. Stackoverflow. [online], p.1. Available at: </w:t>
+        <w:t xml:space="preserve">[1] – </w:t>
+      </w:r>
+      <w:proofErr w:type="spellStart"/>
+      <w:r>
+        <w:t>Mgebrishvilli</w:t>
+      </w:r>
+      <w:proofErr w:type="spellEnd"/>
+      <w:r>
+        <w:t xml:space="preserve">, J. (2017). Converted Java class file to Kotlin makes compilation error. </w:t>
+      </w:r>
+      <w:proofErr w:type="spellStart"/>
+      <w:r>
+        <w:t>Stackoverflow</w:t>
+      </w:r>
+      <w:proofErr w:type="spellEnd"/>
+      <w:r>
+        <w:t xml:space="preserve">. [online], p.1. Available at: </w:t>
       </w:r>
       <w:hyperlink r:id="rId11" w:history="1">
         <w:r>
@@ -3810,13 +4263,29 @@
     <w:p/>
     <w:p>
       <w:r>
-        <w:t xml:space="preserve">[2] – Sadowska, P. (2018). How to f*** up Java to Kotlin migration in your existing Android app. </w:t>
-      </w:r>
+        <w:t xml:space="preserve">[2] – </w:t>
+      </w:r>
+      <w:proofErr w:type="spellStart"/>
+      <w:r>
+        <w:t>Sadowska</w:t>
+      </w:r>
+      <w:proofErr w:type="spellEnd"/>
+      <w:r>
+        <w:t xml:space="preserve">, P. (2018). How to f*** up Java to Kotlin migration in your existing Android app. </w:t>
+      </w:r>
+      <w:proofErr w:type="spellStart"/>
       <w:r>
         <w:rPr>
           <w:i/>
         </w:rPr>
-        <w:t xml:space="preserve">Usejournal. </w:t>
+        <w:t>Usejournal</w:t>
+      </w:r>
+      <w:proofErr w:type="spellEnd"/>
+      <w:r>
+        <w:rPr>
+          <w:i/>
+        </w:rPr>
+        <w:t xml:space="preserve">. </w:t>
       </w:r>
       <w:r>
         <w:t xml:space="preserve">[online], p. 1. Available at: </w:t>
@@ -3836,13 +4305,29 @@
     <w:p/>
     <w:p>
       <w:r>
-        <w:t xml:space="preserve">[3] – Shetty, R. (2018). Appium(Selenium)-Mobile Automation Testing from Scratch. </w:t>
-      </w:r>
+        <w:t xml:space="preserve">[3] – Shetty, R. (2018). </w:t>
+      </w:r>
+      <w:proofErr w:type="spellStart"/>
+      <w:r>
+        <w:t>Appium</w:t>
+      </w:r>
+      <w:proofErr w:type="spellEnd"/>
+      <w:r>
+        <w:t xml:space="preserve">(Selenium)-Mobile Automation Testing from Scratch. </w:t>
+      </w:r>
+      <w:proofErr w:type="spellStart"/>
       <w:r>
         <w:rPr>
           <w:i/>
         </w:rPr>
-        <w:t>Udemy.</w:t>
+        <w:t>Udemy</w:t>
+      </w:r>
+      <w:proofErr w:type="spellEnd"/>
+      <w:r>
+        <w:rPr>
+          <w:i/>
+        </w:rPr>
+        <w:t>.</w:t>
       </w:r>
       <w:r>
         <w:t xml:space="preserve"> [online], p.1. Available at: </w:t>
@@ -3864,11 +4349,19 @@
       <w:r>
         <w:t xml:space="preserve">[4] – TVAC Studio. (2018). Android Studio – Firebase Backend Tutorial Full Course. </w:t>
       </w:r>
+      <w:proofErr w:type="spellStart"/>
       <w:r>
         <w:rPr>
           <w:i/>
         </w:rPr>
-        <w:t xml:space="preserve">Youtube. </w:t>
+        <w:t>Youtube</w:t>
+      </w:r>
+      <w:proofErr w:type="spellEnd"/>
+      <w:r>
+        <w:rPr>
+          <w:i/>
+        </w:rPr>
+        <w:t xml:space="preserve">. </w:t>
       </w:r>
       <w:r>
         <w:t xml:space="preserve">[online], p.1. Available at: </w:t>
@@ -3958,7 +4451,15 @@
         </w:numPr>
       </w:pPr>
       <w:r>
-        <w:t>Location of coins are specified on map, they are collected by getting near to their location. (What if the player’s inventory is full? Drop/trade/bank)</w:t>
+        <w:t xml:space="preserve">Location of coins are specified on </w:t>
+      </w:r>
+      <w:proofErr w:type="gramStart"/>
+      <w:r>
+        <w:t>map,</w:t>
+      </w:r>
+      <w:proofErr w:type="gramEnd"/>
+      <w:r>
+        <w:t xml:space="preserve"> they are collected by getting near to their location. (What if the player’s inventory is full? Drop/trade/bank)</w:t>
       </w:r>
     </w:p>
     <w:p>
@@ -3982,7 +4483,15 @@
         </w:numPr>
       </w:pPr>
       <w:r>
-        <w:t>A new map is released every day. (Do we generate the map or is the geo-json data given to us?)</w:t>
+        <w:t>A new map is released every day. (Do we generate the map or is the geo-</w:t>
+      </w:r>
+      <w:proofErr w:type="spellStart"/>
+      <w:r>
+        <w:t>json</w:t>
+      </w:r>
+      <w:proofErr w:type="spellEnd"/>
+      <w:r>
+        <w:t xml:space="preserve"> data given to us?)</w:t>
       </w:r>
     </w:p>
     <w:p>
@@ -3994,7 +4503,15 @@
         </w:numPr>
       </w:pPr>
       <w:r>
-        <w:t>Four different coins: Penny (PENY), Dollar (DOLR), Shil (SHIL), Quid (QUID).</w:t>
+        <w:t xml:space="preserve">Four different coins: Penny (PENY), Dollar (DOLR), </w:t>
+      </w:r>
+      <w:proofErr w:type="spellStart"/>
+      <w:r>
+        <w:t>Shil</w:t>
+      </w:r>
+      <w:proofErr w:type="spellEnd"/>
+      <w:r>
+        <w:t xml:space="preserve"> (SHIL), Quid (QUID).</w:t>
       </w:r>
     </w:p>
     <w:p>
@@ -4030,7 +4547,15 @@
         </w:numPr>
       </w:pPr>
       <w:r>
-        <w:t>What algorithm are we going to use to handle coin fluctuations ? Is it going to be a simulation or based on real data?</w:t>
+        <w:t xml:space="preserve">What algorithm are we going to use to handle coin </w:t>
+      </w:r>
+      <w:proofErr w:type="gramStart"/>
+      <w:r>
+        <w:t>fluctuations ?</w:t>
+      </w:r>
+      <w:proofErr w:type="gramEnd"/>
+      <w:r>
+        <w:t xml:space="preserve"> Is it going to be a simulation or based on real data?</w:t>
       </w:r>
     </w:p>
     <w:p>
@@ -4042,7 +4567,15 @@
         </w:numPr>
       </w:pPr>
       <w:r>
-        <w:t>Every coin on a map has a value &gt; 0 but &lt; 10 of its currency (relative to GOLD) E.g 5</w:t>
+        <w:t xml:space="preserve">Every coin on a map has a value &gt; 0 but &lt; 10 of its currency (relative to GOLD) </w:t>
+      </w:r>
+      <w:proofErr w:type="spellStart"/>
+      <w:r>
+        <w:t>E.g</w:t>
+      </w:r>
+      <w:proofErr w:type="spellEnd"/>
+      <w:r>
+        <w:t xml:space="preserve"> 5</w:t>
       </w:r>
       <w:r>
         <w:t>.72384765123</w:t>
@@ -4220,7 +4753,15 @@
         </w:numPr>
       </w:pPr>
       <w:r>
-        <w:t>Answer ambiguities from underspecification [Map, coins, coin limit, daily map releases, types of coins, exchange rates, coin value, coins from older maps]</w:t>
+        <w:t xml:space="preserve">Answer ambiguities from </w:t>
+      </w:r>
+      <w:proofErr w:type="spellStart"/>
+      <w:r>
+        <w:t>underspecification</w:t>
+      </w:r>
+      <w:proofErr w:type="spellEnd"/>
+      <w:r>
+        <w:t xml:space="preserve"> [Map, coins, coin limit, daily map releases, types of coins, exchange rates, coin value, coins from older maps]</w:t>
       </w:r>
     </w:p>
     <w:p>
@@ -4310,12 +4851,14 @@
           <w:i/>
         </w:rPr>
       </w:pPr>
+      <w:proofErr w:type="spellStart"/>
       <w:r>
         <w:rPr>
           <w:i/>
         </w:rPr>
         <w:t>Leaderboard</w:t>
       </w:r>
+      <w:proofErr w:type="spellEnd"/>
     </w:p>
     <w:p>
       <w:pPr>
@@ -8175,7 +8718,7 @@
 </file>
 
 <file path=customXml/itemProps2.xml><?xml version="1.0" encoding="utf-8"?>
-<ds:datastoreItem xmlns:ds="http://schemas.openxmlformats.org/officeDocument/2006/customXml" ds:itemID="{5206EA3B-A83F-9340-8BC8-1F9A65CF9A94}">
+<ds:datastoreItem xmlns:ds="http://schemas.openxmlformats.org/officeDocument/2006/customXml" ds:itemID="{90824C75-2597-4A4A-8B57-A9BAECBC6143}">
   <ds:schemaRefs>
     <ds:schemaRef ds:uri="http://schemas.openxmlformats.org/officeDocument/2006/bibliography"/>
   </ds:schemaRefs>

</xml_diff>

<commit_message>
Started writing additional features
</commit_message>
<xml_diff>
--- a/Design/DesignDocument.docx
+++ b/Design/DesignDocument.docx
@@ -3199,37 +3199,26 @@
         </w:numPr>
       </w:pPr>
       <w:r>
-        <w:t>If the coins aren’t deposited into the bank by the end of the day, then they expire. However, players can trade their coins to other players that don’t have enough coins.</w:t>
+        <w:t xml:space="preserve">If the coins aren’t deposited into the bank by the end of the day, then they expire. </w:t>
+      </w:r>
+      <w:r>
+        <w:t>However, if a player has coins he or she does not need, the coins can be traded to another player who needs them.</w:t>
       </w:r>
     </w:p>
     <w:p>
       <w:pPr>
         <w:pStyle w:val="ListParagraph"/>
-        <w:numPr>
-          <w:ilvl w:val="0"/>
-          <w:numId w:val="11"/>
-        </w:numPr>
-      </w:pPr>
-      <w:r>
-        <w:t>…</w:t>
-      </w:r>
+      </w:pPr>
     </w:p>
     <w:p>
       <w:pPr>
-        <w:pStyle w:val="ListParagraph"/>
-      </w:pPr>
-      <w:bookmarkStart w:id="3" w:name="_GoBack"/>
+        <w:pStyle w:val="Heading2"/>
+      </w:pPr>
+      <w:bookmarkStart w:id="3" w:name="_Toc525843405"/>
+      <w:r>
+        <w:t>Logo</w:t>
+      </w:r>
       <w:bookmarkEnd w:id="3"/>
-    </w:p>
-    <w:p>
-      <w:pPr>
-        <w:pStyle w:val="Heading2"/>
-      </w:pPr>
-      <w:bookmarkStart w:id="4" w:name="_Toc525843405"/>
-      <w:r>
-        <w:t>Logo</w:t>
-      </w:r>
-      <w:bookmarkEnd w:id="4"/>
     </w:p>
     <w:p>
       <w:pPr>
@@ -3252,11 +3241,11 @@
       <w:pPr>
         <w:pStyle w:val="Heading2"/>
       </w:pPr>
-      <w:bookmarkStart w:id="5" w:name="_Toc525843406"/>
+      <w:bookmarkStart w:id="4" w:name="_Toc525843406"/>
       <w:r>
         <w:t>Welcome</w:t>
       </w:r>
-      <w:bookmarkEnd w:id="5"/>
+      <w:bookmarkEnd w:id="4"/>
     </w:p>
     <w:p>
       <w:pPr>
@@ -3279,11 +3268,11 @@
       <w:pPr>
         <w:pStyle w:val="Heading2"/>
       </w:pPr>
-      <w:bookmarkStart w:id="6" w:name="_Toc525843407"/>
+      <w:bookmarkStart w:id="5" w:name="_Toc525843407"/>
       <w:r>
         <w:t>Menu</w:t>
       </w:r>
-      <w:bookmarkEnd w:id="6"/>
+      <w:bookmarkEnd w:id="5"/>
     </w:p>
     <w:p>
       <w:pPr>
@@ -3378,12 +3367,11 @@
     <w:p/>
     <w:p/>
     <w:p/>
-    <w:p/>
     <w:p>
       <w:pPr>
         <w:pStyle w:val="Heading1"/>
       </w:pPr>
-      <w:bookmarkStart w:id="7" w:name="_Toc525843408"/>
+      <w:bookmarkStart w:id="6" w:name="_Toc525843408"/>
       <w:r>
         <w:t xml:space="preserve">Additional features of </w:t>
       </w:r>
@@ -3391,13 +3379,71 @@
       <w:r>
         <w:t>Coinz</w:t>
       </w:r>
-      <w:bookmarkEnd w:id="7"/>
+      <w:bookmarkEnd w:id="6"/>
       <w:proofErr w:type="spellEnd"/>
     </w:p>
     <w:p>
       <w:pPr>
         <w:pStyle w:val="Heading2"/>
       </w:pPr>
+    </w:p>
+    <w:p>
+      <w:pPr>
+        <w:pStyle w:val="Heading2"/>
+      </w:pPr>
+      <w:r>
+        <w:t>Coin Trading</w:t>
+      </w:r>
+    </w:p>
+    <w:p/>
+    <w:p>
+      <w:r>
+        <w:t xml:space="preserve">Players will be able to trade coins to other players, so someone might decide to swap a PENY for a QUID or vice versa. Players will be able to trade coins at any time in the game; there won’t be a specific trading time. On the home screen there will be an additional option called “Trade” which will show a list of online players. Tapping the name of the player will open a trade screen showing the coins in the player’s wallet and the coins in the other player’s wallet. </w:t>
+      </w:r>
+    </w:p>
+    <w:p/>
+    <w:p>
+      <w:pPr>
+        <w:pStyle w:val="Heading2"/>
+      </w:pPr>
+      <w:r>
+        <w:t>Leader</w:t>
+      </w:r>
+      <w:r>
+        <w:t>-b</w:t>
+      </w:r>
+      <w:r>
+        <w:t>oard</w:t>
+      </w:r>
+    </w:p>
+    <w:p/>
+    <w:p>
+      <w:r>
+        <w:t xml:space="preserve">In effort to make the game competitive, a leader-board will be included. On the home screen there will be an additional option to open a leader-board. Pressing the leader-board button will open a view showing a list of players and the total amount of GOLD in their inventory. There will be two types of leader-boards. The first type of leader-board will show every players total GOLD value since they started playing the game. The second type of leader-board will show the total amount of GOLD every player obtained by playing today’s map. </w:t>
+      </w:r>
+    </w:p>
+    <w:p/>
+    <w:p>
+      <w:pPr>
+        <w:pStyle w:val="Heading2"/>
+      </w:pPr>
+      <w:r>
+        <w:t>Share on social media</w:t>
+      </w:r>
+    </w:p>
+    <w:p/>
+    <w:p>
+      <w:bookmarkStart w:id="7" w:name="_GoBack"/>
+      <w:bookmarkEnd w:id="7"/>
+    </w:p>
+    <w:p/>
+    <w:p>
+      <w:pPr>
+        <w:pStyle w:val="Heading2"/>
+      </w:pPr>
+      <w:r>
+        <w:t>Distance Recording</w:t>
+      </w:r>
     </w:p>
     <w:p>
       <w:pPr>
@@ -4212,18 +4258,10 @@
         <w:t xml:space="preserve">So far there’s a fair tie between Java and Kotlin; Kotlin wins in the syntax department and Java wins in the compatibility department. But we need to make a decision now because if we choose the wrong language, it could lead to further problems down the line. For example, even though Google has an official page on migrating Java projects to Kotlin, there have been disputes about whether it’s an effective way to move to Kotlin because of the problems it introduces. For example, in the </w:t>
       </w:r>
       <w:r>
-        <w:t>migration article [2</w:t>
-      </w:r>
-      <w:proofErr w:type="gramStart"/>
-      <w:r>
-        <w:t xml:space="preserve">], </w:t>
-      </w:r>
-      <w:r>
-        <w:t xml:space="preserve"> Android</w:t>
-      </w:r>
-      <w:proofErr w:type="gramEnd"/>
-      <w:r>
-        <w:t xml:space="preserve"> Developer Paulina </w:t>
+        <w:t xml:space="preserve">migration article [2], </w:t>
+      </w:r>
+      <w:r>
+        <w:t xml:space="preserve">Android Developer Paulina </w:t>
       </w:r>
       <w:proofErr w:type="spellStart"/>
       <w:r>
@@ -4739,80 +4777,6 @@
       </w:pPr>
       <w:r>
         <w:t>Features</w:t>
-      </w:r>
-    </w:p>
-    <w:p/>
-    <w:p>
-      <w:r>
-        <w:t>Define features:</w:t>
-      </w:r>
-    </w:p>
-    <w:p>
-      <w:pPr>
-        <w:pStyle w:val="ListParagraph"/>
-        <w:numPr>
-          <w:ilvl w:val="0"/>
-          <w:numId w:val="1"/>
-        </w:numPr>
-      </w:pPr>
-      <w:r>
-        <w:t xml:space="preserve">Answer ambiguities from </w:t>
-      </w:r>
-      <w:proofErr w:type="spellStart"/>
-      <w:r>
-        <w:t>underspecification</w:t>
-      </w:r>
-      <w:proofErr w:type="spellEnd"/>
-      <w:r>
-        <w:t xml:space="preserve"> [Map, coins, coin limit, daily map releases, types of coins, exchange rates, coin value, coins from older maps]</w:t>
-      </w:r>
-    </w:p>
-    <w:p>
-      <w:pPr>
-        <w:pStyle w:val="ListParagraph"/>
-        <w:numPr>
-          <w:ilvl w:val="0"/>
-          <w:numId w:val="1"/>
-        </w:numPr>
-      </w:pPr>
-      <w:r>
-        <w:t>Logo</w:t>
-      </w:r>
-    </w:p>
-    <w:p>
-      <w:pPr>
-        <w:pStyle w:val="ListParagraph"/>
-        <w:numPr>
-          <w:ilvl w:val="0"/>
-          <w:numId w:val="1"/>
-        </w:numPr>
-      </w:pPr>
-      <w:r>
-        <w:t>Welcome</w:t>
-      </w:r>
-    </w:p>
-    <w:p>
-      <w:pPr>
-        <w:pStyle w:val="ListParagraph"/>
-        <w:numPr>
-          <w:ilvl w:val="0"/>
-          <w:numId w:val="1"/>
-        </w:numPr>
-      </w:pPr>
-      <w:r>
-        <w:t>Menu</w:t>
-      </w:r>
-    </w:p>
-    <w:p>
-      <w:pPr>
-        <w:pStyle w:val="ListParagraph"/>
-        <w:numPr>
-          <w:ilvl w:val="0"/>
-          <w:numId w:val="1"/>
-        </w:numPr>
-      </w:pPr>
-      <w:r>
-        <w:t>Login/Logout</w:t>
       </w:r>
     </w:p>
     <w:p>
@@ -5028,7 +4992,7 @@
         <w:rStyle w:val="PageNumber"/>
         <w:noProof/>
       </w:rPr>
-      <w:t>3</w:t>
+      <w:t>5</w:t>
     </w:r>
     <w:r>
       <w:rPr>
@@ -8721,7 +8685,7 @@
 </file>
 
 <file path=customXml/itemProps2.xml><?xml version="1.0" encoding="utf-8"?>
-<ds:datastoreItem xmlns:ds="http://schemas.openxmlformats.org/officeDocument/2006/customXml" ds:itemID="{FD963C0F-807E-7F4F-9D43-BA106DF0CAC3}">
+<ds:datastoreItem xmlns:ds="http://schemas.openxmlformats.org/officeDocument/2006/customXml" ds:itemID="{B527A952-E3B8-E540-9A96-536054A447A5}">
   <ds:schemaRefs>
     <ds:schemaRef ds:uri="http://schemas.openxmlformats.org/officeDocument/2006/bibliography"/>
   </ds:schemaRefs>

</xml_diff>

<commit_message>
Added distance recording to features
</commit_message>
<xml_diff>
--- a/Design/DesignDocument.docx
+++ b/Design/DesignDocument.docx
@@ -371,7 +371,6 @@
                                         <w:szCs w:val="28"/>
                                       </w:rPr>
                                     </w:pPr>
-                                    <w:proofErr w:type="spellStart"/>
                                     <w:r>
                                       <w:rPr>
                                         <w:color w:val="595959" w:themeColor="text1" w:themeTint="A6"/>
@@ -379,29 +378,8 @@
                                         <w:szCs w:val="28"/>
                                         <w:lang w:val="en-GB"/>
                                       </w:rPr>
-                                      <w:t>Raees</w:t>
+                                      <w:t>Raees Aamir</w:t>
                                     </w:r>
-                                    <w:proofErr w:type="spellEnd"/>
-                                    <w:r>
-                                      <w:rPr>
-                                        <w:color w:val="595959" w:themeColor="text1" w:themeTint="A6"/>
-                                        <w:sz w:val="28"/>
-                                        <w:szCs w:val="28"/>
-                                        <w:lang w:val="en-GB"/>
-                                      </w:rPr>
-                                      <w:t xml:space="preserve"> </w:t>
-                                    </w:r>
-                                    <w:proofErr w:type="spellStart"/>
-                                    <w:r>
-                                      <w:rPr>
-                                        <w:color w:val="595959" w:themeColor="text1" w:themeTint="A6"/>
-                                        <w:sz w:val="28"/>
-                                        <w:szCs w:val="28"/>
-                                        <w:lang w:val="en-GB"/>
-                                      </w:rPr>
-                                      <w:t>Aamir</w:t>
-                                    </w:r>
-                                    <w:proofErr w:type="spellEnd"/>
                                   </w:p>
                                 </w:sdtContent>
                               </w:sdt>
@@ -495,7 +473,6 @@
                                   <w:szCs w:val="28"/>
                                 </w:rPr>
                               </w:pPr>
-                              <w:proofErr w:type="spellStart"/>
                               <w:r>
                                 <w:rPr>
                                   <w:color w:val="595959" w:themeColor="text1" w:themeTint="A6"/>
@@ -503,29 +480,8 @@
                                   <w:szCs w:val="28"/>
                                   <w:lang w:val="en-GB"/>
                                 </w:rPr>
-                                <w:t>Raees</w:t>
+                                <w:t>Raees Aamir</w:t>
                               </w:r>
-                              <w:proofErr w:type="spellEnd"/>
-                              <w:r>
-                                <w:rPr>
-                                  <w:color w:val="595959" w:themeColor="text1" w:themeTint="A6"/>
-                                  <w:sz w:val="28"/>
-                                  <w:szCs w:val="28"/>
-                                  <w:lang w:val="en-GB"/>
-                                </w:rPr>
-                                <w:t xml:space="preserve"> </w:t>
-                              </w:r>
-                              <w:proofErr w:type="spellStart"/>
-                              <w:r>
-                                <w:rPr>
-                                  <w:color w:val="595959" w:themeColor="text1" w:themeTint="A6"/>
-                                  <w:sz w:val="28"/>
-                                  <w:szCs w:val="28"/>
-                                  <w:lang w:val="en-GB"/>
-                                </w:rPr>
-                                <w:t>Aamir</w:t>
-                              </w:r>
-                              <w:proofErr w:type="spellEnd"/>
                             </w:p>
                           </w:sdtContent>
                         </w:sdt>
@@ -687,43 +643,7 @@
                                         <w:sz w:val="20"/>
                                         <w:szCs w:val="20"/>
                                       </w:rPr>
-                                      <w:t xml:space="preserve">A document containing design decisions about </w:t>
-                                    </w:r>
-                                    <w:proofErr w:type="spellStart"/>
-                                    <w:r>
-                                      <w:rPr>
-                                        <w:color w:val="595959" w:themeColor="text1" w:themeTint="A6"/>
-                                        <w:sz w:val="20"/>
-                                        <w:szCs w:val="20"/>
-                                      </w:rPr>
-                                      <w:t>Coinz</w:t>
-                                    </w:r>
-                                    <w:proofErr w:type="spellEnd"/>
-                                    <w:r>
-                                      <w:rPr>
-                                        <w:color w:val="595959" w:themeColor="text1" w:themeTint="A6"/>
-                                        <w:sz w:val="20"/>
-                                        <w:szCs w:val="20"/>
-                                      </w:rPr>
-                                      <w:t xml:space="preserve">. A map based game where players have to collect </w:t>
-                                    </w:r>
-                                    <w:proofErr w:type="spellStart"/>
-                                    <w:r>
-                                      <w:rPr>
-                                        <w:color w:val="595959" w:themeColor="text1" w:themeTint="A6"/>
-                                        <w:sz w:val="20"/>
-                                        <w:szCs w:val="20"/>
-                                      </w:rPr>
-                                      <w:t>cryptocurrency</w:t>
-                                    </w:r>
-                                    <w:proofErr w:type="spellEnd"/>
-                                    <w:r>
-                                      <w:rPr>
-                                        <w:color w:val="595959" w:themeColor="text1" w:themeTint="A6"/>
-                                        <w:sz w:val="20"/>
-                                        <w:szCs w:val="20"/>
-                                      </w:rPr>
-                                      <w:t xml:space="preserve"> coins. Features of the app, </w:t>
+                                      <w:t xml:space="preserve">A document containing design decisions about Coinz. A map based game where players have to collect cryptocurrency coins. Features of the app, </w:t>
                                     </w:r>
                                     <w:r>
                                       <w:rPr>
@@ -819,43 +739,7 @@
                                   <w:sz w:val="20"/>
                                   <w:szCs w:val="20"/>
                                 </w:rPr>
-                                <w:t xml:space="preserve">A document containing design decisions about </w:t>
-                              </w:r>
-                              <w:proofErr w:type="spellStart"/>
-                              <w:r>
-                                <w:rPr>
-                                  <w:color w:val="595959" w:themeColor="text1" w:themeTint="A6"/>
-                                  <w:sz w:val="20"/>
-                                  <w:szCs w:val="20"/>
-                                </w:rPr>
-                                <w:t>Coinz</w:t>
-                              </w:r>
-                              <w:proofErr w:type="spellEnd"/>
-                              <w:r>
-                                <w:rPr>
-                                  <w:color w:val="595959" w:themeColor="text1" w:themeTint="A6"/>
-                                  <w:sz w:val="20"/>
-                                  <w:szCs w:val="20"/>
-                                </w:rPr>
-                                <w:t xml:space="preserve">. A map based game where players have to collect </w:t>
-                              </w:r>
-                              <w:proofErr w:type="spellStart"/>
-                              <w:r>
-                                <w:rPr>
-                                  <w:color w:val="595959" w:themeColor="text1" w:themeTint="A6"/>
-                                  <w:sz w:val="20"/>
-                                  <w:szCs w:val="20"/>
-                                </w:rPr>
-                                <w:t>cryptocurrency</w:t>
-                              </w:r>
-                              <w:proofErr w:type="spellEnd"/>
-                              <w:r>
-                                <w:rPr>
-                                  <w:color w:val="595959" w:themeColor="text1" w:themeTint="A6"/>
-                                  <w:sz w:val="20"/>
-                                  <w:szCs w:val="20"/>
-                                </w:rPr>
-                                <w:t xml:space="preserve"> coins. Features of the app, </w:t>
+                                <w:t xml:space="preserve">A document containing design decisions about Coinz. A map based game where players have to collect cryptocurrency coins. Features of the app, </w:t>
                               </w:r>
                               <w:r>
                                 <w:rPr>
@@ -2112,15 +1996,7 @@
               </w:numPr>
             </w:pPr>
             <w:r>
-              <w:t xml:space="preserve">Setup private repository for </w:t>
-            </w:r>
-            <w:proofErr w:type="spellStart"/>
-            <w:r>
-              <w:t>Coinz</w:t>
-            </w:r>
-            <w:proofErr w:type="spellEnd"/>
-            <w:r>
-              <w:t xml:space="preserve"> </w:t>
+              <w:t xml:space="preserve">Setup private repository for Coinz </w:t>
             </w:r>
             <w:r>
               <w:t>development project</w:t>
@@ -2227,15 +2103,7 @@
               <w:t>fundamental features</w:t>
             </w:r>
             <w:r>
-              <w:t xml:space="preserve"> to the </w:t>
-            </w:r>
-            <w:proofErr w:type="spellStart"/>
-            <w:r>
-              <w:t>Coinz</w:t>
-            </w:r>
-            <w:proofErr w:type="spellEnd"/>
-            <w:r>
-              <w:t xml:space="preserve"> app by Tuesday.</w:t>
+              <w:t xml:space="preserve"> to the Coinz app by Tuesday.</w:t>
             </w:r>
           </w:p>
           <w:p>
@@ -2253,15 +2121,7 @@
               <w:t xml:space="preserve">four </w:t>
             </w:r>
             <w:r>
-              <w:t xml:space="preserve">additional features to add to the </w:t>
-            </w:r>
-            <w:proofErr w:type="spellStart"/>
-            <w:r>
-              <w:t>Coinz</w:t>
-            </w:r>
-            <w:proofErr w:type="spellEnd"/>
-            <w:r>
-              <w:t xml:space="preserve"> app by Wednesday.</w:t>
+              <w:t>additional features to add to the Coinz app by Wednesday.</w:t>
             </w:r>
           </w:p>
           <w:p>
@@ -2276,29 +2136,8 @@
               <w:t xml:space="preserve">Start watching the </w:t>
             </w:r>
             <w:r>
-              <w:t xml:space="preserve">video tutorials on </w:t>
-            </w:r>
-            <w:proofErr w:type="spellStart"/>
-            <w:r>
-              <w:t>Mockito</w:t>
-            </w:r>
-            <w:proofErr w:type="spellEnd"/>
-            <w:r>
-              <w:t xml:space="preserve"> and </w:t>
-            </w:r>
-            <w:proofErr w:type="spellStart"/>
-            <w:r>
-              <w:t>JUnit</w:t>
-            </w:r>
-            <w:proofErr w:type="spellEnd"/>
-            <w:r>
-              <w:t xml:space="preserve"> testing from </w:t>
-            </w:r>
-            <w:proofErr w:type="spellStart"/>
-            <w:r>
-              <w:t>Udemy</w:t>
-            </w:r>
-            <w:proofErr w:type="spellEnd"/>
+              <w:t>video tutorials on Mockito and JUnit testing from Udemy</w:t>
+            </w:r>
             <w:r>
               <w:t>. [3]</w:t>
             </w:r>
@@ -2432,16 +2271,11 @@
             <w:r>
               <w:t xml:space="preserve">Add a commons dependency like Google Guava or Apache Commons to the </w:t>
             </w:r>
-            <w:proofErr w:type="spellStart"/>
             <w:r>
               <w:t>G</w:t>
             </w:r>
             <w:r>
-              <w:t>radle</w:t>
-            </w:r>
-            <w:proofErr w:type="spellEnd"/>
-            <w:r>
-              <w:t xml:space="preserve"> project</w:t>
+              <w:t>radle project</w:t>
             </w:r>
             <w:r>
               <w:t xml:space="preserve"> by Monday.</w:t>
@@ -2563,31 +2397,7 @@
               <w:t>Finish watching the videos from</w:t>
             </w:r>
             <w:r>
-              <w:t xml:space="preserve"> the </w:t>
-            </w:r>
-            <w:proofErr w:type="spellStart"/>
-            <w:r>
-              <w:t>Udemy</w:t>
-            </w:r>
-            <w:proofErr w:type="spellEnd"/>
-            <w:r>
-              <w:t xml:space="preserve"> </w:t>
-            </w:r>
-            <w:proofErr w:type="spellStart"/>
-            <w:r>
-              <w:t>Mockito</w:t>
-            </w:r>
-            <w:proofErr w:type="spellEnd"/>
-            <w:r>
-              <w:t xml:space="preserve"> and </w:t>
-            </w:r>
-            <w:proofErr w:type="spellStart"/>
-            <w:r>
-              <w:t>JUnit</w:t>
-            </w:r>
-            <w:proofErr w:type="spellEnd"/>
-            <w:r>
-              <w:t xml:space="preserve"> tutorials</w:t>
+              <w:t xml:space="preserve"> the Udemy Mockito and JUnit tutorials</w:t>
             </w:r>
             <w:r>
               <w:t>. [3]</w:t>
@@ -2822,15 +2632,7 @@
               </w:numPr>
             </w:pPr>
             <w:r>
-              <w:t xml:space="preserve">Add screenshots of the </w:t>
-            </w:r>
-            <w:proofErr w:type="spellStart"/>
-            <w:r>
-              <w:t>Coinz</w:t>
-            </w:r>
-            <w:proofErr w:type="spellEnd"/>
-            <w:r>
-              <w:t xml:space="preserve"> gameplay to the implementation report by Thursday.</w:t>
+              <w:t>Add screenshots of the Coinz gameplay to the implementation report by Thursday.</w:t>
             </w:r>
           </w:p>
           <w:p>
@@ -3152,14 +2954,9 @@
       </w:pPr>
       <w:bookmarkStart w:id="1" w:name="_Toc525843403"/>
       <w:r>
-        <w:t xml:space="preserve">Fundamental Features to </w:t>
-      </w:r>
-      <w:proofErr w:type="spellStart"/>
-      <w:r>
-        <w:t>Coinz</w:t>
+        <w:t>Fundamental Features to Coinz</w:t>
       </w:r>
       <w:bookmarkEnd w:id="1"/>
-      <w:proofErr w:type="spellEnd"/>
     </w:p>
     <w:p/>
     <w:p>
@@ -3295,15 +3092,7 @@
         </w:numPr>
       </w:pPr>
       <w:r>
-        <w:t xml:space="preserve">In the body of the view (below the header and above the footer), there will be three buttons: Play, View </w:t>
-      </w:r>
-      <w:proofErr w:type="spellStart"/>
-      <w:r>
-        <w:t>Leaderboard</w:t>
-      </w:r>
-      <w:proofErr w:type="spellEnd"/>
-      <w:r>
-        <w:t xml:space="preserve"> and Exit.</w:t>
+        <w:t>In the body of the view (below the header and above the footer), there will be three buttons: Play, View Leaderboard and Exit.</w:t>
       </w:r>
     </w:p>
     <w:p>
@@ -3339,15 +3128,7 @@
         </w:numPr>
       </w:pPr>
       <w:r>
-        <w:t xml:space="preserve">The view </w:t>
-      </w:r>
-      <w:proofErr w:type="spellStart"/>
-      <w:r>
-        <w:t>leaderboard</w:t>
-      </w:r>
-      <w:proofErr w:type="spellEnd"/>
-      <w:r>
-        <w:t xml:space="preserve"> button will redirect to a view showing the top x players and their total number of GOLD.</w:t>
+        <w:t>The view leaderboard button will redirect to a view showing the top x players and their total number of GOLD.</w:t>
       </w:r>
     </w:p>
     <w:p/>
@@ -3373,14 +3154,9 @@
       </w:pPr>
       <w:bookmarkStart w:id="6" w:name="_Toc525843408"/>
       <w:r>
-        <w:t xml:space="preserve">Additional features of </w:t>
-      </w:r>
-      <w:proofErr w:type="spellStart"/>
-      <w:r>
-        <w:t>Coinz</w:t>
+        <w:t>Additional features of Coinz</w:t>
       </w:r>
       <w:bookmarkEnd w:id="6"/>
-      <w:proofErr w:type="spellEnd"/>
     </w:p>
     <w:p>
       <w:pPr>
@@ -3419,7 +3195,13 @@
     <w:p/>
     <w:p>
       <w:r>
-        <w:t xml:space="preserve">In effort to make the game competitive, a leader-board will be included. On the home screen there will be an additional option to open a leader-board. Pressing the leader-board button will open a view showing a list of players and the total amount of GOLD in their inventory. There will be two types of leader-boards. The first type of leader-board will show every players total GOLD value since they started playing the game. The second type of leader-board will show the total amount of GOLD every player obtained by playing today’s map. </w:t>
+        <w:t xml:space="preserve">In effort to make the game competitive, a leader-board will be included. On the home screen there will be an additional option to open a leader-board. Pressing the leader-board button will open a view showing a list of players and the total amount of GOLD in their </w:t>
+      </w:r>
+      <w:r>
+        <w:t>wallet</w:t>
+      </w:r>
+      <w:r>
+        <w:t xml:space="preserve">. There will be two types of leader-boards. The first type of leader-board will show every players total GOLD value since they started playing the game. The second type of leader-board will show the total amount of GOLD every player obtained by playing today’s map. </w:t>
       </w:r>
     </w:p>
     <w:p/>
@@ -3428,23 +3210,99 @@
         <w:pStyle w:val="Heading2"/>
       </w:pPr>
       <w:r>
-        <w:t>Share on social media</w:t>
+        <w:t>Distance Recording</w:t>
       </w:r>
     </w:p>
     <w:p/>
     <w:p>
+      <w:pPr>
+        <w:tabs>
+          <w:tab w:val="center" w:pos="4510"/>
+        </w:tabs>
+      </w:pPr>
+      <w:r>
+        <w:t xml:space="preserve">The player who </w:t>
+      </w:r>
+      <w:r>
+        <w:t>travels</w:t>
+      </w:r>
+      <w:r>
+        <w:t xml:space="preserve"> to a coin marker by following the shortest path will receive a bonus of 10% of the coin’s value.</w:t>
+      </w:r>
+      <w:r>
+        <w:t xml:space="preserve"> The path is defined as the route the player takes from their previous coin marker to the next coin marker. If the player hasn’t collected a coin before, then the path is defined as the area where the player logs into the game.</w:t>
+      </w:r>
+    </w:p>
+    <w:p>
+      <w:pPr>
+        <w:tabs>
+          <w:tab w:val="center" w:pos="4510"/>
+        </w:tabs>
+      </w:pPr>
+    </w:p>
+    <w:p>
+      <w:pPr>
+        <w:tabs>
+          <w:tab w:val="center" w:pos="4510"/>
+        </w:tabs>
+      </w:pPr>
+      <w:r>
+        <w:t xml:space="preserve">The application will be able to determine if the player’s path to the coin is the shortest path by </w:t>
+      </w:r>
+      <w:r>
+        <w:t>comparing the player’s path to the shortest path</w:t>
+      </w:r>
       <w:bookmarkStart w:id="7" w:name="_GoBack"/>
       <w:bookmarkEnd w:id="7"/>
+      <w:r>
+        <w:t xml:space="preserve"> generated by a path-finding algorithm such as A* or D</w:t>
+      </w:r>
+      <w:r>
+        <w:t>ijkstra</w:t>
+      </w:r>
+      <w:r>
+        <w:t>’s algorithm. If a path-finding algorithm is implemented in Mapbox, I will not implement A* or Dijkstra’s algorithm.</w:t>
+      </w:r>
     </w:p>
     <w:p/>
-    <w:p>
-      <w:pPr>
-        <w:pStyle w:val="Heading2"/>
-      </w:pPr>
-      <w:r>
-        <w:t>Distance Recording</w:t>
-      </w:r>
-    </w:p>
+    <w:p/>
+    <w:p/>
+    <w:p/>
+    <w:p/>
+    <w:p/>
+    <w:p/>
+    <w:p/>
+    <w:p/>
+    <w:p/>
+    <w:p/>
+    <w:p/>
+    <w:p/>
+    <w:p/>
+    <w:p/>
+    <w:p/>
+    <w:p/>
+    <w:p/>
+    <w:p/>
+    <w:p/>
+    <w:p/>
+    <w:p/>
+    <w:p/>
+    <w:p/>
+    <w:p/>
+    <w:p/>
+    <w:p/>
+    <w:p/>
+    <w:p/>
+    <w:p/>
+    <w:p/>
+    <w:p/>
+    <w:p/>
+    <w:p/>
+    <w:p/>
+    <w:p/>
+    <w:p/>
+    <w:p/>
+    <w:p/>
     <w:p>
       <w:pPr>
         <w:pStyle w:val="Heading1"/>
@@ -3452,55 +3310,6 @@
           <w:tab w:val="left" w:pos="6945"/>
         </w:tabs>
       </w:pPr>
-    </w:p>
-    <w:p/>
-    <w:p/>
-    <w:p/>
-    <w:p/>
-    <w:p/>
-    <w:p/>
-    <w:p/>
-    <w:p/>
-    <w:p/>
-    <w:p/>
-    <w:p/>
-    <w:p/>
-    <w:p/>
-    <w:p/>
-    <w:p/>
-    <w:p/>
-    <w:p/>
-    <w:p/>
-    <w:p/>
-    <w:p/>
-    <w:p/>
-    <w:p/>
-    <w:p/>
-    <w:p/>
-    <w:p/>
-    <w:p/>
-    <w:p/>
-    <w:p/>
-    <w:p/>
-    <w:p/>
-    <w:p/>
-    <w:p/>
-    <w:p/>
-    <w:p/>
-    <w:p/>
-    <w:p/>
-    <w:p/>
-    <w:p/>
-    <w:p/>
-    <w:p/>
-    <w:p/>
-    <w:p>
-      <w:pPr>
-        <w:pStyle w:val="Heading1"/>
-        <w:tabs>
-          <w:tab w:val="left" w:pos="6945"/>
-        </w:tabs>
-      </w:pPr>
       <w:bookmarkStart w:id="8" w:name="_Toc525843409"/>
       <w:r>
         <w:t xml:space="preserve">Programming Language </w:t>
@@ -3587,29 +3396,13 @@
         <w:t xml:space="preserve"> the Java to Kotlin translator is. It seems to be fine at translating toy Java code to toy Kotlin code, but there are situations where it can struggle translating enterprise level code to Kotlin. For example, </w:t>
       </w:r>
       <w:r>
-        <w:t xml:space="preserve">the </w:t>
-      </w:r>
-      <w:proofErr w:type="spellStart"/>
-      <w:r>
-        <w:t>Stackoverflow</w:t>
-      </w:r>
-      <w:proofErr w:type="spellEnd"/>
-      <w:r>
-        <w:t xml:space="preserve"> question [1] </w:t>
+        <w:t xml:space="preserve">the Stackoverflow question [1] </w:t>
       </w:r>
       <w:r>
         <w:t xml:space="preserve">is about </w:t>
       </w:r>
       <w:r>
-        <w:t xml:space="preserve">a developer using a Java </w:t>
-      </w:r>
-      <w:proofErr w:type="spellStart"/>
-      <w:r>
-        <w:t>CallbackWrapper</w:t>
-      </w:r>
-      <w:proofErr w:type="spellEnd"/>
-      <w:r>
-        <w:t xml:space="preserve"> in Kotlin that works fine; however, when the Java code is translated to Kotlin the compiler throws cryptic errors. The developer who answered the question noticed that the problem was caused b</w:t>
+        <w:t>a developer using a Java CallbackWrapper in Kotlin that works fine; however, when the Java code is translated to Kotlin the compiler throws cryptic errors. The developer who answered the question noticed that the problem was caused b</w:t>
       </w:r>
       <w:r>
         <w:t xml:space="preserve">y the fact Kotlin </w:t>
@@ -3654,15 +3447,7 @@
     <w:p/>
     <w:p>
       <w:r>
-        <w:t xml:space="preserve">Ones of </w:t>
-      </w:r>
-      <w:proofErr w:type="spellStart"/>
-      <w:r>
-        <w:t>Kotlin’s</w:t>
-      </w:r>
-      <w:proofErr w:type="spellEnd"/>
-      <w:r>
-        <w:t xml:space="preserve"> b</w:t>
+        <w:t>Ones of Kotlin’s b</w:t>
       </w:r>
       <w:r>
         <w:t>iggest advantage over Java is it</w:t>
@@ -3797,33 +3582,7 @@
           <w:szCs w:val="18"/>
           <w:lang w:eastAsia="en-GB"/>
         </w:rPr>
-        <w:t>"</w:t>
-      </w:r>
-      <w:proofErr w:type="spellStart"/>
-      <w:r>
-        <w:rPr>
-          <w:rFonts w:ascii="Menlo" w:hAnsi="Menlo" w:cs="Menlo"/>
-          <w:b/>
-          <w:bCs/>
-          <w:color w:val="008000"/>
-          <w:sz w:val="18"/>
-          <w:szCs w:val="18"/>
-          <w:lang w:eastAsia="en-GB"/>
-        </w:rPr>
-        <w:t>Raees</w:t>
-      </w:r>
-      <w:proofErr w:type="spellEnd"/>
-      <w:r>
-        <w:rPr>
-          <w:rFonts w:ascii="Menlo" w:hAnsi="Menlo" w:cs="Menlo"/>
-          <w:b/>
-          <w:bCs/>
-          <w:color w:val="008000"/>
-          <w:sz w:val="18"/>
-          <w:szCs w:val="18"/>
-          <w:lang w:eastAsia="en-GB"/>
-        </w:rPr>
-        <w:t>"</w:t>
+        <w:t>"Raees"</w:t>
       </w:r>
       <w:r>
         <w:rPr>
@@ -3952,7 +3711,6 @@
       </w:r>
     </w:p>
     <w:p>
-      <w:proofErr w:type="spellStart"/>
       <w:r>
         <w:rPr>
           <w:rFonts w:ascii="Menlo" w:hAnsi="Menlo" w:cs="Menlo"/>
@@ -3962,19 +3720,7 @@
           <w:sz w:val="18"/>
           <w:szCs w:val="18"/>
         </w:rPr>
-        <w:t>val</w:t>
-      </w:r>
-      <w:proofErr w:type="spellEnd"/>
-      <w:r>
-        <w:rPr>
-          <w:rFonts w:ascii="Menlo" w:hAnsi="Menlo" w:cs="Menlo"/>
-          <w:b/>
-          <w:bCs/>
-          <w:color w:val="000080"/>
-          <w:sz w:val="18"/>
-          <w:szCs w:val="18"/>
-        </w:rPr>
-        <w:t xml:space="preserve"> </w:t>
+        <w:t xml:space="preserve">val </w:t>
       </w:r>
       <w:r>
         <w:rPr>
@@ -3985,8 +3731,6 @@
         </w:rPr>
         <w:t xml:space="preserve">names = </w:t>
       </w:r>
-      <w:proofErr w:type="spellStart"/>
-      <w:proofErr w:type="gramStart"/>
       <w:r>
         <w:rPr>
           <w:rFonts w:ascii="Menlo" w:hAnsi="Menlo" w:cs="Menlo"/>
@@ -3998,7 +3742,6 @@
         </w:rPr>
         <w:t>arrayOf</w:t>
       </w:r>
-      <w:proofErr w:type="spellEnd"/>
       <w:r>
         <w:rPr>
           <w:rFonts w:ascii="Menlo" w:hAnsi="Menlo" w:cs="Menlo"/>
@@ -4008,7 +3751,6 @@
         </w:rPr>
         <w:t>(</w:t>
       </w:r>
-      <w:proofErr w:type="gramEnd"/>
       <w:r>
         <w:rPr>
           <w:rFonts w:ascii="Menlo" w:hAnsi="Menlo" w:cs="Menlo"/>
@@ -4018,31 +3760,7 @@
           <w:sz w:val="18"/>
           <w:szCs w:val="18"/>
         </w:rPr>
-        <w:t>"</w:t>
-      </w:r>
-      <w:proofErr w:type="spellStart"/>
-      <w:r>
-        <w:rPr>
-          <w:rFonts w:ascii="Menlo" w:hAnsi="Menlo" w:cs="Menlo"/>
-          <w:b/>
-          <w:bCs/>
-          <w:color w:val="008000"/>
-          <w:sz w:val="18"/>
-          <w:szCs w:val="18"/>
-        </w:rPr>
-        <w:t>Raees</w:t>
-      </w:r>
-      <w:proofErr w:type="spellEnd"/>
-      <w:r>
-        <w:rPr>
-          <w:rFonts w:ascii="Menlo" w:hAnsi="Menlo" w:cs="Menlo"/>
-          <w:b/>
-          <w:bCs/>
-          <w:color w:val="008000"/>
-          <w:sz w:val="18"/>
-          <w:szCs w:val="18"/>
-        </w:rPr>
-        <w:t>"</w:t>
+        <w:t>"Raees"</w:t>
       </w:r>
       <w:r>
         <w:rPr>
@@ -4097,20 +3815,11 @@
     <w:p/>
     <w:p>
       <w:r>
-        <w:t xml:space="preserve">Whether this is a good thing depends on who you speak to. Personally, I don’t like writing lots of noisy code but there are developers who would dispute whether the extra code is noise. Some would say it’s signal because the </w:t>
-      </w:r>
-      <w:proofErr w:type="gramStart"/>
-      <w:r>
-        <w:t>String[</w:t>
-      </w:r>
-      <w:proofErr w:type="gramEnd"/>
-      <w:r>
-        <w:t>] in front of the declaration tells you that you are declaring an array of strings. In Python this is a common concern because sometimes it’s difficult to determine the type of variable without calling the type method to explicitly check. Fortunately, in Kotlin there’s a way around this, we can explicitly tell the developer the type by changing the array declaration to:</w:t>
+        <w:t>Whether this is a good thing depends on who you speak to. Personally, I don’t like writing lots of noisy code but there are developers who would dispute whether the extra code is noise. Some would say it’s signal because the String[] in front of the declaration tells you that you are declaring an array of strings. In Python this is a common concern because sometimes it’s difficult to determine the type of variable without calling the type method to explicitly check. Fortunately, in Kotlin there’s a way around this, we can explicitly tell the developer the type by changing the array declaration to:</w:t>
       </w:r>
     </w:p>
     <w:p/>
     <w:p>
-      <w:proofErr w:type="spellStart"/>
       <w:r>
         <w:rPr>
           <w:rFonts w:ascii="Menlo" w:hAnsi="Menlo" w:cs="Menlo"/>
@@ -4120,19 +3829,7 @@
           <w:sz w:val="18"/>
           <w:szCs w:val="18"/>
         </w:rPr>
-        <w:t>val</w:t>
-      </w:r>
-      <w:proofErr w:type="spellEnd"/>
-      <w:r>
-        <w:rPr>
-          <w:rFonts w:ascii="Menlo" w:hAnsi="Menlo" w:cs="Menlo"/>
-          <w:b/>
-          <w:bCs/>
-          <w:color w:val="000080"/>
-          <w:sz w:val="18"/>
-          <w:szCs w:val="18"/>
-        </w:rPr>
-        <w:t xml:space="preserve"> </w:t>
+        <w:t xml:space="preserve">val </w:t>
       </w:r>
       <w:r>
         <w:rPr>
@@ -4143,8 +3840,6 @@
         </w:rPr>
         <w:t xml:space="preserve">names: Array&lt;String&gt; = </w:t>
       </w:r>
-      <w:proofErr w:type="spellStart"/>
-      <w:proofErr w:type="gramStart"/>
       <w:r>
         <w:rPr>
           <w:rFonts w:ascii="Menlo" w:hAnsi="Menlo" w:cs="Menlo"/>
@@ -4156,7 +3851,6 @@
         </w:rPr>
         <w:t>arrayOf</w:t>
       </w:r>
-      <w:proofErr w:type="spellEnd"/>
       <w:r>
         <w:rPr>
           <w:rFonts w:ascii="Menlo" w:hAnsi="Menlo" w:cs="Menlo"/>
@@ -4166,7 +3860,6 @@
         </w:rPr>
         <w:t>(</w:t>
       </w:r>
-      <w:proofErr w:type="gramEnd"/>
       <w:r>
         <w:rPr>
           <w:rFonts w:ascii="Menlo" w:hAnsi="Menlo" w:cs="Menlo"/>
@@ -4176,31 +3869,7 @@
           <w:sz w:val="18"/>
           <w:szCs w:val="18"/>
         </w:rPr>
-        <w:t>"</w:t>
-      </w:r>
-      <w:proofErr w:type="spellStart"/>
-      <w:r>
-        <w:rPr>
-          <w:rFonts w:ascii="Menlo" w:hAnsi="Menlo" w:cs="Menlo"/>
-          <w:b/>
-          <w:bCs/>
-          <w:color w:val="008000"/>
-          <w:sz w:val="18"/>
-          <w:szCs w:val="18"/>
-        </w:rPr>
-        <w:t>Raees</w:t>
-      </w:r>
-      <w:proofErr w:type="spellEnd"/>
-      <w:r>
-        <w:rPr>
-          <w:rFonts w:ascii="Menlo" w:hAnsi="Menlo" w:cs="Menlo"/>
-          <w:b/>
-          <w:bCs/>
-          <w:color w:val="008000"/>
-          <w:sz w:val="18"/>
-          <w:szCs w:val="18"/>
-        </w:rPr>
-        <w:t>"</w:t>
+        <w:t>"Raees"</w:t>
       </w:r>
       <w:r>
         <w:rPr>
@@ -4261,37 +3930,13 @@
         <w:t xml:space="preserve">migration article [2], </w:t>
       </w:r>
       <w:r>
-        <w:t xml:space="preserve">Android Developer Paulina </w:t>
-      </w:r>
-      <w:proofErr w:type="spellStart"/>
-      <w:r>
-        <w:t>Sadowska</w:t>
-      </w:r>
-      <w:proofErr w:type="spellEnd"/>
-      <w:r>
-        <w:t xml:space="preserve"> talks about how following Google’s guidance will introduce problems if the Java project uses certain libraries. She talks about how using Java with Lombok to generate getters and setters causes errors in Kotlin because “when the Kotlin compiler runs it uses </w:t>
-      </w:r>
-      <w:proofErr w:type="spellStart"/>
-      <w:r>
-        <w:t>javac</w:t>
-      </w:r>
-      <w:proofErr w:type="spellEnd"/>
-      <w:r>
-        <w:t xml:space="preserve"> as well but with no annotation processing” Therefore, if we want to use Kotlin we must decide now because we will need to use different libraries than if we go with Java.</w:t>
+        <w:t>Android Developer Paulina Sadowska talks about how following Google’s guidance will introduce problems if the Java project uses certain libraries. She talks about how using Java with Lombok to generate getters and setters causes errors in Kotlin because “when the Kotlin compiler runs it uses javac as well but with no annotation processing” Therefore, if we want to use Kotlin we must decide now because we will need to use different libraries than if we go with Java.</w:t>
       </w:r>
     </w:p>
     <w:p/>
     <w:p>
       <w:r>
-        <w:t xml:space="preserve">In conclusion, I have decided to program the </w:t>
-      </w:r>
-      <w:proofErr w:type="spellStart"/>
-      <w:r>
-        <w:t>Coinz</w:t>
-      </w:r>
-      <w:proofErr w:type="spellEnd"/>
-      <w:r>
-        <w:t xml:space="preserve"> app in Java. Java wins when we consider code migration and translation problems. Kotlin wins when we consider syntax. However, by using common dependencies like Google Guava we can reap the benefits of less noisy data structure instantiation</w:t>
+        <w:t>In conclusion, I have decided to program the Coinz app in Java. Java wins when we consider code migration and translation problems. Kotlin wins when we consider syntax. However, by using common dependencies like Google Guava we can reap the benefits of less noisy data structure instantiation</w:t>
       </w:r>
       <w:r>
         <w:t xml:space="preserve"> by</w:t>
@@ -4300,15 +3945,7 @@
         <w:t xml:space="preserve"> using its utilit</w:t>
       </w:r>
       <w:r>
-        <w:t xml:space="preserve">y classes. Furthermore, I won’t be completing the </w:t>
-      </w:r>
-      <w:proofErr w:type="spellStart"/>
-      <w:r>
-        <w:t>Coinz</w:t>
-      </w:r>
-      <w:proofErr w:type="spellEnd"/>
-      <w:r>
-        <w:t xml:space="preserve"> app, I will just be making a prototype to pass onto a development team. There’s a significant time cost if 5 or 10 people have to spend a week learning the intricacies of Kotlin to understand good programming principles. We could just hire Kotlin developers but given the low supply and high demand, management will have to pay a higher salary.</w:t>
+        <w:t>y classes. Furthermore, I won’t be completing the Coinz app, I will just be making a prototype to pass onto a development team. There’s a significant time cost if 5 or 10 people have to spend a week learning the intricacies of Kotlin to understand good programming principles. We could just hire Kotlin developers but given the low supply and high demand, management will have to pay a higher salary.</w:t>
       </w:r>
     </w:p>
     <w:p/>
@@ -4345,23 +3982,7 @@
     <w:p/>
     <w:p>
       <w:r>
-        <w:t xml:space="preserve">[1] – </w:t>
-      </w:r>
-      <w:proofErr w:type="spellStart"/>
-      <w:r>
-        <w:t>Mgebrishvilli</w:t>
-      </w:r>
-      <w:proofErr w:type="spellEnd"/>
-      <w:r>
-        <w:t xml:space="preserve">, J. (2017). Converted Java class file to Kotlin makes compilation error. </w:t>
-      </w:r>
-      <w:proofErr w:type="spellStart"/>
-      <w:r>
-        <w:t>Stackoverflow</w:t>
-      </w:r>
-      <w:proofErr w:type="spellEnd"/>
-      <w:r>
-        <w:t xml:space="preserve">. [online], p.1. Available at: </w:t>
+        <w:t xml:space="preserve">[1] – Mgebrishvilli, J. (2017). Converted Java class file to Kotlin makes compilation error. Stackoverflow. [online], p.1. Available at: </w:t>
       </w:r>
       <w:hyperlink r:id="rId11" w:history="1">
         <w:r>
@@ -4378,29 +3999,13 @@
     <w:p/>
     <w:p>
       <w:r>
-        <w:t xml:space="preserve">[2] – </w:t>
-      </w:r>
-      <w:proofErr w:type="spellStart"/>
-      <w:r>
-        <w:t>Sadowska</w:t>
-      </w:r>
-      <w:proofErr w:type="spellEnd"/>
-      <w:r>
-        <w:t xml:space="preserve">, P. (2018). How to f*** up Java to Kotlin migration in your existing Android app. </w:t>
-      </w:r>
-      <w:proofErr w:type="spellStart"/>
+        <w:t xml:space="preserve">[2] – Sadowska, P. (2018). How to f*** up Java to Kotlin migration in your existing Android app. </w:t>
+      </w:r>
       <w:r>
         <w:rPr>
           <w:i/>
         </w:rPr>
-        <w:t>Usejournal</w:t>
-      </w:r>
-      <w:proofErr w:type="spellEnd"/>
-      <w:r>
-        <w:rPr>
-          <w:i/>
-        </w:rPr>
-        <w:t xml:space="preserve">. </w:t>
+        <w:t xml:space="preserve">Usejournal. </w:t>
       </w:r>
       <w:r>
         <w:t xml:space="preserve">[online], p. 1. Available at: </w:t>
@@ -4429,72 +4034,40 @@
         <w:t>. (2018).</w:t>
       </w:r>
       <w:r>
-        <w:t xml:space="preserve"> </w:t>
-      </w:r>
-      <w:proofErr w:type="spellStart"/>
-      <w:r>
-        <w:t>Mockito</w:t>
-      </w:r>
-      <w:proofErr w:type="spellEnd"/>
-      <w:r>
-        <w:t xml:space="preserve"> tutorial with </w:t>
-      </w:r>
-      <w:proofErr w:type="spellStart"/>
-      <w:r>
-        <w:t>JUnit</w:t>
-      </w:r>
-      <w:proofErr w:type="spellEnd"/>
-      <w:r>
-        <w:t xml:space="preserve"> examples</w:t>
+        <w:t xml:space="preserve"> Mockito tutorial with JUnit examples</w:t>
       </w:r>
       <w:r>
         <w:t xml:space="preserve">. </w:t>
       </w:r>
-      <w:proofErr w:type="spellStart"/>
       <w:r>
         <w:rPr>
           <w:i/>
         </w:rPr>
-        <w:t>Udemy</w:t>
-      </w:r>
-      <w:proofErr w:type="spellEnd"/>
+        <w:t>Udemy.</w:t>
+      </w:r>
+      <w:r>
+        <w:t xml:space="preserve"> [online], p.1. Available at: </w:t>
+      </w:r>
+      <w:r>
+        <w:t xml:space="preserve">https://www.udemy.com/mockito-tutorial-with-junit-examples/ </w:t>
+      </w:r>
+      <w:r>
+        <w:t>[Accessed 29</w:t>
+      </w:r>
+      <w:r>
+        <w:t xml:space="preserve"> Sept. 2018]</w:t>
+      </w:r>
+    </w:p>
+    <w:p/>
+    <w:p>
+      <w:r>
+        <w:t xml:space="preserve">[4] – TVAC Studio. (2018). Android Studio – Firebase Backend Tutorial Full Course. </w:t>
+      </w:r>
       <w:r>
         <w:rPr>
           <w:i/>
         </w:rPr>
-        <w:t>.</w:t>
-      </w:r>
-      <w:r>
-        <w:t xml:space="preserve"> [online], p.1. Available at: </w:t>
-      </w:r>
-      <w:r>
-        <w:t xml:space="preserve">https://www.udemy.com/mockito-tutorial-with-junit-examples/ </w:t>
-      </w:r>
-      <w:r>
-        <w:t>[Accessed 29</w:t>
-      </w:r>
-      <w:r>
-        <w:t xml:space="preserve"> Sept. 2018]</w:t>
-      </w:r>
-    </w:p>
-    <w:p/>
-    <w:p>
-      <w:r>
-        <w:t xml:space="preserve">[4] – TVAC Studio. (2018). Android Studio – Firebase Backend Tutorial Full Course. </w:t>
-      </w:r>
-      <w:proofErr w:type="spellStart"/>
-      <w:r>
-        <w:rPr>
-          <w:i/>
-        </w:rPr>
-        <w:t>Youtube</w:t>
-      </w:r>
-      <w:proofErr w:type="spellEnd"/>
-      <w:r>
-        <w:rPr>
-          <w:i/>
-        </w:rPr>
-        <w:t xml:space="preserve">. </w:t>
+        <w:t xml:space="preserve">Youtube. </w:t>
       </w:r>
       <w:r>
         <w:t xml:space="preserve">[online], p.1. Available at: </w:t>
@@ -4576,15 +4149,7 @@
         </w:numPr>
       </w:pPr>
       <w:r>
-        <w:t xml:space="preserve">Location of coins are specified on </w:t>
-      </w:r>
-      <w:proofErr w:type="gramStart"/>
-      <w:r>
-        <w:t>map,</w:t>
-      </w:r>
-      <w:proofErr w:type="gramEnd"/>
-      <w:r>
-        <w:t xml:space="preserve"> they are collected by getting near to their location. (What if the player’s inventory is full? Drop/trade/bank)</w:t>
+        <w:t>Location of coins are specified on map, they are collected by getting near to their location. (What if the player’s inventory is full? Drop/trade/bank)</w:t>
       </w:r>
     </w:p>
     <w:p>
@@ -4608,15 +4173,7 @@
         </w:numPr>
       </w:pPr>
       <w:r>
-        <w:t>A new map is released every day. (Do we generate the map or is the geo-</w:t>
-      </w:r>
-      <w:proofErr w:type="spellStart"/>
-      <w:r>
-        <w:t>json</w:t>
-      </w:r>
-      <w:proofErr w:type="spellEnd"/>
-      <w:r>
-        <w:t xml:space="preserve"> data given to us?)</w:t>
+        <w:t>A new map is released every day. (Do we generate the map or is the geo-json data given to us?)</w:t>
       </w:r>
     </w:p>
     <w:p>
@@ -4628,15 +4185,7 @@
         </w:numPr>
       </w:pPr>
       <w:r>
-        <w:t xml:space="preserve">Four different coins: Penny (PENY), Dollar (DOLR), </w:t>
-      </w:r>
-      <w:proofErr w:type="spellStart"/>
-      <w:r>
-        <w:t>Shil</w:t>
-      </w:r>
-      <w:proofErr w:type="spellEnd"/>
-      <w:r>
-        <w:t xml:space="preserve"> (SHIL), Quid (QUID).</w:t>
+        <w:t>Four different coins: Penny (PENY), Dollar (DOLR), Shil (SHIL), Quid (QUID).</w:t>
       </w:r>
     </w:p>
     <w:p>
@@ -4672,15 +4221,7 @@
         </w:numPr>
       </w:pPr>
       <w:r>
-        <w:t xml:space="preserve">What algorithm are we going to use to handle coin </w:t>
-      </w:r>
-      <w:proofErr w:type="gramStart"/>
-      <w:r>
-        <w:t>fluctuations ?</w:t>
-      </w:r>
-      <w:proofErr w:type="gramEnd"/>
-      <w:r>
-        <w:t xml:space="preserve"> Is it going to be a simulation or based on real data?</w:t>
+        <w:t>What algorithm are we going to use to handle coin fluctuations ? Is it going to be a simulation or based on real data?</w:t>
       </w:r>
     </w:p>
     <w:p>
@@ -4692,15 +4233,7 @@
         </w:numPr>
       </w:pPr>
       <w:r>
-        <w:t xml:space="preserve">Every coin on a map has a value &gt; 0 but &lt; 10 of its currency (relative to GOLD) </w:t>
-      </w:r>
-      <w:proofErr w:type="spellStart"/>
-      <w:r>
-        <w:t>E.g</w:t>
-      </w:r>
-      <w:proofErr w:type="spellEnd"/>
-      <w:r>
-        <w:t xml:space="preserve"> 5</w:t>
+        <w:t>Every coin on a map has a value &gt; 0 but &lt; 10 of its currency (relative to GOLD) E.g 5</w:t>
       </w:r>
       <w:r>
         <w:t>.72384765123</w:t>
@@ -4818,14 +4351,12 @@
           <w:i/>
         </w:rPr>
       </w:pPr>
-      <w:proofErr w:type="spellStart"/>
       <w:r>
         <w:rPr>
           <w:i/>
         </w:rPr>
         <w:t>Leaderboard</w:t>
       </w:r>
-      <w:proofErr w:type="spellEnd"/>
     </w:p>
     <w:p>
       <w:pPr>
@@ -8685,7 +8216,7 @@
 </file>
 
 <file path=customXml/itemProps2.xml><?xml version="1.0" encoding="utf-8"?>
-<ds:datastoreItem xmlns:ds="http://schemas.openxmlformats.org/officeDocument/2006/customXml" ds:itemID="{B527A952-E3B8-E540-9A96-536054A447A5}">
+<ds:datastoreItem xmlns:ds="http://schemas.openxmlformats.org/officeDocument/2006/customXml" ds:itemID="{26C37DFA-49CF-F844-BB90-DA5D28B240D4}">
   <ds:schemaRefs>
     <ds:schemaRef ds:uri="http://schemas.openxmlformats.org/officeDocument/2006/bibliography"/>
   </ds:schemaRefs>

</xml_diff>